<commit_message>
Me cago en todos sus putos muertos, ni una puta clase han dedicado para explicar esta puta mierda, calidad uc3m mis cojones, esa calidad me la paso por el forro de los cojones
</commit_message>
<xml_diff>
--- a/GMAC_LabReport_P1.docx
+++ b/GMAC_LabReport_P1.docx
@@ -1032,6 +1032,12 @@
         <w:rPr>
           <w:lang w:val="en-US"/>
         </w:rPr>
+      </w:r>
+      <w:r/>
+      <w:r>
+        <w:rPr>
+          <w:lang w:val="en-US"/>
+        </w:rPr>
         <w:t xml:space="preserve">Introduction</w:t>
       </w:r>
       <w:r>
@@ -1056,6 +1062,13 @@
           <w:lang w:val="en-US"/>
         </w:rPr>
       </w:pPr>
+      <w:r>
+        <w:rPr>
+          <w:color w:val="000000"/>
+          <w:lang w:val="en-US"/>
+        </w:rPr>
+      </w:r>
+      <w:r/>
       <w:r>
         <w:rPr>
           <w:color w:val="000000"/>
@@ -1213,19 +1226,32 @@
           <w:lang w:val="en-US"/>
         </w:rPr>
       </w:r>
+      <w:r/>
+      <w:r>
+        <w:rPr>
+          <w:lang w:val="en-US"/>
+        </w:rPr>
+      </w:r>
+      <w:r/>
+      <w:r>
+        <w:rPr>
+          <w:lang w:val="en-US"/>
+        </w:rPr>
+        <w:t xml:space="preserve">R</w:t>
+      </w:r>
       <w:r>
         <mc:AlternateContent>
           <mc:Choice Requires="wpg">
             <w:drawing>
-              <wp:anchor xmlns:wp="http://schemas.openxmlformats.org/drawingml/2006/wordprocessingDrawing" xmlns:wp14="http://schemas.microsoft.com/office/word/2010/wordprocessingDrawing" distT="0" distB="0" distL="115200" distR="115200" simplePos="0" relativeHeight="4096" behindDoc="0" locked="0" layoutInCell="1" allowOverlap="1">
+              <wp:anchor xmlns:wp="http://schemas.openxmlformats.org/drawingml/2006/wordprocessingDrawing" xmlns:wp14="http://schemas.microsoft.com/office/word/2010/wordprocessingDrawing" distT="0" distB="0" distL="115200" distR="115200" simplePos="0" relativeHeight="9216" behindDoc="0" locked="0" layoutInCell="1" allowOverlap="1">
                 <wp:simplePos x="0" y="0"/>
                 <wp:positionH relativeFrom="column">
-                  <wp:posOffset>110320</wp:posOffset>
+                  <wp:posOffset>584171</wp:posOffset>
                 </wp:positionH>
                 <wp:positionV relativeFrom="paragraph">
-                  <wp:posOffset>459272</wp:posOffset>
+                  <wp:posOffset>516513</wp:posOffset>
                 </wp:positionV>
-                <wp:extent cx="5178765" cy="7083444"/>
+                <wp:extent cx="4231062" cy="7051770"/>
                 <wp:effectExtent l="0" t="0" r="0" b="0"/>
                 <wp:wrapTopAndBottom/>
                 <wp:docPr id="3" name=""/>
@@ -1236,7 +1262,7 @@
                   <a:graphicData uri="http://schemas.openxmlformats.org/drawingml/2006/picture">
                     <pic:pic xmlns:pic="http://schemas.openxmlformats.org/drawingml/2006/picture">
                       <pic:nvPicPr>
-                        <pic:cNvPr id="2137019895" name=""/>
+                        <pic:cNvPr id="111647665" name=""/>
                         <pic:cNvPicPr>
                           <a:picLocks noChangeAspect="1"/>
                         </pic:cNvPicPr>
@@ -1249,7 +1275,7 @@
                       <pic:spPr bwMode="auto">
                         <a:xfrm flipH="0" flipV="0">
                           <a:off x="0" y="0"/>
-                          <a:ext cx="5178764" cy="7083444"/>
+                          <a:ext cx="4231062" cy="7051770"/>
                         </a:xfrm>
                         <a:prstGeom prst="rect">
                           <a:avLst/>
@@ -1282,7 +1308,7 @@
                 <v:path o:extrusionok="f" gradientshapeok="t" o:connecttype="rect"/>
                 <o:lock v:ext="edit" aspectratio="t"/>
               </v:shapetype>
-              <v:shape id="_x0000_i2" o:spid="_x0000_s2" type="#_x0000_t75" style="position:absolute;z-index:4096;o:allowoverlap:true;o:allowincell:true;mso-position-horizontal-relative:text;margin-left:8.69pt;mso-position-horizontal:absolute;mso-position-vertical-relative:text;margin-top:36.16pt;mso-position-vertical:absolute;width:407.78pt;height:557.75pt;mso-wrap-distance-left:9.07pt;mso-wrap-distance-top:0.00pt;mso-wrap-distance-right:9.07pt;mso-wrap-distance-bottom:0.00pt;z-index:1;" stroked="false">
+              <v:shape id="_x0000_i2" o:spid="_x0000_s2" type="#_x0000_t75" style="position:absolute;z-index:9216;o:allowoverlap:true;o:allowincell:true;mso-position-horizontal-relative:text;margin-left:46.00pt;mso-position-horizontal:absolute;mso-position-vertical-relative:text;margin-top:40.67pt;mso-position-vertical:absolute;width:333.15pt;height:555.26pt;mso-wrap-distance-left:9.07pt;mso-wrap-distance-top:0.00pt;mso-wrap-distance-right:9.07pt;mso-wrap-distance-bottom:0.00pt;z-index:1;" stroked="false">
                 <w10:wrap type="topAndBottom"/>
                 <v:imagedata r:id="rId16" o:title=""/>
                 <o:lock v:ext="edit" rotation="t"/>
@@ -1295,8 +1321,104 @@
         <w:rPr>
           <w:lang w:val="en-US"/>
         </w:rPr>
-        <w:t xml:space="preserve">Relational Design</w:t>
       </w:r>
+      <w:r/>
+      <w:r>
+        <w:rPr>
+          <w:lang w:val="en-US"/>
+        </w:rPr>
+      </w:r>
+      <w:r/>
+      <w:r>
+        <w:rPr>
+          <w:lang w:val="en-US"/>
+        </w:rPr>
+        <w:t xml:space="preserve">elational Design</w:t>
+      </w:r>
+      <w:r>
+        <w:rPr>
+          <w:lang w:val="en-US"/>
+        </w:rPr>
+      </w:r>
+      <w:r>
+        <w:rPr>
+          <w:lang w:val="en-US"/>
+        </w:rPr>
+      </w:r>
+    </w:p>
+    <w:p>
+      <w:pPr>
+        <w:pBdr/>
+        <w:spacing/>
+        <w:ind/>
+        <w:rPr>
+          <w:lang w:val="en-US"/>
+        </w:rPr>
+      </w:pPr>
+      <w:r>
+        <w:rPr>
+          <w:lang w:val="en-US"/>
+        </w:rPr>
+      </w:r>
+      <w:r/>
+      <w:r>
+        <w:rPr>
+          <w:lang w:val="en-US"/>
+        </w:rPr>
+      </w:r>
+      <w:r/>
+      <w:r>
+        <w:rPr>
+          <w:lang w:val="en-US"/>
+        </w:rPr>
+      </w:r>
+      <w:r/>
+      <w:r>
+        <w:rPr>
+          <w:lang w:val="en-US"/>
+        </w:rPr>
+      </w:r>
+      <w:r>
+        <w:rPr>
+          <w:lang w:val="en-US"/>
+        </w:rPr>
+      </w:r>
+    </w:p>
+    <w:p>
+      <w:pPr>
+        <w:pBdr/>
+        <w:spacing/>
+        <w:ind/>
+        <w:rPr>
+          <w:lang w:val="en-US"/>
+        </w:rPr>
+      </w:pPr>
+      <w:r>
+        <w:rPr>
+          <w:lang w:val="en-US"/>
+        </w:rPr>
+      </w:r>
+      <w:r/>
+      <w:r>
+        <w:rPr>
+          <w:lang w:val="en-US"/>
+        </w:rPr>
+      </w:r>
+      <w:r>
+        <w:rPr>
+          <w:lang w:val="en-US"/>
+        </w:rPr>
+      </w:r>
+    </w:p>
+    <w:p>
+      <w:pPr>
+        <w:pBdr/>
+        <w:spacing/>
+        <w:ind/>
+        <w:rPr>
+          <w:lang w:val="en-US"/>
+        </w:rPr>
+      </w:pPr>
       <w:r>
         <w:rPr>
           <w:lang w:val="en-US"/>

</xml_diff>

<commit_message>
le voy a hacer una cum tribute al de la reducida y le voy a mandar la foto a este paso
</commit_message>
<xml_diff>
--- a/GMAC_LabReport_P1.docx
+++ b/GMAC_LabReport_P1.docx
@@ -133,7 +133,7 @@
                 <w:szCs w:val="20"/>
                 <w:lang w:val="en-US"/>
               </w:rPr>
-              <w:t xml:space="preserve">Juan Miguel Gomez Berbis</w:t>
+              <w:t xml:space="preserve">Francisco Javier Calle Gomez</w:t>
             </w:r>
             <w:r>
               <w:rPr>
@@ -154,15 +154,6 @@
                 <w:lang w:val="en-US"/>
               </w:rPr>
               <w:t xml:space="preserve">Daniel Esteban Villamil Sierra</w:t>
-            </w:r>
-            <w:r>
-              <w:rPr>
-                <w:rFonts w:ascii="Arial" w:hAnsi="Arial" w:cs="Arial"/>
-                <w:b/>
-                <w:sz w:val="20"/>
-                <w:szCs w:val="20"/>
-                <w:lang w:val="en-US"/>
-              </w:rPr>
             </w:r>
             <w:r>
               <w:rPr>
@@ -1020,7 +1011,7 @@
     </w:tbl>
     <w:p>
       <w:pPr>
-        <w:pStyle w:val="1071"/>
+        <w:pStyle w:val="1080"/>
         <w:pBdr/>
         <w:spacing/>
         <w:ind/>
@@ -1033,7 +1024,6 @@
           <w:lang w:val="en-US"/>
         </w:rPr>
       </w:r>
-      <w:r/>
       <w:r>
         <w:rPr>
           <w:lang w:val="en-US"/>
@@ -1053,167 +1043,133 @@
     </w:p>
     <w:p>
       <w:pPr>
-        <w:pStyle w:val="1145"/>
-        <w:pBdr/>
-        <w:spacing/>
-        <w:ind w:left="0"/>
+        <w:pBdr/>
+        <w:shd w:val="nil" w:color="auto"/>
+        <w:spacing/>
+        <w:ind/>
         <w:rPr>
-          <w:color w:val="000000"/>
-          <w:lang w:val="en-US"/>
-        </w:rPr>
-      </w:pPr>
-      <w:r>
-        <w:rPr>
-          <w:color w:val="000000"/>
-          <w:lang w:val="en-US"/>
-        </w:rPr>
-      </w:r>
-      <w:r/>
-      <w:r>
-        <w:rPr>
-          <w:color w:val="000000"/>
-          <w:lang w:val="en-US"/>
-        </w:rPr>
-        <w:t xml:space="preserve">It will consist of a</w:t>
-      </w:r>
-      <w:r>
-        <w:rPr>
-          <w:color w:val="000000"/>
-          <w:lang w:val="en-US"/>
-        </w:rPr>
-        <w:t xml:space="preserve">n </w:t>
-      </w:r>
-      <w:r>
-        <w:rPr>
-          <w:color w:val="000000"/>
-          <w:lang w:val="en-US"/>
-        </w:rPr>
-        <w:t xml:space="preserve">introductory paragraph,</w:t>
-      </w:r>
-      <w:r>
-        <w:rPr>
-          <w:color w:val="000000"/>
-          <w:lang w:val="en-US"/>
-        </w:rPr>
-        <w:t xml:space="preserve"> </w:t>
-      </w:r>
-      <w:r>
-        <w:rPr>
-          <w:color w:val="000000"/>
-          <w:lang w:val="en-US"/>
-        </w:rPr>
-        <w:t xml:space="preserve">dealing with the problem to be solved, analyzing it and fixing the goals of the work. </w:t>
-      </w:r>
-      <w:r>
-        <w:rPr>
-          <w:color w:val="000000"/>
-          <w:lang w:val="en-US"/>
-        </w:rPr>
-        <w:t xml:space="preserve">It will also refer the two separate files accompanying the report (</w:t>
-      </w:r>
-      <w:r>
-        <w:rPr>
-          <w:i/>
-          <w:color w:val="000000"/>
-          <w:lang w:val="en-US"/>
-        </w:rPr>
-        <w:t xml:space="preserve">creation_script</w:t>
-      </w:r>
-      <w:r>
-        <w:rPr>
-          <w:color w:val="000000"/>
-          <w:lang w:val="en-US"/>
-        </w:rPr>
-        <w:t xml:space="preserve"> and </w:t>
-      </w:r>
-      <w:r>
-        <w:rPr>
-          <w:i/>
-          <w:color w:val="000000"/>
-          <w:lang w:val="en-US"/>
-        </w:rPr>
-        <w:t xml:space="preserve">insertion_script</w:t>
-      </w:r>
-      <w:r>
-        <w:rPr>
-          <w:color w:val="000000"/>
-          <w:lang w:val="en-US"/>
-        </w:rPr>
-        <w:t xml:space="preserve">). </w:t>
-      </w:r>
-      <w:r>
-        <w:rPr>
-          <w:color w:val="000000"/>
-          <w:lang w:val="en-US"/>
-        </w:rPr>
-        <w:t xml:space="preserve">Finally</w:t>
-      </w:r>
-      <w:r>
-        <w:rPr>
-          <w:color w:val="000000"/>
-          <w:lang w:val="en-US"/>
-        </w:rPr>
-        <w:t xml:space="preserve">,</w:t>
-      </w:r>
-      <w:r>
-        <w:rPr>
-          <w:color w:val="000000"/>
-          <w:lang w:val="en-US"/>
-        </w:rPr>
-        <w:t xml:space="preserve"> it should describe the document structure.</w:t>
-      </w:r>
-      <w:r>
-        <w:rPr>
-          <w:color w:val="000000"/>
-          <w:lang w:val="en-US"/>
-        </w:rPr>
-        <w:t xml:space="preserve"> </w:t>
-      </w:r>
-      <w:r>
-        <w:rPr>
-          <w:color w:val="000000"/>
-          <w:lang w:val="en-US"/>
-        </w:rPr>
-      </w:r>
-      <w:r>
-        <w:rPr>
-          <w:color w:val="000000"/>
-          <w:lang w:val="en-US"/>
-        </w:rPr>
-      </w:r>
-    </w:p>
-    <w:p>
-      <w:pPr>
-        <w:pBdr/>
-        <w:shd w:val="nil" w:color="auto"/>
-        <w:spacing/>
-        <w:ind/>
-        <w:rPr>
-          <w:lang w:val="en-US"/>
-        </w:rPr>
-      </w:pPr>
-      <w:r>
-        <w:rPr>
+          <w:bCs w:val="0"/>
+          <w:i w:val="0"/>
           <w:highlight w:val="none"/>
           <w:lang w:val="en-US"/>
         </w:rPr>
-        <w:br w:type="page" w:clear="all"/>
-      </w:r>
+      </w:pPr>
       <w:r>
         <w:rPr>
+          <w:i w:val="0"/>
+          <w:iCs w:val="0"/>
           <w:highlight w:val="none"/>
           <w:lang w:val="en-US"/>
         </w:rPr>
       </w:r>
       <w:r>
         <w:rPr>
+          <w:i w:val="0"/>
+          <w:iCs w:val="0"/>
+          <w:highlight w:val="none"/>
+          <w:lang w:val="en-US"/>
+        </w:rPr>
+        <w:t xml:space="preserve">The Foundation for the Diffusion of Culture (Foundicu Org.) requires an updated database system to efficiently manage its bibliographic collections and mobile library services. The current database is inadequate, containing only three disjointed tables with</w:t>
+      </w:r>
+      <w:r>
+        <w:rPr>
+          <w:i w:val="0"/>
+          <w:iCs w:val="0"/>
+          <w:highlight w:val="none"/>
+          <w:lang w:val="en-US"/>
+        </w:rPr>
+        <w:t xml:space="preserve"> limited constraints, leading to poor data integrity and insufficient semantic coverage. This project aims to design a new relational database that meets the foundation’s operational needs, implements necessary constraints, and facilitates seamless data mig</w:t>
+      </w:r>
+      <w:r>
+        <w:rPr>
+          <w:i w:val="0"/>
+          <w:iCs w:val="0"/>
+          <w:highlight w:val="none"/>
+          <w:lang w:val="en-US"/>
+        </w:rPr>
+        <w:t xml:space="preserve">ration. The accompanying files, create-tables.sql and migration.sql, contain the implementation of the new schema and data migration procedures, respectively.</w:t>
+      </w:r>
+      <w:r>
+        <w:rPr>
+          <w:i w:val="0"/>
+          <w:iCs w:val="0"/>
           <w:lang w:val="en-US"/>
         </w:rPr>
       </w:r>
     </w:p>
     <w:p>
       <w:pPr>
-        <w:pStyle w:val="1071"/>
+        <w:pBdr/>
+        <w:shd w:val="nil" w:color="000000"/>
+        <w:spacing/>
+        <w:ind/>
+        <w:rPr>
+          <w:bCs w:val="0"/>
+          <w:i w:val="0"/>
+          <w:highlight w:val="none"/>
+          <w:lang w:val="en-US"/>
+        </w:rPr>
+      </w:pPr>
+      <w:r>
+        <w:rPr>
+          <w:bCs w:val="0"/>
+          <w:i w:val="0"/>
+          <w:highlight w:val="none"/>
+          <w:lang w:val="en-US"/>
+        </w:rPr>
+      </w:r>
+      <w:r>
+        <w:rPr>
+          <w:bCs w:val="0"/>
+          <w:i w:val="0"/>
+          <w:highlight w:val="none"/>
+          <w:lang w:val="en-US"/>
+        </w:rPr>
+      </w:r>
+    </w:p>
+    <w:p>
+      <w:pPr>
+        <w:pBdr/>
+        <w:shd w:val="nil" w:color="000000"/>
+        <w:spacing/>
+        <w:ind/>
+        <w:rPr>
+          <w:bCs w:val="0"/>
+          <w:i w:val="0"/>
+          <w:highlight w:val="none"/>
+          <w:lang w:val="en-US"/>
+        </w:rPr>
+      </w:pPr>
+      <w:r>
+        <w:rPr>
+          <w:i w:val="0"/>
+          <w:iCs w:val="0"/>
+          <w:highlight w:val="none"/>
+          <w:lang w:val="en-US"/>
+        </w:rPr>
+        <w:t xml:space="preserve">In this document will be present a diagram of the followed </w:t>
+      </w:r>
+      <w:r>
+        <w:rPr>
+          <w:i w:val="0"/>
+          <w:iCs w:val="0"/>
+          <w:highlight w:val="none"/>
+          <w:lang w:val="en-US"/>
+        </w:rPr>
+        <w:t xml:space="preserve">database structure, with the primary keys and the foreign keys, accompanied with </w:t>
+      </w:r>
+      <w:r>
+        <w:rPr>
+          <w:i w:val="0"/>
+          <w:iCs w:val="0"/>
+          <w:highlight w:val="none"/>
+          <w:lang w:val="en-US"/>
+        </w:rPr>
+      </w:r>
+    </w:p>
+    <w:p>
+      <w:pPr>
+        <w:pStyle w:val="1080"/>
         <w:pBdr/>
         <w:spacing/>
         <w:ind/>
@@ -1226,32 +1182,19 @@
           <w:lang w:val="en-US"/>
         </w:rPr>
       </w:r>
-      <w:r/>
-      <w:r>
-        <w:rPr>
-          <w:lang w:val="en-US"/>
-        </w:rPr>
-      </w:r>
-      <w:r/>
-      <w:r>
-        <w:rPr>
-          <w:lang w:val="en-US"/>
-        </w:rPr>
-        <w:t xml:space="preserve">R</w:t>
-      </w:r>
       <w:r>
         <mc:AlternateContent>
           <mc:Choice Requires="wpg">
             <w:drawing>
-              <wp:anchor xmlns:wp="http://schemas.openxmlformats.org/drawingml/2006/wordprocessingDrawing" xmlns:wp14="http://schemas.microsoft.com/office/word/2010/wordprocessingDrawing" distT="0" distB="0" distL="115200" distR="115200" simplePos="0" relativeHeight="9216" behindDoc="0" locked="0" layoutInCell="1" allowOverlap="1">
+              <wp:anchor xmlns:wp="http://schemas.openxmlformats.org/drawingml/2006/wordprocessingDrawing" xmlns:wp14="http://schemas.microsoft.com/office/word/2010/wordprocessingDrawing" distT="0" distB="0" distL="115200" distR="115200" simplePos="0" relativeHeight="13312" behindDoc="0" locked="0" layoutInCell="1" allowOverlap="1">
                 <wp:simplePos x="0" y="0"/>
                 <wp:positionH relativeFrom="column">
-                  <wp:posOffset>584171</wp:posOffset>
+                  <wp:posOffset>705802</wp:posOffset>
                 </wp:positionH>
                 <wp:positionV relativeFrom="paragraph">
-                  <wp:posOffset>516513</wp:posOffset>
+                  <wp:posOffset>392682</wp:posOffset>
                 </wp:positionV>
-                <wp:extent cx="4231062" cy="7051770"/>
+                <wp:extent cx="4570678" cy="7652424"/>
                 <wp:effectExtent l="0" t="0" r="0" b="0"/>
                 <wp:wrapTopAndBottom/>
                 <wp:docPr id="3" name=""/>
@@ -1262,7 +1205,7 @@
                   <a:graphicData uri="http://schemas.openxmlformats.org/drawingml/2006/picture">
                     <pic:pic xmlns:pic="http://schemas.openxmlformats.org/drawingml/2006/picture">
                       <pic:nvPicPr>
-                        <pic:cNvPr id="111647665" name=""/>
+                        <pic:cNvPr id="1655548176" name=""/>
                         <pic:cNvPicPr>
                           <a:picLocks noChangeAspect="1"/>
                         </pic:cNvPicPr>
@@ -1275,7 +1218,7 @@
                       <pic:spPr bwMode="auto">
                         <a:xfrm flipH="0" flipV="0">
                           <a:off x="0" y="0"/>
-                          <a:ext cx="4231062" cy="7051770"/>
+                          <a:ext cx="4570678" cy="7652423"/>
                         </a:xfrm>
                         <a:prstGeom prst="rect">
                           <a:avLst/>
@@ -1308,7 +1251,7 @@
                 <v:path o:extrusionok="f" gradientshapeok="t" o:connecttype="rect"/>
                 <o:lock v:ext="edit" aspectratio="t"/>
               </v:shapetype>
-              <v:shape id="_x0000_i2" o:spid="_x0000_s2" type="#_x0000_t75" style="position:absolute;z-index:9216;o:allowoverlap:true;o:allowincell:true;mso-position-horizontal-relative:text;margin-left:46.00pt;mso-position-horizontal:absolute;mso-position-vertical-relative:text;margin-top:40.67pt;mso-position-vertical:absolute;width:333.15pt;height:555.26pt;mso-wrap-distance-left:9.07pt;mso-wrap-distance-top:0.00pt;mso-wrap-distance-right:9.07pt;mso-wrap-distance-bottom:0.00pt;z-index:1;" stroked="false">
+              <v:shape id="_x0000_i2" o:spid="_x0000_s2" type="#_x0000_t75" style="position:absolute;z-index:13312;o:allowoverlap:true;o:allowincell:true;mso-position-horizontal-relative:text;margin-left:55.57pt;mso-position-horizontal:absolute;mso-position-vertical-relative:text;margin-top:30.92pt;mso-position-vertical:absolute;width:359.90pt;height:602.55pt;mso-wrap-distance-left:9.07pt;mso-wrap-distance-top:0.00pt;mso-wrap-distance-right:9.07pt;mso-wrap-distance-bottom:0.00pt;z-index:1;" stroked="false">
                 <w10:wrap type="topAndBottom"/>
                 <v:imagedata r:id="rId16" o:title=""/>
                 <o:lock v:ext="edit" rotation="t"/>
@@ -1322,11 +1265,11 @@
           <w:lang w:val="en-US"/>
         </w:rPr>
       </w:r>
-      <w:r/>
       <w:r>
         <w:rPr>
           <w:lang w:val="en-US"/>
         </w:rPr>
+        <w:t xml:space="preserve">R</w:t>
       </w:r>
       <w:r/>
       <w:r>
@@ -1345,16 +1288,6 @@
           <w:lang w:val="en-US"/>
         </w:rPr>
       </w:r>
-    </w:p>
-    <w:p>
-      <w:pPr>
-        <w:pBdr/>
-        <w:spacing/>
-        <w:ind/>
-        <w:rPr>
-          <w:lang w:val="en-US"/>
-        </w:rPr>
-      </w:pPr>
       <w:r>
         <w:rPr>
           <w:lang w:val="en-US"/>
@@ -1365,14 +1298,8 @@
         <w:rPr>
           <w:lang w:val="en-US"/>
         </w:rPr>
+        <w:br w:type="page" w:clear="all"/>
       </w:r>
-      <w:r/>
-      <w:r>
-        <w:rPr>
-          <w:lang w:val="en-US"/>
-        </w:rPr>
-      </w:r>
-      <w:r/>
       <w:r>
         <w:rPr>
           <w:lang w:val="en-US"/>
@@ -1398,7 +1325,6 @@
           <w:lang w:val="en-US"/>
         </w:rPr>
       </w:r>
-      <w:r/>
       <w:r>
         <w:rPr>
           <w:lang w:val="en-US"/>
@@ -1412,27 +1338,7 @@
     </w:p>
     <w:p>
       <w:pPr>
-        <w:pBdr/>
-        <w:spacing/>
-        <w:ind/>
-        <w:rPr>
-          <w:lang w:val="en-US"/>
-        </w:rPr>
-      </w:pPr>
-      <w:r>
-        <w:rPr>
-          <w:lang w:val="en-US"/>
-        </w:rPr>
-      </w:r>
-      <w:r>
-        <w:rPr>
-          <w:lang w:val="en-US"/>
-        </w:rPr>
-      </w:r>
-    </w:p>
-    <w:p>
-      <w:pPr>
-        <w:pStyle w:val="1145"/>
+        <w:pStyle w:val="1154"/>
         <w:pBdr/>
         <w:spacing/>
         <w:ind w:left="0"/>
@@ -1462,7 +1368,7 @@
     </w:p>
     <w:p>
       <w:pPr>
-        <w:pStyle w:val="1145"/>
+        <w:pStyle w:val="1154"/>
         <w:numPr>
           <w:ilvl w:val="0"/>
           <w:numId w:val="9"/>
@@ -1556,7 +1462,7 @@
     </w:p>
     <w:p>
       <w:pPr>
-        <w:pStyle w:val="1145"/>
+        <w:pStyle w:val="1154"/>
         <w:pBdr/>
         <w:spacing/>
         <w:ind w:left="426"/>
@@ -1616,7 +1522,7 @@
           </w:tcPr>
           <w:p>
             <w:pPr>
-              <w:pStyle w:val="1145"/>
+              <w:pStyle w:val="1154"/>
               <w:pBdr/>
               <w:spacing/>
               <w:ind w:left="0"/>
@@ -1668,7 +1574,7 @@
           </w:tcPr>
           <w:p>
             <w:pPr>
-              <w:pStyle w:val="1145"/>
+              <w:pStyle w:val="1154"/>
               <w:pBdr/>
               <w:spacing/>
               <w:ind w:left="0"/>
@@ -1712,7 +1618,7 @@
           </w:tcPr>
           <w:p>
             <w:pPr>
-              <w:pStyle w:val="1145"/>
+              <w:pStyle w:val="1154"/>
               <w:pBdr/>
               <w:spacing/>
               <w:ind w:left="0"/>
@@ -1756,7 +1662,7 @@
           </w:tcPr>
           <w:p>
             <w:pPr>
-              <w:pStyle w:val="1145"/>
+              <w:pStyle w:val="1154"/>
               <w:pBdr/>
               <w:spacing/>
               <w:ind w:left="0"/>
@@ -1802,7 +1708,7 @@
           </w:tcPr>
           <w:p>
             <w:pPr>
-              <w:pStyle w:val="1145"/>
+              <w:pStyle w:val="1154"/>
               <w:pBdr/>
               <w:spacing/>
               <w:ind w:left="0"/>
@@ -1850,7 +1756,7 @@
           </w:tcPr>
           <w:p>
             <w:pPr>
-              <w:pStyle w:val="1145"/>
+              <w:pStyle w:val="1154"/>
               <w:pBdr/>
               <w:spacing/>
               <w:ind w:left="0"/>
@@ -1889,7 +1795,7 @@
           </w:tcPr>
           <w:p>
             <w:pPr>
-              <w:pStyle w:val="1145"/>
+              <w:pStyle w:val="1154"/>
               <w:pBdr/>
               <w:spacing/>
               <w:ind w:left="0"/>
@@ -1928,7 +1834,7 @@
           </w:tcPr>
           <w:p>
             <w:pPr>
-              <w:pStyle w:val="1145"/>
+              <w:pStyle w:val="1154"/>
               <w:pBdr/>
               <w:spacing/>
               <w:ind w:left="0"/>
@@ -1970,7 +1876,7 @@
           </w:tcPr>
           <w:p>
             <w:pPr>
-              <w:pStyle w:val="1145"/>
+              <w:pStyle w:val="1154"/>
               <w:pBdr/>
               <w:spacing/>
               <w:ind w:left="0"/>
@@ -2018,7 +1924,7 @@
           </w:tcPr>
           <w:p>
             <w:pPr>
-              <w:pStyle w:val="1145"/>
+              <w:pStyle w:val="1154"/>
               <w:pBdr/>
               <w:spacing/>
               <w:ind w:left="0"/>
@@ -2056,7 +1962,7 @@
           </w:tcPr>
           <w:p>
             <w:pPr>
-              <w:pStyle w:val="1145"/>
+              <w:pStyle w:val="1154"/>
               <w:pBdr/>
               <w:spacing/>
               <w:ind w:left="0"/>
@@ -2094,7 +2000,7 @@
           </w:tcPr>
           <w:p>
             <w:pPr>
-              <w:pStyle w:val="1145"/>
+              <w:pStyle w:val="1154"/>
               <w:pBdr/>
               <w:spacing/>
               <w:ind w:left="0"/>
@@ -2136,7 +2042,7 @@
           </w:tcPr>
           <w:p>
             <w:pPr>
-              <w:pStyle w:val="1145"/>
+              <w:pStyle w:val="1154"/>
               <w:pBdr/>
               <w:spacing/>
               <w:ind w:left="0"/>
@@ -2176,7 +2082,7 @@
           </w:tcPr>
           <w:p>
             <w:pPr>
-              <w:pStyle w:val="1145"/>
+              <w:pStyle w:val="1154"/>
               <w:keepNext w:val="true"/>
               <w:pBdr/>
               <w:spacing/>
@@ -2215,7 +2121,7 @@
           </w:tcPr>
           <w:p>
             <w:pPr>
-              <w:pStyle w:val="1145"/>
+              <w:pStyle w:val="1154"/>
               <w:keepNext w:val="true"/>
               <w:pBdr/>
               <w:spacing/>
@@ -2254,7 +2160,7 @@
           </w:tcPr>
           <w:p>
             <w:pPr>
-              <w:pStyle w:val="1145"/>
+              <w:pStyle w:val="1154"/>
               <w:keepNext w:val="true"/>
               <w:pBdr/>
               <w:spacing/>
@@ -2289,7 +2195,7 @@
     </w:tbl>
     <w:p>
       <w:pPr>
-        <w:pStyle w:val="1158"/>
+        <w:pStyle w:val="1167"/>
         <w:pBdr/>
         <w:spacing w:after="240" w:before="120"/>
         <w:ind w:left="284"/>
@@ -2364,7 +2270,7 @@
     </w:p>
     <w:p>
       <w:pPr>
-        <w:pStyle w:val="1145"/>
+        <w:pStyle w:val="1154"/>
         <w:numPr>
           <w:ilvl w:val="0"/>
           <w:numId w:val="9"/>
@@ -2449,7 +2355,7 @@
     </w:p>
     <w:p>
       <w:pPr>
-        <w:pStyle w:val="1145"/>
+        <w:pStyle w:val="1154"/>
         <w:pBdr/>
         <w:spacing/>
         <w:ind w:left="426"/>
@@ -2507,7 +2413,7 @@
           </w:tcPr>
           <w:p>
             <w:pPr>
-              <w:pStyle w:val="1145"/>
+              <w:pStyle w:val="1154"/>
               <w:pBdr/>
               <w:spacing/>
               <w:ind w:left="0"/>
@@ -2559,7 +2465,7 @@
           </w:tcPr>
           <w:p>
             <w:pPr>
-              <w:pStyle w:val="1145"/>
+              <w:pStyle w:val="1154"/>
               <w:pBdr/>
               <w:spacing/>
               <w:ind w:left="0"/>
@@ -2605,7 +2511,7 @@
           </w:tcPr>
           <w:p>
             <w:pPr>
-              <w:pStyle w:val="1145"/>
+              <w:pStyle w:val="1154"/>
               <w:pBdr/>
               <w:spacing/>
               <w:ind w:left="0"/>
@@ -2653,7 +2559,7 @@
           </w:tcPr>
           <w:p>
             <w:pPr>
-              <w:pStyle w:val="1145"/>
+              <w:pStyle w:val="1154"/>
               <w:pBdr/>
               <w:spacing/>
               <w:ind w:left="0"/>
@@ -2702,7 +2608,7 @@
           </w:tcPr>
           <w:p>
             <w:pPr>
-              <w:pStyle w:val="1145"/>
+              <w:pStyle w:val="1154"/>
               <w:pBdr/>
               <w:spacing/>
               <w:ind w:left="0"/>
@@ -2750,7 +2656,7 @@
           </w:tcPr>
           <w:p>
             <w:pPr>
-              <w:pStyle w:val="1145"/>
+              <w:pStyle w:val="1154"/>
               <w:pBdr/>
               <w:spacing/>
               <w:ind w:left="0"/>
@@ -2791,7 +2697,7 @@
           </w:tcPr>
           <w:p>
             <w:pPr>
-              <w:pStyle w:val="1145"/>
+              <w:pStyle w:val="1154"/>
               <w:pBdr/>
               <w:spacing/>
               <w:ind w:left="0"/>
@@ -2831,7 +2737,7 @@
           </w:tcPr>
           <w:p>
             <w:pPr>
-              <w:pStyle w:val="1145"/>
+              <w:pStyle w:val="1154"/>
               <w:keepNext w:val="true"/>
               <w:pBdr/>
               <w:spacing/>
@@ -2866,7 +2772,7 @@
     </w:tbl>
     <w:p>
       <w:pPr>
-        <w:pStyle w:val="1158"/>
+        <w:pStyle w:val="1167"/>
         <w:pBdr/>
         <w:spacing w:after="240" w:before="120"/>
         <w:ind w:left="284"/>
@@ -2968,7 +2874,7 @@
     </w:p>
     <w:p>
       <w:pPr>
-        <w:pStyle w:val="1071"/>
+        <w:pStyle w:val="1080"/>
         <w:pBdr/>
         <w:spacing/>
         <w:ind/>
@@ -3031,7 +2937,7 @@
     </w:p>
     <w:p>
       <w:pPr>
-        <w:pStyle w:val="1145"/>
+        <w:pStyle w:val="1154"/>
         <w:pBdr/>
         <w:spacing/>
         <w:ind w:left="0"/>
@@ -3302,7 +3208,7 @@
     </w:p>
     <w:p>
       <w:pPr>
-        <w:pStyle w:val="1145"/>
+        <w:pStyle w:val="1154"/>
         <w:pBdr/>
         <w:spacing/>
         <w:ind w:left="0"/>
@@ -3332,7 +3238,7 @@
     </w:p>
     <w:p>
       <w:pPr>
-        <w:pStyle w:val="1145"/>
+        <w:pStyle w:val="1154"/>
         <w:pBdr/>
         <w:spacing/>
         <w:ind w:left="0"/>
@@ -3465,7 +3371,7 @@
     </w:p>
     <w:p>
       <w:pPr>
-        <w:pStyle w:val="1145"/>
+        <w:pStyle w:val="1154"/>
         <w:pBdr/>
         <w:spacing/>
         <w:ind w:left="0"/>
@@ -3523,7 +3429,7 @@
           </w:tcPr>
           <w:p>
             <w:pPr>
-              <w:pStyle w:val="1145"/>
+              <w:pStyle w:val="1154"/>
               <w:pBdr/>
               <w:spacing/>
               <w:ind w:left="0"/>
@@ -3575,7 +3481,7 @@
           </w:tcPr>
           <w:p>
             <w:pPr>
-              <w:pStyle w:val="1145"/>
+              <w:pStyle w:val="1154"/>
               <w:pBdr/>
               <w:spacing/>
               <w:ind w:left="0"/>
@@ -3630,7 +3536,7 @@
           </w:tcPr>
           <w:p>
             <w:pPr>
-              <w:pStyle w:val="1145"/>
+              <w:pStyle w:val="1154"/>
               <w:pBdr/>
               <w:spacing/>
               <w:ind w:left="0"/>
@@ -3678,7 +3584,7 @@
           </w:tcPr>
           <w:p>
             <w:pPr>
-              <w:pStyle w:val="1145"/>
+              <w:pStyle w:val="1154"/>
               <w:pBdr/>
               <w:spacing/>
               <w:ind w:left="0"/>
@@ -3802,7 +3708,7 @@
           </w:tcPr>
           <w:p>
             <w:pPr>
-              <w:pStyle w:val="1145"/>
+              <w:pStyle w:val="1154"/>
               <w:pBdr/>
               <w:spacing/>
               <w:ind w:left="0"/>
@@ -3842,7 +3748,7 @@
           </w:tcPr>
           <w:p>
             <w:pPr>
-              <w:pStyle w:val="1145"/>
+              <w:pStyle w:val="1154"/>
               <w:keepNext w:val="true"/>
               <w:pBdr/>
               <w:spacing/>
@@ -3877,7 +3783,7 @@
     </w:tbl>
     <w:p>
       <w:pPr>
-        <w:pStyle w:val="1158"/>
+        <w:pStyle w:val="1167"/>
         <w:pBdr/>
         <w:spacing w:after="360" w:before="120"/>
         <w:ind w:left="284"/>
@@ -3976,7 +3882,7 @@
     </w:p>
     <w:p>
       <w:pPr>
-        <w:pStyle w:val="1145"/>
+        <w:pStyle w:val="1154"/>
         <w:pBdr/>
         <w:spacing/>
         <w:ind w:left="0"/>
@@ -4081,7 +3987,7 @@
     </w:p>
     <w:p>
       <w:pPr>
-        <w:pStyle w:val="1145"/>
+        <w:pStyle w:val="1154"/>
         <w:pBdr/>
         <w:spacing/>
         <w:ind w:left="0"/>
@@ -4141,7 +4047,7 @@
           </w:tcPr>
           <w:p>
             <w:pPr>
-              <w:pStyle w:val="1145"/>
+              <w:pStyle w:val="1154"/>
               <w:pBdr/>
               <w:spacing/>
               <w:ind w:left="0"/>
@@ -4193,7 +4099,7 @@
           </w:tcPr>
           <w:p>
             <w:pPr>
-              <w:pStyle w:val="1145"/>
+              <w:pStyle w:val="1154"/>
               <w:pBdr/>
               <w:spacing/>
               <w:ind w:left="0"/>
@@ -4237,7 +4143,7 @@
           </w:tcPr>
           <w:p>
             <w:pPr>
-              <w:pStyle w:val="1145"/>
+              <w:pStyle w:val="1154"/>
               <w:pBdr/>
               <w:spacing/>
               <w:ind w:left="0"/>
@@ -4281,7 +4187,7 @@
           </w:tcPr>
           <w:p>
             <w:pPr>
-              <w:pStyle w:val="1145"/>
+              <w:pStyle w:val="1154"/>
               <w:pBdr/>
               <w:spacing/>
               <w:ind w:left="0"/>
@@ -4327,7 +4233,7 @@
           </w:tcPr>
           <w:p>
             <w:pPr>
-              <w:pStyle w:val="1145"/>
+              <w:pStyle w:val="1154"/>
               <w:pBdr/>
               <w:spacing/>
               <w:ind w:left="0"/>
@@ -4375,7 +4281,7 @@
           </w:tcPr>
           <w:p>
             <w:pPr>
-              <w:pStyle w:val="1145"/>
+              <w:pStyle w:val="1154"/>
               <w:pBdr/>
               <w:spacing/>
               <w:ind w:left="0"/>
@@ -4414,7 +4320,7 @@
           </w:tcPr>
           <w:p>
             <w:pPr>
-              <w:pStyle w:val="1145"/>
+              <w:pStyle w:val="1154"/>
               <w:pBdr/>
               <w:spacing/>
               <w:ind w:left="0"/>
@@ -4453,7 +4359,7 @@
           </w:tcPr>
           <w:p>
             <w:pPr>
-              <w:pStyle w:val="1145"/>
+              <w:pStyle w:val="1154"/>
               <w:pBdr/>
               <w:spacing/>
               <w:ind w:left="0"/>
@@ -4510,7 +4416,7 @@
           </w:tcPr>
           <w:p>
             <w:pPr>
-              <w:pStyle w:val="1145"/>
+              <w:pStyle w:val="1154"/>
               <w:pBdr/>
               <w:spacing/>
               <w:ind w:left="0"/>
@@ -4550,7 +4456,7 @@
           </w:tcPr>
           <w:p>
             <w:pPr>
-              <w:pStyle w:val="1145"/>
+              <w:pStyle w:val="1154"/>
               <w:keepNext w:val="true"/>
               <w:pBdr/>
               <w:spacing/>
@@ -4589,7 +4495,7 @@
           </w:tcPr>
           <w:p>
             <w:pPr>
-              <w:pStyle w:val="1145"/>
+              <w:pStyle w:val="1154"/>
               <w:keepNext w:val="true"/>
               <w:pBdr/>
               <w:spacing/>
@@ -4628,7 +4534,7 @@
           </w:tcPr>
           <w:p>
             <w:pPr>
-              <w:pStyle w:val="1145"/>
+              <w:pStyle w:val="1154"/>
               <w:keepNext w:val="true"/>
               <w:pBdr/>
               <w:spacing/>
@@ -4663,7 +4569,7 @@
     </w:tbl>
     <w:p>
       <w:pPr>
-        <w:pStyle w:val="1158"/>
+        <w:pStyle w:val="1167"/>
         <w:pBdr/>
         <w:spacing w:after="360" w:before="120"/>
         <w:ind w:left="284"/>
@@ -4744,7 +4650,7 @@
     </w:p>
     <w:p>
       <w:pPr>
-        <w:pStyle w:val="1145"/>
+        <w:pStyle w:val="1154"/>
         <w:pBdr/>
         <w:spacing/>
         <w:ind w:left="0"/>
@@ -4838,7 +4744,7 @@
           </w:tcPr>
           <w:p>
             <w:pPr>
-              <w:pStyle w:val="1145"/>
+              <w:pStyle w:val="1154"/>
               <w:pBdr/>
               <w:spacing/>
               <w:ind w:left="0"/>
@@ -4890,7 +4796,7 @@
           </w:tcPr>
           <w:p>
             <w:pPr>
-              <w:pStyle w:val="1145"/>
+              <w:pStyle w:val="1154"/>
               <w:pBdr/>
               <w:spacing/>
               <w:ind w:left="0"/>
@@ -4934,7 +4840,7 @@
           </w:tcPr>
           <w:p>
             <w:pPr>
-              <w:pStyle w:val="1145"/>
+              <w:pStyle w:val="1154"/>
               <w:pBdr/>
               <w:spacing/>
               <w:ind w:left="0"/>
@@ -4978,7 +4884,7 @@
           </w:tcPr>
           <w:p>
             <w:pPr>
-              <w:pStyle w:val="1145"/>
+              <w:pStyle w:val="1154"/>
               <w:pBdr/>
               <w:spacing/>
               <w:ind w:left="0"/>
@@ -5025,7 +4931,7 @@
           </w:tcPr>
           <w:p>
             <w:pPr>
-              <w:pStyle w:val="1145"/>
+              <w:pStyle w:val="1154"/>
               <w:pBdr/>
               <w:spacing/>
               <w:ind w:left="0"/>
@@ -5074,7 +4980,7 @@
           </w:tcPr>
           <w:p>
             <w:pPr>
-              <w:pStyle w:val="1145"/>
+              <w:pStyle w:val="1154"/>
               <w:pBdr/>
               <w:spacing/>
               <w:ind w:left="0"/>
@@ -5172,7 +5078,7 @@
           </w:tcPr>
           <w:p>
             <w:pPr>
-              <w:pStyle w:val="1145"/>
+              <w:pStyle w:val="1154"/>
               <w:pBdr/>
               <w:spacing/>
               <w:ind w:left="0"/>
@@ -5248,7 +5154,7 @@
           </w:tcPr>
           <w:p>
             <w:pPr>
-              <w:pStyle w:val="1145"/>
+              <w:pStyle w:val="1154"/>
               <w:pBdr/>
               <w:spacing/>
               <w:ind w:left="0"/>
@@ -5291,7 +5197,7 @@
           </w:tcPr>
           <w:p>
             <w:pPr>
-              <w:pStyle w:val="1145"/>
+              <w:pStyle w:val="1154"/>
               <w:pBdr/>
               <w:spacing/>
               <w:ind w:left="0"/>
@@ -5331,7 +5237,7 @@
           </w:tcPr>
           <w:p>
             <w:pPr>
-              <w:pStyle w:val="1145"/>
+              <w:pStyle w:val="1154"/>
               <w:pBdr/>
               <w:spacing/>
               <w:ind w:left="0"/>
@@ -5370,7 +5276,7 @@
           </w:tcPr>
           <w:p>
             <w:pPr>
-              <w:pStyle w:val="1145"/>
+              <w:pStyle w:val="1154"/>
               <w:keepNext w:val="true"/>
               <w:pBdr/>
               <w:spacing/>
@@ -5410,7 +5316,7 @@
           </w:tcPr>
           <w:p>
             <w:pPr>
-              <w:pStyle w:val="1145"/>
+              <w:pStyle w:val="1154"/>
               <w:keepNext w:val="true"/>
               <w:pBdr/>
               <w:spacing/>
@@ -5444,7 +5350,7 @@
     </w:tbl>
     <w:p>
       <w:pPr>
-        <w:pStyle w:val="1158"/>
+        <w:pStyle w:val="1167"/>
         <w:pBdr/>
         <w:spacing w:after="480" w:before="120"/>
         <w:ind w:left="284"/>
@@ -5591,7 +5497,7 @@
     </w:p>
     <w:p>
       <w:pPr>
-        <w:pStyle w:val="1071"/>
+        <w:pStyle w:val="1080"/>
         <w:pBdr/>
         <w:spacing/>
         <w:ind/>
@@ -5636,7 +5542,7 @@
     </w:p>
     <w:p>
       <w:pPr>
-        <w:pStyle w:val="1145"/>
+        <w:pStyle w:val="1154"/>
         <w:pBdr/>
         <w:spacing w:after="120"/>
         <w:ind w:left="0"/>
@@ -5815,7 +5721,7 @@
     </w:p>
     <w:p>
       <w:pPr>
-        <w:pStyle w:val="1145"/>
+        <w:pStyle w:val="1154"/>
         <w:numPr>
           <w:ilvl w:val="0"/>
           <w:numId w:val="9"/>
@@ -5878,7 +5784,7 @@
     </w:p>
     <w:p>
       <w:pPr>
-        <w:pStyle w:val="1145"/>
+        <w:pStyle w:val="1154"/>
         <w:numPr>
           <w:ilvl w:val="0"/>
           <w:numId w:val="9"/>
@@ -6017,59 +5923,59 @@
 <w:ftr xmlns:wpc="http://schemas.microsoft.com/office/word/2010/wordprocessingCanvas" xmlns:mc="http://schemas.openxmlformats.org/markup-compatibility/2006" xmlns:o="urn:schemas-microsoft-com:office:office" xmlns:r="http://schemas.openxmlformats.org/officeDocument/2006/relationships" xmlns:m="http://schemas.openxmlformats.org/officeDocument/2006/math" xmlns:v="urn:schemas-microsoft-com:vml" xmlns:wp14="http://schemas.microsoft.com/office/word/2010/wordprocessingDrawing" xmlns:wp="http://schemas.openxmlformats.org/drawingml/2006/wordprocessingDrawing" xmlns:w10="urn:schemas-microsoft-com:office:word" xmlns:w="http://schemas.openxmlformats.org/wordprocessingml/2006/main" xmlns:w14="http://schemas.microsoft.com/office/word/2010/wordml" xmlns:w15="http://schemas.microsoft.com/office/word/2012/wordml" xmlns:wpg="http://schemas.microsoft.com/office/word/2010/wordprocessingGroup" xmlns:wpi="http://schemas.microsoft.com/office/word/2010/wordprocessingInk" xmlns:wne="http://schemas.microsoft.com/office/word/2006/wordml" xmlns:a="http://schemas.openxmlformats.org/drawingml/2006/main" xmlns:wps="http://schemas.microsoft.com/office/word/2010/wordprocessingShape" mc:Ignorable="w14 w15 wp14">
   <w:p>
     <w:pPr>
-      <w:pStyle w:val="1149"/>
+      <w:pStyle w:val="1158"/>
       <w:framePr w:hAnchor="margin" w:vAnchor="text" w:wrap="around" w:xAlign="center" w:y="1"/>
       <w:pBdr/>
       <w:spacing/>
       <w:ind/>
       <w:rPr>
-        <w:rStyle w:val="1150"/>
+        <w:rStyle w:val="1159"/>
       </w:rPr>
     </w:pPr>
     <w:r>
       <w:rPr>
-        <w:rStyle w:val="1150"/>
+        <w:rStyle w:val="1159"/>
       </w:rPr>
       <w:fldChar w:fldCharType="begin"/>
     </w:r>
     <w:r>
       <w:rPr>
-        <w:rStyle w:val="1150"/>
+        <w:rStyle w:val="1159"/>
       </w:rPr>
       <w:instrText xml:space="preserve">PAGE  </w:instrText>
     </w:r>
     <w:r>
       <w:rPr>
-        <w:rStyle w:val="1150"/>
+        <w:rStyle w:val="1159"/>
       </w:rPr>
       <w:fldChar w:fldCharType="separate"/>
     </w:r>
     <w:r>
       <w:rPr>
-        <w:rStyle w:val="1150"/>
+        <w:rStyle w:val="1159"/>
       </w:rPr>
       <w:t xml:space="preserve">2</w:t>
     </w:r>
     <w:r>
       <w:rPr>
-        <w:rStyle w:val="1150"/>
+        <w:rStyle w:val="1159"/>
       </w:rPr>
       <w:fldChar w:fldCharType="end"/>
     </w:r>
     <w:r>
       <w:rPr>
-        <w:rStyle w:val="1150"/>
+        <w:rStyle w:val="1159"/>
       </w:rPr>
     </w:r>
     <w:r>
       <w:rPr>
-        <w:rStyle w:val="1150"/>
+        <w:rStyle w:val="1159"/>
       </w:rPr>
     </w:r>
   </w:p>
   <w:p>
     <w:pPr>
-      <w:pStyle w:val="1149"/>
+      <w:pStyle w:val="1158"/>
       <w:pBdr/>
       <w:spacing/>
       <w:ind/>
@@ -6085,47 +5991,47 @@
 <w:ftr xmlns:wpc="http://schemas.microsoft.com/office/word/2010/wordprocessingCanvas" xmlns:mc="http://schemas.openxmlformats.org/markup-compatibility/2006" xmlns:o="urn:schemas-microsoft-com:office:office" xmlns:r="http://schemas.openxmlformats.org/officeDocument/2006/relationships" xmlns:m="http://schemas.openxmlformats.org/officeDocument/2006/math" xmlns:v="urn:schemas-microsoft-com:vml" xmlns:wp14="http://schemas.microsoft.com/office/word/2010/wordprocessingDrawing" xmlns:wp="http://schemas.openxmlformats.org/drawingml/2006/wordprocessingDrawing" xmlns:w10="urn:schemas-microsoft-com:office:word" xmlns:w="http://schemas.openxmlformats.org/wordprocessingml/2006/main" xmlns:w14="http://schemas.microsoft.com/office/word/2010/wordml" xmlns:w15="http://schemas.microsoft.com/office/word/2012/wordml" xmlns:wpg="http://schemas.microsoft.com/office/word/2010/wordprocessingGroup" xmlns:wpi="http://schemas.microsoft.com/office/word/2010/wordprocessingInk" xmlns:wne="http://schemas.microsoft.com/office/word/2006/wordml" xmlns:a="http://schemas.openxmlformats.org/drawingml/2006/main" xmlns:wps="http://schemas.microsoft.com/office/word/2010/wordprocessingShape" mc:Ignorable="w14 w15 wp14">
   <w:p>
     <w:pPr>
-      <w:pStyle w:val="1149"/>
+      <w:pStyle w:val="1158"/>
       <w:framePr w:hAnchor="margin" w:vAnchor="text" w:wrap="around" w:xAlign="center" w:y="1"/>
       <w:pBdr/>
       <w:spacing/>
       <w:ind/>
       <w:rPr>
-        <w:rStyle w:val="1150"/>
+        <w:rStyle w:val="1159"/>
       </w:rPr>
     </w:pPr>
     <w:r>
       <w:rPr>
-        <w:rStyle w:val="1150"/>
+        <w:rStyle w:val="1159"/>
       </w:rPr>
       <w:fldChar w:fldCharType="begin"/>
     </w:r>
     <w:r>
       <w:rPr>
-        <w:rStyle w:val="1150"/>
+        <w:rStyle w:val="1159"/>
       </w:rPr>
       <w:instrText xml:space="preserve">PAGE  </w:instrText>
     </w:r>
     <w:r>
       <w:rPr>
-        <w:rStyle w:val="1150"/>
+        <w:rStyle w:val="1159"/>
       </w:rPr>
       <w:fldChar w:fldCharType="end"/>
     </w:r>
     <w:r>
       <w:rPr>
-        <w:rStyle w:val="1150"/>
+        <w:rStyle w:val="1159"/>
       </w:rPr>
     </w:r>
     <w:r>
       <w:rPr>
-        <w:rStyle w:val="1150"/>
+        <w:rStyle w:val="1159"/>
       </w:rPr>
     </w:r>
   </w:p>
   <w:p>
     <w:pPr>
-      <w:pStyle w:val="1149"/>
+      <w:pStyle w:val="1158"/>
       <w:pBdr/>
       <w:spacing/>
       <w:ind/>
@@ -6141,7 +6047,7 @@
 <w:ftr xmlns:wpc="http://schemas.microsoft.com/office/word/2010/wordprocessingCanvas" xmlns:mc="http://schemas.openxmlformats.org/markup-compatibility/2006" xmlns:o="urn:schemas-microsoft-com:office:office" xmlns:r="http://schemas.openxmlformats.org/officeDocument/2006/relationships" xmlns:m="http://schemas.openxmlformats.org/officeDocument/2006/math" xmlns:v="urn:schemas-microsoft-com:vml" xmlns:wp14="http://schemas.microsoft.com/office/word/2010/wordprocessingDrawing" xmlns:wp="http://schemas.openxmlformats.org/drawingml/2006/wordprocessingDrawing" xmlns:w10="urn:schemas-microsoft-com:office:word" xmlns:w="http://schemas.openxmlformats.org/wordprocessingml/2006/main" xmlns:w14="http://schemas.microsoft.com/office/word/2010/wordml" xmlns:w15="http://schemas.microsoft.com/office/word/2012/wordml" xmlns:wpg="http://schemas.microsoft.com/office/word/2010/wordprocessingGroup" xmlns:wpi="http://schemas.microsoft.com/office/word/2010/wordprocessingInk" xmlns:wne="http://schemas.microsoft.com/office/word/2006/wordml" xmlns:a="http://schemas.openxmlformats.org/drawingml/2006/main" xmlns:wps="http://schemas.microsoft.com/office/word/2010/wordprocessingShape" mc:Ignorable="w14 w15 wp14">
   <w:p>
     <w:pPr>
-      <w:pStyle w:val="1149"/>
+      <w:pStyle w:val="1158"/>
       <w:pBdr/>
       <w:spacing/>
       <w:ind/>
@@ -6190,7 +6096,7 @@
 <w:hdr xmlns:wpc="http://schemas.microsoft.com/office/word/2010/wordprocessingCanvas" xmlns:mc="http://schemas.openxmlformats.org/markup-compatibility/2006" xmlns:o="urn:schemas-microsoft-com:office:office" xmlns:r="http://schemas.openxmlformats.org/officeDocument/2006/relationships" xmlns:m="http://schemas.openxmlformats.org/officeDocument/2006/math" xmlns:v="urn:schemas-microsoft-com:vml" xmlns:wp14="http://schemas.microsoft.com/office/word/2010/wordprocessingDrawing" xmlns:wp="http://schemas.openxmlformats.org/drawingml/2006/wordprocessingDrawing" xmlns:w10="urn:schemas-microsoft-com:office:word" xmlns:w="http://schemas.openxmlformats.org/wordprocessingml/2006/main" xmlns:w14="http://schemas.microsoft.com/office/word/2010/wordml" xmlns:w15="http://schemas.microsoft.com/office/word/2012/wordml" xmlns:wpg="http://schemas.microsoft.com/office/word/2010/wordprocessingGroup" xmlns:wpi="http://schemas.microsoft.com/office/word/2010/wordprocessingInk" xmlns:wne="http://schemas.microsoft.com/office/word/2006/wordml" xmlns:a="http://schemas.openxmlformats.org/drawingml/2006/main" xmlns:wps="http://schemas.microsoft.com/office/word/2010/wordprocessingShape" mc:Ignorable="w14 w15 wp14">
   <w:p>
     <w:pPr>
-      <w:pStyle w:val="1155"/>
+      <w:pStyle w:val="1164"/>
       <w:pBdr/>
       <w:spacing/>
       <w:ind/>
@@ -6229,7 +6135,7 @@
         </w:tcPr>
         <w:p>
           <w:pPr>
-            <w:pStyle w:val="1139"/>
+            <w:pStyle w:val="1148"/>
             <w:pBdr/>
             <w:spacing w:after="60" w:before="60"/>
             <w:ind/>
@@ -6287,7 +6193,7 @@
         </w:p>
         <w:p>
           <w:pPr>
-            <w:pStyle w:val="1139"/>
+            <w:pStyle w:val="1148"/>
             <w:pBdr/>
             <w:spacing w:after="60" w:before="60"/>
             <w:ind/>
@@ -6437,7 +6343,7 @@
         </w:p>
         <w:p>
           <w:pPr>
-            <w:pStyle w:val="1139"/>
+            <w:pStyle w:val="1148"/>
             <w:pBdr/>
             <w:spacing w:after="60" w:before="60"/>
             <w:ind/>
@@ -6812,7 +6718,7 @@
   </w:tbl>
   <w:p>
     <w:pPr>
-      <w:pStyle w:val="1155"/>
+      <w:pStyle w:val="1164"/>
       <w:pBdr/>
       <w:spacing/>
       <w:ind/>
@@ -6828,7 +6734,7 @@
 <w:hdr xmlns:wpc="http://schemas.microsoft.com/office/word/2010/wordprocessingCanvas" xmlns:mc="http://schemas.openxmlformats.org/markup-compatibility/2006" xmlns:o="urn:schemas-microsoft-com:office:office" xmlns:r="http://schemas.openxmlformats.org/officeDocument/2006/relationships" xmlns:m="http://schemas.openxmlformats.org/officeDocument/2006/math" xmlns:v="urn:schemas-microsoft-com:vml" xmlns:wp14="http://schemas.microsoft.com/office/word/2010/wordprocessingDrawing" xmlns:wp="http://schemas.openxmlformats.org/drawingml/2006/wordprocessingDrawing" xmlns:w10="urn:schemas-microsoft-com:office:word" xmlns:w="http://schemas.openxmlformats.org/wordprocessingml/2006/main" xmlns:w14="http://schemas.microsoft.com/office/word/2010/wordml" xmlns:w15="http://schemas.microsoft.com/office/word/2012/wordml" xmlns:wpg="http://schemas.microsoft.com/office/word/2010/wordprocessingGroup" xmlns:wpi="http://schemas.microsoft.com/office/word/2010/wordprocessingInk" xmlns:wne="http://schemas.microsoft.com/office/word/2006/wordml" xmlns:a="http://schemas.openxmlformats.org/drawingml/2006/main" xmlns:wps="http://schemas.microsoft.com/office/word/2010/wordprocessingShape" mc:Ignorable="w14 w15 wp14">
   <w:p>
     <w:pPr>
-      <w:pStyle w:val="1155"/>
+      <w:pStyle w:val="1164"/>
       <w:pBdr/>
       <w:spacing/>
       <w:ind/>
@@ -6844,7 +6750,7 @@
 <w:hdr xmlns:wpc="http://schemas.microsoft.com/office/word/2010/wordprocessingCanvas" xmlns:mc="http://schemas.openxmlformats.org/markup-compatibility/2006" xmlns:o="urn:schemas-microsoft-com:office:office" xmlns:r="http://schemas.openxmlformats.org/officeDocument/2006/relationships" xmlns:m="http://schemas.openxmlformats.org/officeDocument/2006/math" xmlns:v="urn:schemas-microsoft-com:vml" xmlns:wp14="http://schemas.microsoft.com/office/word/2010/wordprocessingDrawing" xmlns:wp="http://schemas.openxmlformats.org/drawingml/2006/wordprocessingDrawing" xmlns:w10="urn:schemas-microsoft-com:office:word" xmlns:w="http://schemas.openxmlformats.org/wordprocessingml/2006/main" xmlns:w14="http://schemas.microsoft.com/office/word/2010/wordml" xmlns:w15="http://schemas.microsoft.com/office/word/2012/wordml" xmlns:wpg="http://schemas.microsoft.com/office/word/2010/wordprocessingGroup" xmlns:wpi="http://schemas.microsoft.com/office/word/2010/wordprocessingInk" xmlns:wne="http://schemas.microsoft.com/office/word/2006/wordml" xmlns:a="http://schemas.openxmlformats.org/drawingml/2006/main" xmlns:wps="http://schemas.microsoft.com/office/word/2010/wordprocessingShape" mc:Ignorable="w14 w15 wp14">
   <w:p>
     <w:pPr>
-      <w:pStyle w:val="1155"/>
+      <w:pStyle w:val="1164"/>
       <w:pBdr/>
       <w:spacing/>
       <w:ind/>
@@ -7035,7 +6941,7 @@
         <w:spacing/>
         <w:ind w:hanging="35" w:left="432"/>
       </w:pPr>
-      <w:pStyle w:val="1071"/>
+      <w:pStyle w:val="1080"/>
       <w:rPr>
         <w:rFonts w:hint="default"/>
       </w:rPr>
@@ -7055,7 +6961,7 @@
         <w:spacing/>
         <w:ind w:hanging="179" w:left="576"/>
       </w:pPr>
-      <w:pStyle w:val="1157"/>
+      <w:pStyle w:val="1166"/>
       <w:rPr>
         <w:rFonts w:hint="default"/>
       </w:rPr>
@@ -8462,7 +8368,7 @@
         <w:spacing/>
         <w:ind w:hanging="179" w:left="899"/>
       </w:pPr>
-      <w:pStyle w:val="1156"/>
+      <w:pStyle w:val="1165"/>
       <w:rPr>
         <w:rFonts w:hint="default"/>
       </w:rPr>
@@ -8946,9 +8852,9 @@
     <w:lsdException w:name="Bibliography" w:uiPriority="37"/>
     <w:lsdException w:name="TOC Heading" w:uiPriority="39" w:qFormat="1"/>
   </w:latentStyles>
-  <w:style w:type="table" w:styleId="900">
+  <w:style w:type="table" w:styleId="909">
     <w:name w:val="Table Grid Light"/>
-    <w:basedOn w:val="1081"/>
+    <w:basedOn w:val="1090"/>
     <w:uiPriority w:val="59"/>
     <w:pPr>
       <w:pBdr/>
@@ -9145,9 +9051,9 @@
       </w:tcPr>
     </w:tblStylePr>
   </w:style>
-  <w:style w:type="table" w:styleId="901">
+  <w:style w:type="table" w:styleId="910">
     <w:name w:val="Plain Table 1"/>
-    <w:basedOn w:val="1081"/>
+    <w:basedOn w:val="1090"/>
     <w:uiPriority w:val="59"/>
     <w:pPr>
       <w:pBdr/>
@@ -9370,9 +9276,9 @@
       </w:tcPr>
     </w:tblStylePr>
   </w:style>
-  <w:style w:type="table" w:styleId="902">
+  <w:style w:type="table" w:styleId="911">
     <w:name w:val="Plain Table 2"/>
-    <w:basedOn w:val="1081"/>
+    <w:basedOn w:val="1090"/>
     <w:uiPriority w:val="59"/>
     <w:pPr>
       <w:pBdr/>
@@ -9603,9 +9509,9 @@
       </w:tcPr>
     </w:tblStylePr>
   </w:style>
-  <w:style w:type="table" w:styleId="903">
+  <w:style w:type="table" w:styleId="912">
     <w:name w:val="Plain Table 3"/>
-    <w:basedOn w:val="1081"/>
+    <w:basedOn w:val="1090"/>
     <w:uiPriority w:val="99"/>
     <w:pPr>
       <w:pBdr/>
@@ -9833,9 +9739,9 @@
       </w:tcPr>
     </w:tblStylePr>
   </w:style>
-  <w:style w:type="table" w:styleId="904">
+  <w:style w:type="table" w:styleId="913">
     <w:name w:val="Plain Table 4"/>
-    <w:basedOn w:val="1081"/>
+    <w:basedOn w:val="1090"/>
     <w:uiPriority w:val="99"/>
     <w:pPr>
       <w:pBdr/>
@@ -10049,9 +9955,9 @@
       </w:tcPr>
     </w:tblStylePr>
   </w:style>
-  <w:style w:type="table" w:styleId="905">
+  <w:style w:type="table" w:styleId="914">
     <w:name w:val="Plain Table 5"/>
-    <w:basedOn w:val="1081"/>
+    <w:basedOn w:val="1090"/>
     <w:uiPriority w:val="99"/>
     <w:pPr>
       <w:pBdr/>
@@ -10282,9 +10188,9 @@
       </w:tcPr>
     </w:tblStylePr>
   </w:style>
-  <w:style w:type="table" w:styleId="906">
+  <w:style w:type="table" w:styleId="915">
     <w:name w:val="Grid Table 1 Light"/>
-    <w:basedOn w:val="1081"/>
+    <w:basedOn w:val="1090"/>
     <w:uiPriority w:val="99"/>
     <w:pPr>
       <w:pBdr/>
@@ -10505,9 +10411,9 @@
       </w:tcPr>
     </w:tblStylePr>
   </w:style>
-  <w:style w:type="table" w:styleId="907">
+  <w:style w:type="table" w:styleId="916">
     <w:name w:val="Grid Table 1 Light - Accent 1"/>
-    <w:basedOn w:val="1081"/>
+    <w:basedOn w:val="1090"/>
     <w:uiPriority w:val="99"/>
     <w:pPr>
       <w:pBdr/>
@@ -10728,9 +10634,9 @@
       </w:tcPr>
     </w:tblStylePr>
   </w:style>
-  <w:style w:type="table" w:styleId="908">
+  <w:style w:type="table" w:styleId="917">
     <w:name w:val="Grid Table 1 Light - Accent 2"/>
-    <w:basedOn w:val="1081"/>
+    <w:basedOn w:val="1090"/>
     <w:uiPriority w:val="99"/>
     <w:pPr>
       <w:pBdr/>
@@ -10951,9 +10857,9 @@
       </w:tcPr>
     </w:tblStylePr>
   </w:style>
-  <w:style w:type="table" w:styleId="909">
+  <w:style w:type="table" w:styleId="918">
     <w:name w:val="Grid Table 1 Light - Accent 3"/>
-    <w:basedOn w:val="1081"/>
+    <w:basedOn w:val="1090"/>
     <w:uiPriority w:val="99"/>
     <w:pPr>
       <w:pBdr/>
@@ -11174,9 +11080,9 @@
       </w:tcPr>
     </w:tblStylePr>
   </w:style>
-  <w:style w:type="table" w:styleId="910">
+  <w:style w:type="table" w:styleId="919">
     <w:name w:val="Grid Table 1 Light - Accent 4"/>
-    <w:basedOn w:val="1081"/>
+    <w:basedOn w:val="1090"/>
     <w:uiPriority w:val="99"/>
     <w:pPr>
       <w:pBdr/>
@@ -11397,9 +11303,9 @@
       </w:tcPr>
     </w:tblStylePr>
   </w:style>
-  <w:style w:type="table" w:styleId="911">
+  <w:style w:type="table" w:styleId="920">
     <w:name w:val="Grid Table 1 Light - Accent 5"/>
-    <w:basedOn w:val="1081"/>
+    <w:basedOn w:val="1090"/>
     <w:uiPriority w:val="99"/>
     <w:pPr>
       <w:pBdr/>
@@ -11620,9 +11526,9 @@
       </w:tcPr>
     </w:tblStylePr>
   </w:style>
-  <w:style w:type="table" w:styleId="912">
+  <w:style w:type="table" w:styleId="921">
     <w:name w:val="Grid Table 1 Light - Accent 6"/>
-    <w:basedOn w:val="1081"/>
+    <w:basedOn w:val="1090"/>
     <w:uiPriority w:val="99"/>
     <w:pPr>
       <w:pBdr/>
@@ -11843,9 +11749,9 @@
       </w:tcPr>
     </w:tblStylePr>
   </w:style>
-  <w:style w:type="table" w:styleId="913">
+  <w:style w:type="table" w:styleId="922">
     <w:name w:val="Grid Table 2"/>
-    <w:basedOn w:val="1081"/>
+    <w:basedOn w:val="1090"/>
     <w:uiPriority w:val="99"/>
     <w:pPr>
       <w:pBdr/>
@@ -12075,9 +11981,9 @@
       </w:tcPr>
     </w:tblStylePr>
   </w:style>
-  <w:style w:type="table" w:styleId="914">
+  <w:style w:type="table" w:styleId="923">
     <w:name w:val="Grid Table 2 - Accent 1"/>
-    <w:basedOn w:val="1081"/>
+    <w:basedOn w:val="1090"/>
     <w:uiPriority w:val="99"/>
     <w:pPr>
       <w:pBdr/>
@@ -12307,9 +12213,9 @@
       </w:tcPr>
     </w:tblStylePr>
   </w:style>
-  <w:style w:type="table" w:styleId="915">
+  <w:style w:type="table" w:styleId="924">
     <w:name w:val="Grid Table 2 - Accent 2"/>
-    <w:basedOn w:val="1081"/>
+    <w:basedOn w:val="1090"/>
     <w:uiPriority w:val="99"/>
     <w:pPr>
       <w:pBdr/>
@@ -12539,9 +12445,9 @@
       </w:tcPr>
     </w:tblStylePr>
   </w:style>
-  <w:style w:type="table" w:styleId="916">
+  <w:style w:type="table" w:styleId="925">
     <w:name w:val="Grid Table 2 - Accent 3"/>
-    <w:basedOn w:val="1081"/>
+    <w:basedOn w:val="1090"/>
     <w:uiPriority w:val="99"/>
     <w:pPr>
       <w:pBdr/>
@@ -12771,9 +12677,9 @@
       </w:tcPr>
     </w:tblStylePr>
   </w:style>
-  <w:style w:type="table" w:styleId="917">
+  <w:style w:type="table" w:styleId="926">
     <w:name w:val="Grid Table 2 - Accent 4"/>
-    <w:basedOn w:val="1081"/>
+    <w:basedOn w:val="1090"/>
     <w:uiPriority w:val="99"/>
     <w:pPr>
       <w:pBdr/>
@@ -13003,9 +12909,9 @@
       </w:tcPr>
     </w:tblStylePr>
   </w:style>
-  <w:style w:type="table" w:styleId="918">
+  <w:style w:type="table" w:styleId="927">
     <w:name w:val="Grid Table 2 - Accent 5"/>
-    <w:basedOn w:val="1081"/>
+    <w:basedOn w:val="1090"/>
     <w:uiPriority w:val="99"/>
     <w:pPr>
       <w:pBdr/>
@@ -13235,9 +13141,9 @@
       </w:tcPr>
     </w:tblStylePr>
   </w:style>
-  <w:style w:type="table" w:styleId="919">
+  <w:style w:type="table" w:styleId="928">
     <w:name w:val="Grid Table 2 - Accent 6"/>
-    <w:basedOn w:val="1081"/>
+    <w:basedOn w:val="1090"/>
     <w:uiPriority w:val="99"/>
     <w:pPr>
       <w:pBdr/>
@@ -13467,9 +13373,9 @@
       </w:tcPr>
     </w:tblStylePr>
   </w:style>
-  <w:style w:type="table" w:styleId="920">
+  <w:style w:type="table" w:styleId="929">
     <w:name w:val="Grid Table 3"/>
-    <w:basedOn w:val="1081"/>
+    <w:basedOn w:val="1090"/>
     <w:uiPriority w:val="99"/>
     <w:pPr>
       <w:pBdr/>
@@ -13712,9 +13618,9 @@
       </w:tcPr>
     </w:tblStylePr>
   </w:style>
-  <w:style w:type="table" w:styleId="921">
+  <w:style w:type="table" w:styleId="930">
     <w:name w:val="Grid Table 3 - Accent 1"/>
-    <w:basedOn w:val="1081"/>
+    <w:basedOn w:val="1090"/>
     <w:uiPriority w:val="99"/>
     <w:pPr>
       <w:pBdr/>
@@ -13957,9 +13863,9 @@
       </w:tcPr>
     </w:tblStylePr>
   </w:style>
-  <w:style w:type="table" w:styleId="922">
+  <w:style w:type="table" w:styleId="931">
     <w:name w:val="Grid Table 3 - Accent 2"/>
-    <w:basedOn w:val="1081"/>
+    <w:basedOn w:val="1090"/>
     <w:uiPriority w:val="99"/>
     <w:pPr>
       <w:pBdr/>
@@ -14202,9 +14108,9 @@
       </w:tcPr>
     </w:tblStylePr>
   </w:style>
-  <w:style w:type="table" w:styleId="923">
+  <w:style w:type="table" w:styleId="932">
     <w:name w:val="Grid Table 3 - Accent 3"/>
-    <w:basedOn w:val="1081"/>
+    <w:basedOn w:val="1090"/>
     <w:uiPriority w:val="99"/>
     <w:pPr>
       <w:pBdr/>
@@ -14447,9 +14353,9 @@
       </w:tcPr>
     </w:tblStylePr>
   </w:style>
-  <w:style w:type="table" w:styleId="924">
+  <w:style w:type="table" w:styleId="933">
     <w:name w:val="Grid Table 3 - Accent 4"/>
-    <w:basedOn w:val="1081"/>
+    <w:basedOn w:val="1090"/>
     <w:uiPriority w:val="99"/>
     <w:pPr>
       <w:pBdr/>
@@ -14692,9 +14598,9 @@
       </w:tcPr>
     </w:tblStylePr>
   </w:style>
-  <w:style w:type="table" w:styleId="925">
+  <w:style w:type="table" w:styleId="934">
     <w:name w:val="Grid Table 3 - Accent 5"/>
-    <w:basedOn w:val="1081"/>
+    <w:basedOn w:val="1090"/>
     <w:uiPriority w:val="99"/>
     <w:pPr>
       <w:pBdr/>
@@ -14937,9 +14843,9 @@
       </w:tcPr>
     </w:tblStylePr>
   </w:style>
-  <w:style w:type="table" w:styleId="926">
+  <w:style w:type="table" w:styleId="935">
     <w:name w:val="Grid Table 3 - Accent 6"/>
-    <w:basedOn w:val="1081"/>
+    <w:basedOn w:val="1090"/>
     <w:uiPriority w:val="99"/>
     <w:pPr>
       <w:pBdr/>
@@ -15182,9 +15088,9 @@
       </w:tcPr>
     </w:tblStylePr>
   </w:style>
-  <w:style w:type="table" w:styleId="927">
+  <w:style w:type="table" w:styleId="936">
     <w:name w:val="Grid Table 4"/>
-    <w:basedOn w:val="1081"/>
+    <w:basedOn w:val="1090"/>
     <w:uiPriority w:val="59"/>
     <w:pPr>
       <w:pBdr/>
@@ -15415,9 +15321,9 @@
       </w:tcPr>
     </w:tblStylePr>
   </w:style>
-  <w:style w:type="table" w:styleId="928">
+  <w:style w:type="table" w:styleId="937">
     <w:name w:val="Grid Table 4 - Accent 1"/>
-    <w:basedOn w:val="1081"/>
+    <w:basedOn w:val="1090"/>
     <w:uiPriority w:val="59"/>
     <w:pPr>
       <w:pBdr/>
@@ -15648,9 +15554,9 @@
       </w:tcPr>
     </w:tblStylePr>
   </w:style>
-  <w:style w:type="table" w:styleId="929">
+  <w:style w:type="table" w:styleId="938">
     <w:name w:val="Grid Table 4 - Accent 2"/>
-    <w:basedOn w:val="1081"/>
+    <w:basedOn w:val="1090"/>
     <w:uiPriority w:val="59"/>
     <w:pPr>
       <w:pBdr/>
@@ -15881,9 +15787,9 @@
       </w:tcPr>
     </w:tblStylePr>
   </w:style>
-  <w:style w:type="table" w:styleId="930">
+  <w:style w:type="table" w:styleId="939">
     <w:name w:val="Grid Table 4 - Accent 3"/>
-    <w:basedOn w:val="1081"/>
+    <w:basedOn w:val="1090"/>
     <w:uiPriority w:val="59"/>
     <w:pPr>
       <w:pBdr/>
@@ -16114,9 +16020,9 @@
       </w:tcPr>
     </w:tblStylePr>
   </w:style>
-  <w:style w:type="table" w:styleId="931">
+  <w:style w:type="table" w:styleId="940">
     <w:name w:val="Grid Table 4 - Accent 4"/>
-    <w:basedOn w:val="1081"/>
+    <w:basedOn w:val="1090"/>
     <w:uiPriority w:val="59"/>
     <w:pPr>
       <w:pBdr/>
@@ -16347,9 +16253,9 @@
       </w:tcPr>
     </w:tblStylePr>
   </w:style>
-  <w:style w:type="table" w:styleId="932">
+  <w:style w:type="table" w:styleId="941">
     <w:name w:val="Grid Table 4 - Accent 5"/>
-    <w:basedOn w:val="1081"/>
+    <w:basedOn w:val="1090"/>
     <w:uiPriority w:val="59"/>
     <w:pPr>
       <w:pBdr/>
@@ -16580,9 +16486,9 @@
       </w:tcPr>
     </w:tblStylePr>
   </w:style>
-  <w:style w:type="table" w:styleId="933">
+  <w:style w:type="table" w:styleId="942">
     <w:name w:val="Grid Table 4 - Accent 6"/>
-    <w:basedOn w:val="1081"/>
+    <w:basedOn w:val="1090"/>
     <w:uiPriority w:val="59"/>
     <w:pPr>
       <w:pBdr/>
@@ -16813,9 +16719,9 @@
       </w:tcPr>
     </w:tblStylePr>
   </w:style>
-  <w:style w:type="table" w:styleId="934">
+  <w:style w:type="table" w:styleId="943">
     <w:name w:val="Grid Table 5 Dark"/>
-    <w:basedOn w:val="1081"/>
+    <w:basedOn w:val="1090"/>
     <w:uiPriority w:val="99"/>
     <w:pPr>
       <w:pBdr/>
@@ -17041,9 +16947,9 @@
       </w:tcPr>
     </w:tblStylePr>
   </w:style>
-  <w:style w:type="table" w:styleId="935">
+  <w:style w:type="table" w:styleId="944">
     <w:name w:val="Grid Table 5 Dark- Accent 1"/>
-    <w:basedOn w:val="1081"/>
+    <w:basedOn w:val="1090"/>
     <w:uiPriority w:val="99"/>
     <w:pPr>
       <w:pBdr/>
@@ -17269,9 +17175,9 @@
       </w:tcPr>
     </w:tblStylePr>
   </w:style>
-  <w:style w:type="table" w:styleId="936">
+  <w:style w:type="table" w:styleId="945">
     <w:name w:val="Grid Table 5 Dark - Accent 2"/>
-    <w:basedOn w:val="1081"/>
+    <w:basedOn w:val="1090"/>
     <w:uiPriority w:val="99"/>
     <w:pPr>
       <w:pBdr/>
@@ -17497,9 +17403,9 @@
       </w:tcPr>
     </w:tblStylePr>
   </w:style>
-  <w:style w:type="table" w:styleId="937">
+  <w:style w:type="table" w:styleId="946">
     <w:name w:val="Grid Table 5 Dark - Accent 3"/>
-    <w:basedOn w:val="1081"/>
+    <w:basedOn w:val="1090"/>
     <w:uiPriority w:val="99"/>
     <w:pPr>
       <w:pBdr/>
@@ -17725,9 +17631,9 @@
       </w:tcPr>
     </w:tblStylePr>
   </w:style>
-  <w:style w:type="table" w:styleId="938">
+  <w:style w:type="table" w:styleId="947">
     <w:name w:val="Grid Table 5 Dark- Accent 4"/>
-    <w:basedOn w:val="1081"/>
+    <w:basedOn w:val="1090"/>
     <w:uiPriority w:val="99"/>
     <w:pPr>
       <w:pBdr/>
@@ -17953,9 +17859,9 @@
       </w:tcPr>
     </w:tblStylePr>
   </w:style>
-  <w:style w:type="table" w:styleId="939">
+  <w:style w:type="table" w:styleId="948">
     <w:name w:val="Grid Table 5 Dark - Accent 5"/>
-    <w:basedOn w:val="1081"/>
+    <w:basedOn w:val="1090"/>
     <w:uiPriority w:val="99"/>
     <w:pPr>
       <w:pBdr/>
@@ -18181,9 +18087,9 @@
       </w:tcPr>
     </w:tblStylePr>
   </w:style>
-  <w:style w:type="table" w:styleId="940">
+  <w:style w:type="table" w:styleId="949">
     <w:name w:val="Grid Table 5 Dark - Accent 6"/>
-    <w:basedOn w:val="1081"/>
+    <w:basedOn w:val="1090"/>
     <w:uiPriority w:val="99"/>
     <w:pPr>
       <w:pBdr/>
@@ -18409,9 +18315,9 @@
       </w:tcPr>
     </w:tblStylePr>
   </w:style>
-  <w:style w:type="table" w:styleId="941">
+  <w:style w:type="table" w:styleId="950">
     <w:name w:val="Grid Table 6 Colorful"/>
-    <w:basedOn w:val="1081"/>
+    <w:basedOn w:val="1090"/>
     <w:uiPriority w:val="99"/>
     <w:pPr>
       <w:pBdr/>
@@ -18639,9 +18545,9 @@
       </w:tcPr>
     </w:tblStylePr>
   </w:style>
-  <w:style w:type="table" w:styleId="942">
+  <w:style w:type="table" w:styleId="951">
     <w:name w:val="Grid Table 6 Colorful - Accent 1"/>
-    <w:basedOn w:val="1081"/>
+    <w:basedOn w:val="1090"/>
     <w:uiPriority w:val="99"/>
     <w:pPr>
       <w:pBdr/>
@@ -18869,9 +18775,9 @@
       </w:tcPr>
     </w:tblStylePr>
   </w:style>
-  <w:style w:type="table" w:styleId="943">
+  <w:style w:type="table" w:styleId="952">
     <w:name w:val="Grid Table 6 Colorful - Accent 2"/>
-    <w:basedOn w:val="1081"/>
+    <w:basedOn w:val="1090"/>
     <w:uiPriority w:val="99"/>
     <w:pPr>
       <w:pBdr/>
@@ -19099,9 +19005,9 @@
       </w:tcPr>
     </w:tblStylePr>
   </w:style>
-  <w:style w:type="table" w:styleId="944">
+  <w:style w:type="table" w:styleId="953">
     <w:name w:val="Grid Table 6 Colorful - Accent 3"/>
-    <w:basedOn w:val="1081"/>
+    <w:basedOn w:val="1090"/>
     <w:uiPriority w:val="99"/>
     <w:pPr>
       <w:pBdr/>
@@ -19329,9 +19235,9 @@
       </w:tcPr>
     </w:tblStylePr>
   </w:style>
-  <w:style w:type="table" w:styleId="945">
+  <w:style w:type="table" w:styleId="954">
     <w:name w:val="Grid Table 6 Colorful - Accent 4"/>
-    <w:basedOn w:val="1081"/>
+    <w:basedOn w:val="1090"/>
     <w:uiPriority w:val="99"/>
     <w:pPr>
       <w:pBdr/>
@@ -19559,9 +19465,9 @@
       </w:tcPr>
     </w:tblStylePr>
   </w:style>
-  <w:style w:type="table" w:styleId="946">
+  <w:style w:type="table" w:styleId="955">
     <w:name w:val="Grid Table 6 Colorful - Accent 5"/>
-    <w:basedOn w:val="1081"/>
+    <w:basedOn w:val="1090"/>
     <w:uiPriority w:val="99"/>
     <w:pPr>
       <w:pBdr/>
@@ -19789,9 +19695,9 @@
       </w:tcPr>
     </w:tblStylePr>
   </w:style>
-  <w:style w:type="table" w:styleId="947">
+  <w:style w:type="table" w:styleId="956">
     <w:name w:val="Grid Table 6 Colorful - Accent 6"/>
-    <w:basedOn w:val="1081"/>
+    <w:basedOn w:val="1090"/>
     <w:uiPriority w:val="99"/>
     <w:pPr>
       <w:pBdr/>
@@ -20019,9 +19925,9 @@
       </w:tcPr>
     </w:tblStylePr>
   </w:style>
-  <w:style w:type="table" w:styleId="948">
+  <w:style w:type="table" w:styleId="957">
     <w:name w:val="Grid Table 7 Colorful"/>
-    <w:basedOn w:val="1081"/>
+    <w:basedOn w:val="1090"/>
     <w:uiPriority w:val="99"/>
     <w:pPr>
       <w:pBdr/>
@@ -20273,9 +20179,9 @@
       </w:tcPr>
     </w:tblStylePr>
   </w:style>
-  <w:style w:type="table" w:styleId="949">
+  <w:style w:type="table" w:styleId="958">
     <w:name w:val="Grid Table 7 Colorful - Accent 1"/>
-    <w:basedOn w:val="1081"/>
+    <w:basedOn w:val="1090"/>
     <w:uiPriority w:val="99"/>
     <w:pPr>
       <w:pBdr/>
@@ -20527,9 +20433,9 @@
       </w:tcPr>
     </w:tblStylePr>
   </w:style>
-  <w:style w:type="table" w:styleId="950">
+  <w:style w:type="table" w:styleId="959">
     <w:name w:val="Grid Table 7 Colorful - Accent 2"/>
-    <w:basedOn w:val="1081"/>
+    <w:basedOn w:val="1090"/>
     <w:uiPriority w:val="99"/>
     <w:pPr>
       <w:pBdr/>
@@ -20781,9 +20687,9 @@
       </w:tcPr>
     </w:tblStylePr>
   </w:style>
-  <w:style w:type="table" w:styleId="951">
+  <w:style w:type="table" w:styleId="960">
     <w:name w:val="Grid Table 7 Colorful - Accent 3"/>
-    <w:basedOn w:val="1081"/>
+    <w:basedOn w:val="1090"/>
     <w:uiPriority w:val="99"/>
     <w:pPr>
       <w:pBdr/>
@@ -21035,9 +20941,9 @@
       </w:tcPr>
     </w:tblStylePr>
   </w:style>
-  <w:style w:type="table" w:styleId="952">
+  <w:style w:type="table" w:styleId="961">
     <w:name w:val="Grid Table 7 Colorful - Accent 4"/>
-    <w:basedOn w:val="1081"/>
+    <w:basedOn w:val="1090"/>
     <w:uiPriority w:val="99"/>
     <w:pPr>
       <w:pBdr/>
@@ -21289,9 +21195,9 @@
       </w:tcPr>
     </w:tblStylePr>
   </w:style>
-  <w:style w:type="table" w:styleId="953">
+  <w:style w:type="table" w:styleId="962">
     <w:name w:val="Grid Table 7 Colorful - Accent 5"/>
-    <w:basedOn w:val="1081"/>
+    <w:basedOn w:val="1090"/>
     <w:uiPriority w:val="99"/>
     <w:pPr>
       <w:pBdr/>
@@ -21543,9 +21449,9 @@
       </w:tcPr>
     </w:tblStylePr>
   </w:style>
-  <w:style w:type="table" w:styleId="954">
+  <w:style w:type="table" w:styleId="963">
     <w:name w:val="Grid Table 7 Colorful - Accent 6"/>
-    <w:basedOn w:val="1081"/>
+    <w:basedOn w:val="1090"/>
     <w:uiPriority w:val="99"/>
     <w:pPr>
       <w:pBdr/>
@@ -21797,9 +21703,9 @@
       </w:tcPr>
     </w:tblStylePr>
   </w:style>
-  <w:style w:type="table" w:styleId="955">
+  <w:style w:type="table" w:styleId="964">
     <w:name w:val="List Table 1 Light"/>
-    <w:basedOn w:val="1081"/>
+    <w:basedOn w:val="1090"/>
     <w:uiPriority w:val="99"/>
     <w:pPr>
       <w:pBdr/>
@@ -22013,9 +21919,9 @@
       </w:tcPr>
     </w:tblStylePr>
   </w:style>
-  <w:style w:type="table" w:styleId="956">
+  <w:style w:type="table" w:styleId="965">
     <w:name w:val="List Table 1 Light - Accent 1"/>
-    <w:basedOn w:val="1081"/>
+    <w:basedOn w:val="1090"/>
     <w:uiPriority w:val="99"/>
     <w:pPr>
       <w:pBdr/>
@@ -22229,9 +22135,9 @@
       </w:tcPr>
     </w:tblStylePr>
   </w:style>
-  <w:style w:type="table" w:styleId="957">
+  <w:style w:type="table" w:styleId="966">
     <w:name w:val="List Table 1 Light - Accent 2"/>
-    <w:basedOn w:val="1081"/>
+    <w:basedOn w:val="1090"/>
     <w:uiPriority w:val="99"/>
     <w:pPr>
       <w:pBdr/>
@@ -22445,9 +22351,9 @@
       </w:tcPr>
     </w:tblStylePr>
   </w:style>
-  <w:style w:type="table" w:styleId="958">
+  <w:style w:type="table" w:styleId="967">
     <w:name w:val="List Table 1 Light - Accent 3"/>
-    <w:basedOn w:val="1081"/>
+    <w:basedOn w:val="1090"/>
     <w:uiPriority w:val="99"/>
     <w:pPr>
       <w:pBdr/>
@@ -22661,9 +22567,9 @@
       </w:tcPr>
     </w:tblStylePr>
   </w:style>
-  <w:style w:type="table" w:styleId="959">
+  <w:style w:type="table" w:styleId="968">
     <w:name w:val="List Table 1 Light - Accent 4"/>
-    <w:basedOn w:val="1081"/>
+    <w:basedOn w:val="1090"/>
     <w:uiPriority w:val="99"/>
     <w:pPr>
       <w:pBdr/>
@@ -22877,9 +22783,9 @@
       </w:tcPr>
     </w:tblStylePr>
   </w:style>
-  <w:style w:type="table" w:styleId="960">
+  <w:style w:type="table" w:styleId="969">
     <w:name w:val="List Table 1 Light - Accent 5"/>
-    <w:basedOn w:val="1081"/>
+    <w:basedOn w:val="1090"/>
     <w:uiPriority w:val="99"/>
     <w:pPr>
       <w:pBdr/>
@@ -23093,9 +22999,9 @@
       </w:tcPr>
     </w:tblStylePr>
   </w:style>
-  <w:style w:type="table" w:styleId="961">
+  <w:style w:type="table" w:styleId="970">
     <w:name w:val="List Table 1 Light - Accent 6"/>
-    <w:basedOn w:val="1081"/>
+    <w:basedOn w:val="1090"/>
     <w:uiPriority w:val="99"/>
     <w:pPr>
       <w:pBdr/>
@@ -23309,9 +23215,9 @@
       </w:tcPr>
     </w:tblStylePr>
   </w:style>
-  <w:style w:type="table" w:styleId="962">
+  <w:style w:type="table" w:styleId="971">
     <w:name w:val="List Table 2"/>
-    <w:basedOn w:val="1081"/>
+    <w:basedOn w:val="1090"/>
     <w:uiPriority w:val="99"/>
     <w:pPr>
       <w:pBdr/>
@@ -23547,9 +23453,9 @@
       </w:tcPr>
     </w:tblStylePr>
   </w:style>
-  <w:style w:type="table" w:styleId="963">
+  <w:style w:type="table" w:styleId="972">
     <w:name w:val="List Table 2 - Accent 1"/>
-    <w:basedOn w:val="1081"/>
+    <w:basedOn w:val="1090"/>
     <w:uiPriority w:val="99"/>
     <w:pPr>
       <w:pBdr/>
@@ -23785,9 +23691,9 @@
       </w:tcPr>
     </w:tblStylePr>
   </w:style>
-  <w:style w:type="table" w:styleId="964">
+  <w:style w:type="table" w:styleId="973">
     <w:name w:val="List Table 2 - Accent 2"/>
-    <w:basedOn w:val="1081"/>
+    <w:basedOn w:val="1090"/>
     <w:uiPriority w:val="99"/>
     <w:pPr>
       <w:pBdr/>
@@ -24023,9 +23929,9 @@
       </w:tcPr>
     </w:tblStylePr>
   </w:style>
-  <w:style w:type="table" w:styleId="965">
+  <w:style w:type="table" w:styleId="974">
     <w:name w:val="List Table 2 - Accent 3"/>
-    <w:basedOn w:val="1081"/>
+    <w:basedOn w:val="1090"/>
     <w:uiPriority w:val="99"/>
     <w:pPr>
       <w:pBdr/>
@@ -24261,9 +24167,9 @@
       </w:tcPr>
     </w:tblStylePr>
   </w:style>
-  <w:style w:type="table" w:styleId="966">
+  <w:style w:type="table" w:styleId="975">
     <w:name w:val="List Table 2 - Accent 4"/>
-    <w:basedOn w:val="1081"/>
+    <w:basedOn w:val="1090"/>
     <w:uiPriority w:val="99"/>
     <w:pPr>
       <w:pBdr/>
@@ -24499,9 +24405,9 @@
       </w:tcPr>
     </w:tblStylePr>
   </w:style>
-  <w:style w:type="table" w:styleId="967">
+  <w:style w:type="table" w:styleId="976">
     <w:name w:val="List Table 2 - Accent 5"/>
-    <w:basedOn w:val="1081"/>
+    <w:basedOn w:val="1090"/>
     <w:uiPriority w:val="99"/>
     <w:pPr>
       <w:pBdr/>
@@ -24737,9 +24643,9 @@
       </w:tcPr>
     </w:tblStylePr>
   </w:style>
-  <w:style w:type="table" w:styleId="968">
+  <w:style w:type="table" w:styleId="977">
     <w:name w:val="List Table 2 - Accent 6"/>
-    <w:basedOn w:val="1081"/>
+    <w:basedOn w:val="1090"/>
     <w:uiPriority w:val="99"/>
     <w:pPr>
       <w:pBdr/>
@@ -24975,9 +24881,9 @@
       </w:tcPr>
     </w:tblStylePr>
   </w:style>
-  <w:style w:type="table" w:styleId="969">
+  <w:style w:type="table" w:styleId="978">
     <w:name w:val="List Table 3"/>
-    <w:basedOn w:val="1081"/>
+    <w:basedOn w:val="1090"/>
     <w:uiPriority w:val="99"/>
     <w:pPr>
       <w:pBdr/>
@@ -25203,9 +25109,9 @@
       </w:tcPr>
     </w:tblStylePr>
   </w:style>
-  <w:style w:type="table" w:styleId="970">
+  <w:style w:type="table" w:styleId="979">
     <w:name w:val="List Table 3 - Accent 1"/>
-    <w:basedOn w:val="1081"/>
+    <w:basedOn w:val="1090"/>
     <w:uiPriority w:val="99"/>
     <w:pPr>
       <w:pBdr/>
@@ -25431,9 +25337,9 @@
       </w:tcPr>
     </w:tblStylePr>
   </w:style>
-  <w:style w:type="table" w:styleId="971">
+  <w:style w:type="table" w:styleId="980">
     <w:name w:val="List Table 3 - Accent 2"/>
-    <w:basedOn w:val="1081"/>
+    <w:basedOn w:val="1090"/>
     <w:uiPriority w:val="99"/>
     <w:pPr>
       <w:pBdr/>
@@ -25659,9 +25565,9 @@
       </w:tcPr>
     </w:tblStylePr>
   </w:style>
-  <w:style w:type="table" w:styleId="972">
+  <w:style w:type="table" w:styleId="981">
     <w:name w:val="List Table 3 - Accent 3"/>
-    <w:basedOn w:val="1081"/>
+    <w:basedOn w:val="1090"/>
     <w:uiPriority w:val="99"/>
     <w:pPr>
       <w:pBdr/>
@@ -25887,9 +25793,9 @@
       </w:tcPr>
     </w:tblStylePr>
   </w:style>
-  <w:style w:type="table" w:styleId="973">
+  <w:style w:type="table" w:styleId="982">
     <w:name w:val="List Table 3 - Accent 4"/>
-    <w:basedOn w:val="1081"/>
+    <w:basedOn w:val="1090"/>
     <w:uiPriority w:val="99"/>
     <w:pPr>
       <w:pBdr/>
@@ -26115,9 +26021,9 @@
       </w:tcPr>
     </w:tblStylePr>
   </w:style>
-  <w:style w:type="table" w:styleId="974">
+  <w:style w:type="table" w:styleId="983">
     <w:name w:val="List Table 3 - Accent 5"/>
-    <w:basedOn w:val="1081"/>
+    <w:basedOn w:val="1090"/>
     <w:uiPriority w:val="99"/>
     <w:pPr>
       <w:pBdr/>
@@ -26343,9 +26249,9 @@
       </w:tcPr>
     </w:tblStylePr>
   </w:style>
-  <w:style w:type="table" w:styleId="975">
+  <w:style w:type="table" w:styleId="984">
     <w:name w:val="List Table 3 - Accent 6"/>
-    <w:basedOn w:val="1081"/>
+    <w:basedOn w:val="1090"/>
     <w:uiPriority w:val="99"/>
     <w:pPr>
       <w:pBdr/>
@@ -26571,9 +26477,9 @@
       </w:tcPr>
     </w:tblStylePr>
   </w:style>
-  <w:style w:type="table" w:styleId="976">
+  <w:style w:type="table" w:styleId="985">
     <w:name w:val="List Table 4"/>
-    <w:basedOn w:val="1081"/>
+    <w:basedOn w:val="1090"/>
     <w:uiPriority w:val="99"/>
     <w:pPr>
       <w:pBdr/>
@@ -26796,9 +26702,9 @@
       </w:tcPr>
     </w:tblStylePr>
   </w:style>
-  <w:style w:type="table" w:styleId="977">
+  <w:style w:type="table" w:styleId="986">
     <w:name w:val="List Table 4 - Accent 1"/>
-    <w:basedOn w:val="1081"/>
+    <w:basedOn w:val="1090"/>
     <w:uiPriority w:val="99"/>
     <w:pPr>
       <w:pBdr/>
@@ -27021,9 +26927,9 @@
       </w:tcPr>
     </w:tblStylePr>
   </w:style>
-  <w:style w:type="table" w:styleId="978">
+  <w:style w:type="table" w:styleId="987">
     <w:name w:val="List Table 4 - Accent 2"/>
-    <w:basedOn w:val="1081"/>
+    <w:basedOn w:val="1090"/>
     <w:uiPriority w:val="99"/>
     <w:pPr>
       <w:pBdr/>
@@ -27246,9 +27152,9 @@
       </w:tcPr>
     </w:tblStylePr>
   </w:style>
-  <w:style w:type="table" w:styleId="979">
+  <w:style w:type="table" w:styleId="988">
     <w:name w:val="List Table 4 - Accent 3"/>
-    <w:basedOn w:val="1081"/>
+    <w:basedOn w:val="1090"/>
     <w:uiPriority w:val="99"/>
     <w:pPr>
       <w:pBdr/>
@@ -27471,9 +27377,9 @@
       </w:tcPr>
     </w:tblStylePr>
   </w:style>
-  <w:style w:type="table" w:styleId="980">
+  <w:style w:type="table" w:styleId="989">
     <w:name w:val="List Table 4 - Accent 4"/>
-    <w:basedOn w:val="1081"/>
+    <w:basedOn w:val="1090"/>
     <w:uiPriority w:val="99"/>
     <w:pPr>
       <w:pBdr/>
@@ -27696,9 +27602,9 @@
       </w:tcPr>
     </w:tblStylePr>
   </w:style>
-  <w:style w:type="table" w:styleId="981">
+  <w:style w:type="table" w:styleId="990">
     <w:name w:val="List Table 4 - Accent 5"/>
-    <w:basedOn w:val="1081"/>
+    <w:basedOn w:val="1090"/>
     <w:uiPriority w:val="99"/>
     <w:pPr>
       <w:pBdr/>
@@ -27921,9 +27827,9 @@
       </w:tcPr>
     </w:tblStylePr>
   </w:style>
-  <w:style w:type="table" w:styleId="982">
+  <w:style w:type="table" w:styleId="991">
     <w:name w:val="List Table 4 - Accent 6"/>
-    <w:basedOn w:val="1081"/>
+    <w:basedOn w:val="1090"/>
     <w:uiPriority w:val="99"/>
     <w:pPr>
       <w:pBdr/>
@@ -28146,9 +28052,9 @@
       </w:tcPr>
     </w:tblStylePr>
   </w:style>
-  <w:style w:type="table" w:styleId="983">
+  <w:style w:type="table" w:styleId="992">
     <w:name w:val="List Table 5 Dark"/>
-    <w:basedOn w:val="1081"/>
+    <w:basedOn w:val="1090"/>
     <w:uiPriority w:val="99"/>
     <w:pPr>
       <w:pBdr/>
@@ -28388,9 +28294,9 @@
       </w:tcPr>
     </w:tblStylePr>
   </w:style>
-  <w:style w:type="table" w:styleId="984">
+  <w:style w:type="table" w:styleId="993">
     <w:name w:val="List Table 5 Dark - Accent 1"/>
-    <w:basedOn w:val="1081"/>
+    <w:basedOn w:val="1090"/>
     <w:uiPriority w:val="99"/>
     <w:pPr>
       <w:pBdr/>
@@ -28630,9 +28536,9 @@
       </w:tcPr>
     </w:tblStylePr>
   </w:style>
-  <w:style w:type="table" w:styleId="985">
+  <w:style w:type="table" w:styleId="994">
     <w:name w:val="List Table 5 Dark - Accent 2"/>
-    <w:basedOn w:val="1081"/>
+    <w:basedOn w:val="1090"/>
     <w:uiPriority w:val="99"/>
     <w:pPr>
       <w:pBdr/>
@@ -28872,9 +28778,9 @@
       </w:tcPr>
     </w:tblStylePr>
   </w:style>
-  <w:style w:type="table" w:styleId="986">
+  <w:style w:type="table" w:styleId="995">
     <w:name w:val="List Table 5 Dark - Accent 3"/>
-    <w:basedOn w:val="1081"/>
+    <w:basedOn w:val="1090"/>
     <w:uiPriority w:val="99"/>
     <w:pPr>
       <w:pBdr/>
@@ -29114,9 +29020,9 @@
       </w:tcPr>
     </w:tblStylePr>
   </w:style>
-  <w:style w:type="table" w:styleId="987">
+  <w:style w:type="table" w:styleId="996">
     <w:name w:val="List Table 5 Dark - Accent 4"/>
-    <w:basedOn w:val="1081"/>
+    <w:basedOn w:val="1090"/>
     <w:uiPriority w:val="99"/>
     <w:pPr>
       <w:pBdr/>
@@ -29356,9 +29262,9 @@
       </w:tcPr>
     </w:tblStylePr>
   </w:style>
-  <w:style w:type="table" w:styleId="988">
+  <w:style w:type="table" w:styleId="997">
     <w:name w:val="List Table 5 Dark - Accent 5"/>
-    <w:basedOn w:val="1081"/>
+    <w:basedOn w:val="1090"/>
     <w:uiPriority w:val="99"/>
     <w:pPr>
       <w:pBdr/>
@@ -29598,9 +29504,9 @@
       </w:tcPr>
     </w:tblStylePr>
   </w:style>
-  <w:style w:type="table" w:styleId="989">
+  <w:style w:type="table" w:styleId="998">
     <w:name w:val="List Table 5 Dark - Accent 6"/>
-    <w:basedOn w:val="1081"/>
+    <w:basedOn w:val="1090"/>
     <w:uiPriority w:val="99"/>
     <w:pPr>
       <w:pBdr/>
@@ -29840,9 +29746,9 @@
       </w:tcPr>
     </w:tblStylePr>
   </w:style>
-  <w:style w:type="table" w:styleId="990">
+  <w:style w:type="table" w:styleId="999">
     <w:name w:val="List Table 6 Colorful"/>
-    <w:basedOn w:val="1081"/>
+    <w:basedOn w:val="1090"/>
     <w:uiPriority w:val="99"/>
     <w:pPr>
       <w:pBdr/>
@@ -30063,9 +29969,9 @@
       </w:tcPr>
     </w:tblStylePr>
   </w:style>
-  <w:style w:type="table" w:styleId="991">
+  <w:style w:type="table" w:styleId="1000">
     <w:name w:val="List Table 6 Colorful - Accent 1"/>
-    <w:basedOn w:val="1081"/>
+    <w:basedOn w:val="1090"/>
     <w:uiPriority w:val="99"/>
     <w:pPr>
       <w:pBdr/>
@@ -30286,9 +30192,9 @@
       </w:tcPr>
     </w:tblStylePr>
   </w:style>
-  <w:style w:type="table" w:styleId="992">
+  <w:style w:type="table" w:styleId="1001">
     <w:name w:val="List Table 6 Colorful - Accent 2"/>
-    <w:basedOn w:val="1081"/>
+    <w:basedOn w:val="1090"/>
     <w:uiPriority w:val="99"/>
     <w:pPr>
       <w:pBdr/>
@@ -30509,9 +30415,9 @@
       </w:tcPr>
     </w:tblStylePr>
   </w:style>
-  <w:style w:type="table" w:styleId="993">
+  <w:style w:type="table" w:styleId="1002">
     <w:name w:val="List Table 6 Colorful - Accent 3"/>
-    <w:basedOn w:val="1081"/>
+    <w:basedOn w:val="1090"/>
     <w:uiPriority w:val="99"/>
     <w:pPr>
       <w:pBdr/>
@@ -30732,9 +30638,9 @@
       </w:tcPr>
     </w:tblStylePr>
   </w:style>
-  <w:style w:type="table" w:styleId="994">
+  <w:style w:type="table" w:styleId="1003">
     <w:name w:val="List Table 6 Colorful - Accent 4"/>
-    <w:basedOn w:val="1081"/>
+    <w:basedOn w:val="1090"/>
     <w:uiPriority w:val="99"/>
     <w:pPr>
       <w:pBdr/>
@@ -30955,9 +30861,9 @@
       </w:tcPr>
     </w:tblStylePr>
   </w:style>
-  <w:style w:type="table" w:styleId="995">
+  <w:style w:type="table" w:styleId="1004">
     <w:name w:val="List Table 6 Colorful - Accent 5"/>
-    <w:basedOn w:val="1081"/>
+    <w:basedOn w:val="1090"/>
     <w:uiPriority w:val="99"/>
     <w:pPr>
       <w:pBdr/>
@@ -31178,9 +31084,9 @@
       </w:tcPr>
     </w:tblStylePr>
   </w:style>
-  <w:style w:type="table" w:styleId="996">
+  <w:style w:type="table" w:styleId="1005">
     <w:name w:val="List Table 6 Colorful - Accent 6"/>
-    <w:basedOn w:val="1081"/>
+    <w:basedOn w:val="1090"/>
     <w:uiPriority w:val="99"/>
     <w:pPr>
       <w:pBdr/>
@@ -31401,9 +31307,9 @@
       </w:tcPr>
     </w:tblStylePr>
   </w:style>
-  <w:style w:type="table" w:styleId="997">
+  <w:style w:type="table" w:styleId="1006">
     <w:name w:val="List Table 7 Colorful"/>
-    <w:basedOn w:val="1081"/>
+    <w:basedOn w:val="1090"/>
     <w:uiPriority w:val="99"/>
     <w:pPr>
       <w:pBdr/>
@@ -31657,9 +31563,9 @@
       </w:tcPr>
     </w:tblStylePr>
   </w:style>
-  <w:style w:type="table" w:styleId="998">
+  <w:style w:type="table" w:styleId="1007">
     <w:name w:val="List Table 7 Colorful - Accent 1"/>
-    <w:basedOn w:val="1081"/>
+    <w:basedOn w:val="1090"/>
     <w:uiPriority w:val="99"/>
     <w:pPr>
       <w:pBdr/>
@@ -31913,9 +31819,9 @@
       </w:tcPr>
     </w:tblStylePr>
   </w:style>
-  <w:style w:type="table" w:styleId="999">
+  <w:style w:type="table" w:styleId="1008">
     <w:name w:val="List Table 7 Colorful - Accent 2"/>
-    <w:basedOn w:val="1081"/>
+    <w:basedOn w:val="1090"/>
     <w:uiPriority w:val="99"/>
     <w:pPr>
       <w:pBdr/>
@@ -32169,9 +32075,9 @@
       </w:tcPr>
     </w:tblStylePr>
   </w:style>
-  <w:style w:type="table" w:styleId="1000">
+  <w:style w:type="table" w:styleId="1009">
     <w:name w:val="List Table 7 Colorful - Accent 3"/>
-    <w:basedOn w:val="1081"/>
+    <w:basedOn w:val="1090"/>
     <w:uiPriority w:val="99"/>
     <w:pPr>
       <w:pBdr/>
@@ -32425,9 +32331,9 @@
       </w:tcPr>
     </w:tblStylePr>
   </w:style>
-  <w:style w:type="table" w:styleId="1001">
+  <w:style w:type="table" w:styleId="1010">
     <w:name w:val="List Table 7 Colorful - Accent 4"/>
-    <w:basedOn w:val="1081"/>
+    <w:basedOn w:val="1090"/>
     <w:uiPriority w:val="99"/>
     <w:pPr>
       <w:pBdr/>
@@ -32681,9 +32587,9 @@
       </w:tcPr>
     </w:tblStylePr>
   </w:style>
-  <w:style w:type="table" w:styleId="1002">
+  <w:style w:type="table" w:styleId="1011">
     <w:name w:val="List Table 7 Colorful - Accent 5"/>
-    <w:basedOn w:val="1081"/>
+    <w:basedOn w:val="1090"/>
     <w:uiPriority w:val="99"/>
     <w:pPr>
       <w:pBdr/>
@@ -32937,9 +32843,9 @@
       </w:tcPr>
     </w:tblStylePr>
   </w:style>
-  <w:style w:type="table" w:styleId="1003">
+  <w:style w:type="table" w:styleId="1012">
     <w:name w:val="List Table 7 Colorful - Accent 6"/>
-    <w:basedOn w:val="1081"/>
+    <w:basedOn w:val="1090"/>
     <w:uiPriority w:val="99"/>
     <w:pPr>
       <w:pBdr/>
@@ -33193,9 +33099,9 @@
       </w:tcPr>
     </w:tblStylePr>
   </w:style>
-  <w:style w:type="table" w:styleId="1004">
+  <w:style w:type="table" w:styleId="1013">
     <w:name w:val="Lined - Accent"/>
-    <w:basedOn w:val="1081"/>
+    <w:basedOn w:val="1090"/>
     <w:uiPriority w:val="99"/>
     <w:pPr>
       <w:pBdr/>
@@ -33430,9 +33336,9 @@
       </w:tcPr>
     </w:tblStylePr>
   </w:style>
-  <w:style w:type="table" w:styleId="1005">
+  <w:style w:type="table" w:styleId="1014">
     <w:name w:val="Lined - Accent 1"/>
-    <w:basedOn w:val="1081"/>
+    <w:basedOn w:val="1090"/>
     <w:uiPriority w:val="99"/>
     <w:pPr>
       <w:pBdr/>
@@ -33667,9 +33573,9 @@
       </w:tcPr>
     </w:tblStylePr>
   </w:style>
-  <w:style w:type="table" w:styleId="1006">
+  <w:style w:type="table" w:styleId="1015">
     <w:name w:val="Lined - Accent 2"/>
-    <w:basedOn w:val="1081"/>
+    <w:basedOn w:val="1090"/>
     <w:uiPriority w:val="99"/>
     <w:pPr>
       <w:pBdr/>
@@ -33904,9 +33810,9 @@
       </w:tcPr>
     </w:tblStylePr>
   </w:style>
-  <w:style w:type="table" w:styleId="1007">
+  <w:style w:type="table" w:styleId="1016">
     <w:name w:val="Lined - Accent 3"/>
-    <w:basedOn w:val="1081"/>
+    <w:basedOn w:val="1090"/>
     <w:uiPriority w:val="99"/>
     <w:pPr>
       <w:pBdr/>
@@ -34141,9 +34047,9 @@
       </w:tcPr>
     </w:tblStylePr>
   </w:style>
-  <w:style w:type="table" w:styleId="1008">
+  <w:style w:type="table" w:styleId="1017">
     <w:name w:val="Lined - Accent 4"/>
-    <w:basedOn w:val="1081"/>
+    <w:basedOn w:val="1090"/>
     <w:uiPriority w:val="99"/>
     <w:pPr>
       <w:pBdr/>
@@ -34378,9 +34284,9 @@
       </w:tcPr>
     </w:tblStylePr>
   </w:style>
-  <w:style w:type="table" w:styleId="1009">
+  <w:style w:type="table" w:styleId="1018">
     <w:name w:val="Lined - Accent 5"/>
-    <w:basedOn w:val="1081"/>
+    <w:basedOn w:val="1090"/>
     <w:uiPriority w:val="99"/>
     <w:pPr>
       <w:pBdr/>
@@ -34615,9 +34521,9 @@
       </w:tcPr>
     </w:tblStylePr>
   </w:style>
-  <w:style w:type="table" w:styleId="1010">
+  <w:style w:type="table" w:styleId="1019">
     <w:name w:val="Lined - Accent 6"/>
-    <w:basedOn w:val="1081"/>
+    <w:basedOn w:val="1090"/>
     <w:uiPriority w:val="99"/>
     <w:pPr>
       <w:pBdr/>
@@ -34852,9 +34758,9 @@
       </w:tcPr>
     </w:tblStylePr>
   </w:style>
-  <w:style w:type="table" w:styleId="1011">
+  <w:style w:type="table" w:styleId="1020">
     <w:name w:val="Bordered &amp; Lined - Accent"/>
-    <w:basedOn w:val="1081"/>
+    <w:basedOn w:val="1090"/>
     <w:uiPriority w:val="99"/>
     <w:pPr>
       <w:pBdr/>
@@ -35096,9 +35002,9 @@
       </w:tcPr>
     </w:tblStylePr>
   </w:style>
-  <w:style w:type="table" w:styleId="1012">
+  <w:style w:type="table" w:styleId="1021">
     <w:name w:val="Bordered &amp; Lined - Accent 1"/>
-    <w:basedOn w:val="1081"/>
+    <w:basedOn w:val="1090"/>
     <w:uiPriority w:val="99"/>
     <w:pPr>
       <w:pBdr/>
@@ -35340,9 +35246,9 @@
       </w:tcPr>
     </w:tblStylePr>
   </w:style>
-  <w:style w:type="table" w:styleId="1013">
+  <w:style w:type="table" w:styleId="1022">
     <w:name w:val="Bordered &amp; Lined - Accent 2"/>
-    <w:basedOn w:val="1081"/>
+    <w:basedOn w:val="1090"/>
     <w:uiPriority w:val="99"/>
     <w:pPr>
       <w:pBdr/>
@@ -35584,9 +35490,9 @@
       </w:tcPr>
     </w:tblStylePr>
   </w:style>
-  <w:style w:type="table" w:styleId="1014">
+  <w:style w:type="table" w:styleId="1023">
     <w:name w:val="Bordered &amp; Lined - Accent 3"/>
-    <w:basedOn w:val="1081"/>
+    <w:basedOn w:val="1090"/>
     <w:uiPriority w:val="99"/>
     <w:pPr>
       <w:pBdr/>
@@ -35828,9 +35734,9 @@
       </w:tcPr>
     </w:tblStylePr>
   </w:style>
-  <w:style w:type="table" w:styleId="1015">
+  <w:style w:type="table" w:styleId="1024">
     <w:name w:val="Bordered &amp; Lined - Accent 4"/>
-    <w:basedOn w:val="1081"/>
+    <w:basedOn w:val="1090"/>
     <w:uiPriority w:val="99"/>
     <w:pPr>
       <w:pBdr/>
@@ -36072,9 +35978,9 @@
       </w:tcPr>
     </w:tblStylePr>
   </w:style>
-  <w:style w:type="table" w:styleId="1016">
+  <w:style w:type="table" w:styleId="1025">
     <w:name w:val="Bordered &amp; Lined - Accent 5"/>
-    <w:basedOn w:val="1081"/>
+    <w:basedOn w:val="1090"/>
     <w:uiPriority w:val="99"/>
     <w:pPr>
       <w:pBdr/>
@@ -36316,9 +36222,9 @@
       </w:tcPr>
     </w:tblStylePr>
   </w:style>
-  <w:style w:type="table" w:styleId="1017">
+  <w:style w:type="table" w:styleId="1026">
     <w:name w:val="Bordered &amp; Lined - Accent 6"/>
-    <w:basedOn w:val="1081"/>
+    <w:basedOn w:val="1090"/>
     <w:uiPriority w:val="99"/>
     <w:pPr>
       <w:pBdr/>
@@ -36560,9 +36466,9 @@
       </w:tcPr>
     </w:tblStylePr>
   </w:style>
-  <w:style w:type="table" w:styleId="1018">
+  <w:style w:type="table" w:styleId="1027">
     <w:name w:val="Bordered"/>
-    <w:basedOn w:val="1081"/>
+    <w:basedOn w:val="1090"/>
     <w:uiPriority w:val="99"/>
     <w:pPr>
       <w:pBdr/>
@@ -36791,9 +36697,9 @@
       </w:tcPr>
     </w:tblStylePr>
   </w:style>
-  <w:style w:type="table" w:styleId="1019">
+  <w:style w:type="table" w:styleId="1028">
     <w:name w:val="Bordered - Accent 1"/>
-    <w:basedOn w:val="1081"/>
+    <w:basedOn w:val="1090"/>
     <w:uiPriority w:val="99"/>
     <w:pPr>
       <w:pBdr/>
@@ -37022,9 +36928,9 @@
       </w:tcPr>
     </w:tblStylePr>
   </w:style>
-  <w:style w:type="table" w:styleId="1020">
+  <w:style w:type="table" w:styleId="1029">
     <w:name w:val="Bordered - Accent 2"/>
-    <w:basedOn w:val="1081"/>
+    <w:basedOn w:val="1090"/>
     <w:uiPriority w:val="99"/>
     <w:pPr>
       <w:pBdr/>
@@ -37253,9 +37159,9 @@
       </w:tcPr>
     </w:tblStylePr>
   </w:style>
-  <w:style w:type="table" w:styleId="1021">
+  <w:style w:type="table" w:styleId="1030">
     <w:name w:val="Bordered - Accent 3"/>
-    <w:basedOn w:val="1081"/>
+    <w:basedOn w:val="1090"/>
     <w:uiPriority w:val="99"/>
     <w:pPr>
       <w:pBdr/>
@@ -37484,9 +37390,9 @@
       </w:tcPr>
     </w:tblStylePr>
   </w:style>
-  <w:style w:type="table" w:styleId="1022">
+  <w:style w:type="table" w:styleId="1031">
     <w:name w:val="Bordered - Accent 4"/>
-    <w:basedOn w:val="1081"/>
+    <w:basedOn w:val="1090"/>
     <w:uiPriority w:val="99"/>
     <w:pPr>
       <w:pBdr/>
@@ -37715,9 +37621,9 @@
       </w:tcPr>
     </w:tblStylePr>
   </w:style>
-  <w:style w:type="table" w:styleId="1023">
+  <w:style w:type="table" w:styleId="1032">
     <w:name w:val="Bordered - Accent 5"/>
-    <w:basedOn w:val="1081"/>
+    <w:basedOn w:val="1090"/>
     <w:uiPriority w:val="99"/>
     <w:pPr>
       <w:pBdr/>
@@ -37946,9 +37852,9 @@
       </w:tcPr>
     </w:tblStylePr>
   </w:style>
-  <w:style w:type="table" w:styleId="1024">
+  <w:style w:type="table" w:styleId="1033">
     <w:name w:val="Bordered - Accent 6"/>
-    <w:basedOn w:val="1081"/>
+    <w:basedOn w:val="1090"/>
     <w:uiPriority w:val="99"/>
     <w:pPr>
       <w:pBdr/>
@@ -38177,10 +38083,10 @@
       </w:tcPr>
     </w:tblStylePr>
   </w:style>
-  <w:style w:type="character" w:styleId="1025">
+  <w:style w:type="character" w:styleId="1034">
     <w:name w:val="Heading 1 Char"/>
-    <w:basedOn w:val="1080"/>
-    <w:link w:val="1071"/>
+    <w:basedOn w:val="1089"/>
+    <w:link w:val="1080"/>
     <w:uiPriority w:val="9"/>
     <w:pPr>
       <w:pBdr/>
@@ -38194,10 +38100,10 @@
       <w:szCs w:val="40"/>
     </w:rPr>
   </w:style>
-  <w:style w:type="character" w:styleId="1026">
+  <w:style w:type="character" w:styleId="1035">
     <w:name w:val="Heading 2 Char"/>
-    <w:basedOn w:val="1080"/>
-    <w:link w:val="1072"/>
+    <w:basedOn w:val="1089"/>
+    <w:link w:val="1081"/>
     <w:uiPriority w:val="9"/>
     <w:pPr>
       <w:pBdr/>
@@ -38211,10 +38117,10 @@
       <w:szCs w:val="32"/>
     </w:rPr>
   </w:style>
-  <w:style w:type="character" w:styleId="1027">
+  <w:style w:type="character" w:styleId="1036">
     <w:name w:val="Heading 3 Char"/>
-    <w:basedOn w:val="1080"/>
-    <w:link w:val="1073"/>
+    <w:basedOn w:val="1089"/>
+    <w:link w:val="1082"/>
     <w:uiPriority w:val="9"/>
     <w:pPr>
       <w:pBdr/>
@@ -38228,10 +38134,10 @@
       <w:szCs w:val="28"/>
     </w:rPr>
   </w:style>
-  <w:style w:type="character" w:styleId="1028">
+  <w:style w:type="character" w:styleId="1037">
     <w:name w:val="Heading 4 Char"/>
-    <w:basedOn w:val="1080"/>
-    <w:link w:val="1074"/>
+    <w:basedOn w:val="1089"/>
+    <w:link w:val="1083"/>
     <w:uiPriority w:val="9"/>
     <w:pPr>
       <w:pBdr/>
@@ -38245,10 +38151,10 @@
       <w:color w:val="0f4761" w:themeColor="accent1" w:themeShade="BF"/>
     </w:rPr>
   </w:style>
-  <w:style w:type="character" w:styleId="1029">
+  <w:style w:type="character" w:styleId="1038">
     <w:name w:val="Heading 5 Char"/>
-    <w:basedOn w:val="1080"/>
-    <w:link w:val="1075"/>
+    <w:basedOn w:val="1089"/>
+    <w:link w:val="1084"/>
     <w:uiPriority w:val="9"/>
     <w:pPr>
       <w:pBdr/>
@@ -38260,10 +38166,10 @@
       <w:color w:val="0f4761" w:themeColor="accent1" w:themeShade="BF"/>
     </w:rPr>
   </w:style>
-  <w:style w:type="character" w:styleId="1030">
+  <w:style w:type="character" w:styleId="1039">
     <w:name w:val="Heading 6 Char"/>
-    <w:basedOn w:val="1080"/>
-    <w:link w:val="1076"/>
+    <w:basedOn w:val="1089"/>
+    <w:link w:val="1085"/>
     <w:uiPriority w:val="9"/>
     <w:pPr>
       <w:pBdr/>
@@ -38277,10 +38183,10 @@
       <w:color w:val="595959" w:themeColor="text1" w:themeTint="A6"/>
     </w:rPr>
   </w:style>
-  <w:style w:type="character" w:styleId="1031">
+  <w:style w:type="character" w:styleId="1040">
     <w:name w:val="Heading 7 Char"/>
-    <w:basedOn w:val="1080"/>
-    <w:link w:val="1077"/>
+    <w:basedOn w:val="1089"/>
+    <w:link w:val="1086"/>
     <w:uiPriority w:val="9"/>
     <w:pPr>
       <w:pBdr/>
@@ -38292,10 +38198,10 @@
       <w:color w:val="595959" w:themeColor="text1" w:themeTint="A6"/>
     </w:rPr>
   </w:style>
-  <w:style w:type="character" w:styleId="1032">
+  <w:style w:type="character" w:styleId="1041">
     <w:name w:val="Heading 8 Char"/>
-    <w:basedOn w:val="1080"/>
-    <w:link w:val="1078"/>
+    <w:basedOn w:val="1089"/>
+    <w:link w:val="1087"/>
     <w:uiPriority w:val="9"/>
     <w:pPr>
       <w:pBdr/>
@@ -38309,10 +38215,10 @@
       <w:color w:val="272727" w:themeColor="text1" w:themeTint="D8"/>
     </w:rPr>
   </w:style>
-  <w:style w:type="character" w:styleId="1033">
+  <w:style w:type="character" w:styleId="1042">
     <w:name w:val="Heading 9 Char"/>
-    <w:basedOn w:val="1080"/>
-    <w:link w:val="1079"/>
+    <w:basedOn w:val="1089"/>
+    <w:link w:val="1088"/>
     <w:uiPriority w:val="9"/>
     <w:pPr>
       <w:pBdr/>
@@ -38326,11 +38232,11 @@
       <w:color w:val="272727" w:themeColor="text1" w:themeTint="D8"/>
     </w:rPr>
   </w:style>
-  <w:style w:type="paragraph" w:styleId="1034">
+  <w:style w:type="paragraph" w:styleId="1043">
     <w:name w:val="Title"/>
-    <w:basedOn w:val="1070"/>
-    <w:next w:val="1070"/>
-    <w:link w:val="1035"/>
+    <w:basedOn w:val="1079"/>
+    <w:next w:val="1079"/>
+    <w:link w:val="1044"/>
     <w:uiPriority w:val="10"/>
     <w:qFormat/>
     <w:pPr>
@@ -38346,10 +38252,10 @@
       <w:szCs w:val="56"/>
     </w:rPr>
   </w:style>
-  <w:style w:type="character" w:styleId="1035">
+  <w:style w:type="character" w:styleId="1044">
     <w:name w:val="Title Char"/>
-    <w:basedOn w:val="1080"/>
-    <w:link w:val="1034"/>
+    <w:basedOn w:val="1089"/>
+    <w:link w:val="1043"/>
     <w:uiPriority w:val="10"/>
     <w:pPr>
       <w:pBdr/>
@@ -38363,11 +38269,11 @@
       <w:szCs w:val="56"/>
     </w:rPr>
   </w:style>
-  <w:style w:type="paragraph" w:styleId="1036">
+  <w:style w:type="paragraph" w:styleId="1045">
     <w:name w:val="Subtitle"/>
-    <w:basedOn w:val="1070"/>
-    <w:next w:val="1070"/>
-    <w:link w:val="1037"/>
+    <w:basedOn w:val="1079"/>
+    <w:next w:val="1079"/>
+    <w:link w:val="1046"/>
     <w:uiPriority w:val="11"/>
     <w:qFormat/>
     <w:pPr>
@@ -38385,10 +38291,10 @@
       <w:szCs w:val="28"/>
     </w:rPr>
   </w:style>
-  <w:style w:type="character" w:styleId="1037">
+  <w:style w:type="character" w:styleId="1046">
     <w:name w:val="Subtitle Char"/>
-    <w:basedOn w:val="1080"/>
-    <w:link w:val="1036"/>
+    <w:basedOn w:val="1089"/>
+    <w:link w:val="1045"/>
     <w:uiPriority w:val="11"/>
     <w:pPr>
       <w:pBdr/>
@@ -38402,11 +38308,11 @@
       <w:szCs w:val="28"/>
     </w:rPr>
   </w:style>
-  <w:style w:type="paragraph" w:styleId="1038">
+  <w:style w:type="paragraph" w:styleId="1047">
     <w:name w:val="Quote"/>
-    <w:basedOn w:val="1070"/>
-    <w:next w:val="1070"/>
-    <w:link w:val="1039"/>
+    <w:basedOn w:val="1079"/>
+    <w:next w:val="1079"/>
+    <w:link w:val="1048"/>
     <w:uiPriority w:val="29"/>
     <w:qFormat/>
     <w:pPr>
@@ -38421,10 +38327,10 @@
       <w:color w:val="404040" w:themeColor="text1" w:themeTint="BF"/>
     </w:rPr>
   </w:style>
-  <w:style w:type="character" w:styleId="1039">
+  <w:style w:type="character" w:styleId="1048">
     <w:name w:val="Quote Char"/>
-    <w:basedOn w:val="1080"/>
-    <w:link w:val="1038"/>
+    <w:basedOn w:val="1089"/>
+    <w:link w:val="1047"/>
     <w:uiPriority w:val="29"/>
     <w:pPr>
       <w:pBdr/>
@@ -38437,9 +38343,9 @@
       <w:color w:val="404040" w:themeColor="text1" w:themeTint="BF"/>
     </w:rPr>
   </w:style>
-  <w:style w:type="paragraph" w:styleId="1040">
+  <w:style w:type="paragraph" w:styleId="1049">
     <w:name w:val="List Paragraph"/>
-    <w:basedOn w:val="1070"/>
+    <w:basedOn w:val="1079"/>
     <w:uiPriority w:val="34"/>
     <w:qFormat/>
     <w:pPr>
@@ -38449,9 +38355,9 @@
       <w:contextualSpacing w:val="true"/>
     </w:pPr>
   </w:style>
-  <w:style w:type="character" w:styleId="1041">
+  <w:style w:type="character" w:styleId="1050">
     <w:name w:val="Intense Emphasis"/>
-    <w:basedOn w:val="1080"/>
+    <w:basedOn w:val="1089"/>
     <w:uiPriority w:val="21"/>
     <w:qFormat/>
     <w:pPr>
@@ -38465,11 +38371,11 @@
       <w:color w:val="0f4761" w:themeColor="accent1" w:themeShade="BF"/>
     </w:rPr>
   </w:style>
-  <w:style w:type="paragraph" w:styleId="1042">
+  <w:style w:type="paragraph" w:styleId="1051">
     <w:name w:val="Intense Quote"/>
-    <w:basedOn w:val="1070"/>
-    <w:next w:val="1070"/>
-    <w:link w:val="1043"/>
+    <w:basedOn w:val="1079"/>
+    <w:next w:val="1079"/>
+    <w:link w:val="1052"/>
     <w:uiPriority w:val="30"/>
     <w:qFormat/>
     <w:pPr>
@@ -38487,10 +38393,10 @@
       <w:color w:val="0f4761" w:themeColor="accent1" w:themeShade="BF"/>
     </w:rPr>
   </w:style>
-  <w:style w:type="character" w:styleId="1043">
+  <w:style w:type="character" w:styleId="1052">
     <w:name w:val="Intense Quote Char"/>
-    <w:basedOn w:val="1080"/>
-    <w:link w:val="1042"/>
+    <w:basedOn w:val="1089"/>
+    <w:link w:val="1051"/>
     <w:uiPriority w:val="30"/>
     <w:pPr>
       <w:pBdr/>
@@ -38503,9 +38409,9 @@
       <w:color w:val="0f4761" w:themeColor="accent1" w:themeShade="BF"/>
     </w:rPr>
   </w:style>
-  <w:style w:type="character" w:styleId="1044">
+  <w:style w:type="character" w:styleId="1053">
     <w:name w:val="Intense Reference"/>
-    <w:basedOn w:val="1080"/>
+    <w:basedOn w:val="1089"/>
     <w:uiPriority w:val="32"/>
     <w:qFormat/>
     <w:pPr>
@@ -38521,9 +38427,9 @@
       <w:spacing w:val="5"/>
     </w:rPr>
   </w:style>
-  <w:style w:type="paragraph" w:styleId="1045">
+  <w:style w:type="paragraph" w:styleId="1054">
     <w:name w:val="No Spacing"/>
-    <w:basedOn w:val="1070"/>
+    <w:basedOn w:val="1079"/>
     <w:uiPriority w:val="1"/>
     <w:qFormat/>
     <w:pPr>
@@ -38532,9 +38438,9 @@
       <w:ind/>
     </w:pPr>
   </w:style>
-  <w:style w:type="character" w:styleId="1046">
+  <w:style w:type="character" w:styleId="1055">
     <w:name w:val="Subtle Emphasis"/>
-    <w:basedOn w:val="1080"/>
+    <w:basedOn w:val="1089"/>
     <w:uiPriority w:val="19"/>
     <w:qFormat/>
     <w:pPr>
@@ -38548,9 +38454,9 @@
       <w:color w:val="404040" w:themeColor="text1" w:themeTint="BF"/>
     </w:rPr>
   </w:style>
-  <w:style w:type="character" w:styleId="1047">
+  <w:style w:type="character" w:styleId="1056">
     <w:name w:val="Emphasis"/>
-    <w:basedOn w:val="1080"/>
+    <w:basedOn w:val="1089"/>
     <w:uiPriority w:val="20"/>
     <w:qFormat/>
     <w:pPr>
@@ -38563,9 +38469,9 @@
       <w:iCs/>
     </w:rPr>
   </w:style>
-  <w:style w:type="character" w:styleId="1048">
+  <w:style w:type="character" w:styleId="1057">
     <w:name w:val="Strong"/>
-    <w:basedOn w:val="1080"/>
+    <w:basedOn w:val="1089"/>
     <w:uiPriority w:val="22"/>
     <w:qFormat/>
     <w:pPr>
@@ -38578,9 +38484,9 @@
       <w:bCs/>
     </w:rPr>
   </w:style>
-  <w:style w:type="character" w:styleId="1049">
+  <w:style w:type="character" w:styleId="1058">
     <w:name w:val="Subtle Reference"/>
-    <w:basedOn w:val="1080"/>
+    <w:basedOn w:val="1089"/>
     <w:uiPriority w:val="31"/>
     <w:qFormat/>
     <w:pPr>
@@ -38593,9 +38499,9 @@
       <w:color w:val="5a5a5a" w:themeColor="text1" w:themeTint="A5"/>
     </w:rPr>
   </w:style>
-  <w:style w:type="character" w:styleId="1050">
+  <w:style w:type="character" w:styleId="1059">
     <w:name w:val="Book Title"/>
-    <w:basedOn w:val="1080"/>
+    <w:basedOn w:val="1089"/>
     <w:uiPriority w:val="33"/>
     <w:qFormat/>
     <w:pPr>
@@ -38611,10 +38517,10 @@
       <w:spacing w:val="5"/>
     </w:rPr>
   </w:style>
-  <w:style w:type="character" w:styleId="1051">
+  <w:style w:type="character" w:styleId="1060">
     <w:name w:val="Header Char"/>
-    <w:basedOn w:val="1080"/>
-    <w:link w:val="1155"/>
+    <w:basedOn w:val="1089"/>
+    <w:link w:val="1164"/>
     <w:uiPriority w:val="99"/>
     <w:pPr>
       <w:pBdr/>
@@ -38622,10 +38528,10 @@
       <w:ind/>
     </w:pPr>
   </w:style>
-  <w:style w:type="character" w:styleId="1052">
+  <w:style w:type="character" w:styleId="1061">
     <w:name w:val="Footer Char"/>
-    <w:basedOn w:val="1080"/>
-    <w:link w:val="1149"/>
+    <w:basedOn w:val="1089"/>
+    <w:link w:val="1158"/>
     <w:uiPriority w:val="99"/>
     <w:pPr>
       <w:pBdr/>
@@ -38633,10 +38539,10 @@
       <w:ind/>
     </w:pPr>
   </w:style>
-  <w:style w:type="paragraph" w:styleId="1053">
+  <w:style w:type="paragraph" w:styleId="1062">
     <w:name w:val="Caption"/>
-    <w:basedOn w:val="1070"/>
-    <w:next w:val="1070"/>
+    <w:basedOn w:val="1079"/>
+    <w:next w:val="1079"/>
     <w:uiPriority w:val="35"/>
     <w:unhideWhenUsed/>
     <w:qFormat/>
@@ -38653,10 +38559,10 @@
       <w:szCs w:val="18"/>
     </w:rPr>
   </w:style>
-  <w:style w:type="paragraph" w:styleId="1054">
+  <w:style w:type="paragraph" w:styleId="1063">
     <w:name w:val="footnote text"/>
-    <w:basedOn w:val="1070"/>
-    <w:link w:val="1055"/>
+    <w:basedOn w:val="1079"/>
+    <w:link w:val="1064"/>
     <w:uiPriority w:val="99"/>
     <w:semiHidden/>
     <w:unhideWhenUsed/>
@@ -38670,10 +38576,10 @@
       <w:szCs w:val="20"/>
     </w:rPr>
   </w:style>
-  <w:style w:type="character" w:styleId="1055">
+  <w:style w:type="character" w:styleId="1064">
     <w:name w:val="Footnote Text Char"/>
-    <w:basedOn w:val="1080"/>
-    <w:link w:val="1054"/>
+    <w:basedOn w:val="1089"/>
+    <w:link w:val="1063"/>
     <w:uiPriority w:val="99"/>
     <w:semiHidden/>
     <w:pPr>
@@ -38686,9 +38592,9 @@
       <w:szCs w:val="20"/>
     </w:rPr>
   </w:style>
-  <w:style w:type="character" w:styleId="1056">
+  <w:style w:type="character" w:styleId="1065">
     <w:name w:val="footnote reference"/>
-    <w:basedOn w:val="1080"/>
+    <w:basedOn w:val="1089"/>
     <w:uiPriority w:val="99"/>
     <w:semiHidden/>
     <w:unhideWhenUsed/>
@@ -38701,10 +38607,10 @@
       <w:vertAlign w:val="superscript"/>
     </w:rPr>
   </w:style>
-  <w:style w:type="paragraph" w:styleId="1057">
+  <w:style w:type="paragraph" w:styleId="1066">
     <w:name w:val="endnote text"/>
-    <w:basedOn w:val="1070"/>
-    <w:link w:val="1058"/>
+    <w:basedOn w:val="1079"/>
+    <w:link w:val="1067"/>
     <w:uiPriority w:val="99"/>
     <w:semiHidden/>
     <w:unhideWhenUsed/>
@@ -38718,10 +38624,10 @@
       <w:szCs w:val="20"/>
     </w:rPr>
   </w:style>
-  <w:style w:type="character" w:styleId="1058">
+  <w:style w:type="character" w:styleId="1067">
     <w:name w:val="Endnote Text Char"/>
-    <w:basedOn w:val="1080"/>
-    <w:link w:val="1057"/>
+    <w:basedOn w:val="1089"/>
+    <w:link w:val="1066"/>
     <w:uiPriority w:val="99"/>
     <w:semiHidden/>
     <w:pPr>
@@ -38734,9 +38640,9 @@
       <w:szCs w:val="20"/>
     </w:rPr>
   </w:style>
-  <w:style w:type="character" w:styleId="1059">
+  <w:style w:type="character" w:styleId="1068">
     <w:name w:val="endnote reference"/>
-    <w:basedOn w:val="1080"/>
+    <w:basedOn w:val="1089"/>
     <w:uiPriority w:val="99"/>
     <w:semiHidden/>
     <w:unhideWhenUsed/>
@@ -38749,9 +38655,9 @@
       <w:vertAlign w:val="superscript"/>
     </w:rPr>
   </w:style>
-  <w:style w:type="character" w:styleId="1060">
+  <w:style w:type="character" w:styleId="1069">
     <w:name w:val="FollowedHyperlink"/>
-    <w:basedOn w:val="1080"/>
+    <w:basedOn w:val="1089"/>
     <w:uiPriority w:val="99"/>
     <w:semiHidden/>
     <w:unhideWhenUsed/>
@@ -38765,10 +38671,10 @@
       <w:u w:val="single"/>
     </w:rPr>
   </w:style>
-  <w:style w:type="paragraph" w:styleId="1061">
+  <w:style w:type="paragraph" w:styleId="1070">
     <w:name w:val="toc 2"/>
-    <w:basedOn w:val="1070"/>
-    <w:next w:val="1070"/>
+    <w:basedOn w:val="1079"/>
+    <w:next w:val="1079"/>
     <w:uiPriority w:val="39"/>
     <w:unhideWhenUsed/>
     <w:pPr>
@@ -38777,10 +38683,10 @@
       <w:ind w:left="220"/>
     </w:pPr>
   </w:style>
-  <w:style w:type="paragraph" w:styleId="1062">
+  <w:style w:type="paragraph" w:styleId="1071">
     <w:name w:val="toc 4"/>
-    <w:basedOn w:val="1070"/>
-    <w:next w:val="1070"/>
+    <w:basedOn w:val="1079"/>
+    <w:next w:val="1079"/>
     <w:uiPriority w:val="39"/>
     <w:unhideWhenUsed/>
     <w:pPr>
@@ -38789,10 +38695,10 @@
       <w:ind w:left="660"/>
     </w:pPr>
   </w:style>
-  <w:style w:type="paragraph" w:styleId="1063">
+  <w:style w:type="paragraph" w:styleId="1072">
     <w:name w:val="toc 5"/>
-    <w:basedOn w:val="1070"/>
-    <w:next w:val="1070"/>
+    <w:basedOn w:val="1079"/>
+    <w:next w:val="1079"/>
     <w:uiPriority w:val="39"/>
     <w:unhideWhenUsed/>
     <w:pPr>
@@ -38801,10 +38707,10 @@
       <w:ind w:left="880"/>
     </w:pPr>
   </w:style>
-  <w:style w:type="paragraph" w:styleId="1064">
+  <w:style w:type="paragraph" w:styleId="1073">
     <w:name w:val="toc 6"/>
-    <w:basedOn w:val="1070"/>
-    <w:next w:val="1070"/>
+    <w:basedOn w:val="1079"/>
+    <w:next w:val="1079"/>
     <w:uiPriority w:val="39"/>
     <w:unhideWhenUsed/>
     <w:pPr>
@@ -38813,10 +38719,10 @@
       <w:ind w:left="1100"/>
     </w:pPr>
   </w:style>
-  <w:style w:type="paragraph" w:styleId="1065">
+  <w:style w:type="paragraph" w:styleId="1074">
     <w:name w:val="toc 7"/>
-    <w:basedOn w:val="1070"/>
-    <w:next w:val="1070"/>
+    <w:basedOn w:val="1079"/>
+    <w:next w:val="1079"/>
     <w:uiPriority w:val="39"/>
     <w:unhideWhenUsed/>
     <w:pPr>
@@ -38825,10 +38731,10 @@
       <w:ind w:left="1320"/>
     </w:pPr>
   </w:style>
-  <w:style w:type="paragraph" w:styleId="1066">
+  <w:style w:type="paragraph" w:styleId="1075">
     <w:name w:val="toc 8"/>
-    <w:basedOn w:val="1070"/>
-    <w:next w:val="1070"/>
+    <w:basedOn w:val="1079"/>
+    <w:next w:val="1079"/>
     <w:uiPriority w:val="39"/>
     <w:unhideWhenUsed/>
     <w:pPr>
@@ -38837,10 +38743,10 @@
       <w:ind w:left="1540"/>
     </w:pPr>
   </w:style>
-  <w:style w:type="paragraph" w:styleId="1067">
+  <w:style w:type="paragraph" w:styleId="1076">
     <w:name w:val="toc 9"/>
-    <w:basedOn w:val="1070"/>
-    <w:next w:val="1070"/>
+    <w:basedOn w:val="1079"/>
+    <w:next w:val="1079"/>
     <w:uiPriority w:val="39"/>
     <w:unhideWhenUsed/>
     <w:pPr>
@@ -38849,7 +38755,7 @@
       <w:ind w:left="1760"/>
     </w:pPr>
   </w:style>
-  <w:style w:type="paragraph" w:styleId="1068">
+  <w:style w:type="paragraph" w:styleId="1077">
     <w:name w:val="TOC Heading"/>
     <w:uiPriority w:val="39"/>
     <w:unhideWhenUsed/>
@@ -38859,10 +38765,10 @@
       <w:ind/>
     </w:pPr>
   </w:style>
-  <w:style w:type="paragraph" w:styleId="1069">
+  <w:style w:type="paragraph" w:styleId="1078">
     <w:name w:val="table of figures"/>
-    <w:basedOn w:val="1070"/>
-    <w:next w:val="1070"/>
+    <w:basedOn w:val="1079"/>
+    <w:next w:val="1079"/>
     <w:uiPriority w:val="99"/>
     <w:unhideWhenUsed/>
     <w:pPr>
@@ -38871,7 +38777,7 @@
       <w:ind/>
     </w:pPr>
   </w:style>
-  <w:style w:type="paragraph" w:styleId="1070" w:default="1">
+  <w:style w:type="paragraph" w:styleId="1079" w:default="1">
     <w:name w:val="Normal"/>
     <w:qFormat/>
     <w:pPr>
@@ -38885,10 +38791,10 @@
       <w:lang w:eastAsia="ar-SA"/>
     </w:rPr>
   </w:style>
-  <w:style w:type="paragraph" w:styleId="1071">
+  <w:style w:type="paragraph" w:styleId="1080">
     <w:name w:val="Heading 1"/>
-    <w:basedOn w:val="1070"/>
-    <w:next w:val="1070"/>
+    <w:basedOn w:val="1079"/>
+    <w:next w:val="1079"/>
     <w:qFormat/>
     <w:pPr>
       <w:keepNext w:val="true"/>
@@ -38908,10 +38814,10 @@
       <w:szCs w:val="32"/>
     </w:rPr>
   </w:style>
-  <w:style w:type="paragraph" w:styleId="1072">
+  <w:style w:type="paragraph" w:styleId="1081">
     <w:name w:val="Heading 2"/>
-    <w:basedOn w:val="1070"/>
-    <w:next w:val="1070"/>
+    <w:basedOn w:val="1079"/>
+    <w:next w:val="1079"/>
     <w:qFormat/>
     <w:pPr>
       <w:keepNext w:val="true"/>
@@ -38926,10 +38832,10 @@
       <w:bCs/>
     </w:rPr>
   </w:style>
-  <w:style w:type="paragraph" w:styleId="1073">
+  <w:style w:type="paragraph" w:styleId="1082">
     <w:name w:val="Heading 3"/>
-    <w:basedOn w:val="1070"/>
-    <w:next w:val="1070"/>
+    <w:basedOn w:val="1079"/>
+    <w:next w:val="1079"/>
     <w:qFormat/>
     <w:pPr>
       <w:keepNext w:val="true"/>
@@ -38946,10 +38852,10 @@
       <w:szCs w:val="26"/>
     </w:rPr>
   </w:style>
-  <w:style w:type="paragraph" w:styleId="1074">
+  <w:style w:type="paragraph" w:styleId="1083">
     <w:name w:val="Heading 4"/>
-    <w:basedOn w:val="1070"/>
-    <w:next w:val="1070"/>
+    <w:basedOn w:val="1079"/>
+    <w:next w:val="1079"/>
     <w:qFormat/>
     <w:pPr>
       <w:keepNext w:val="true"/>
@@ -38965,10 +38871,10 @@
       <w:szCs w:val="28"/>
     </w:rPr>
   </w:style>
-  <w:style w:type="paragraph" w:styleId="1075">
+  <w:style w:type="paragraph" w:styleId="1084">
     <w:name w:val="Heading 5"/>
-    <w:basedOn w:val="1070"/>
-    <w:next w:val="1070"/>
+    <w:basedOn w:val="1079"/>
+    <w:next w:val="1079"/>
     <w:qFormat/>
     <w:pPr>
       <w:pBdr/>
@@ -38985,10 +38891,10 @@
       <w:szCs w:val="26"/>
     </w:rPr>
   </w:style>
-  <w:style w:type="paragraph" w:styleId="1076">
+  <w:style w:type="paragraph" w:styleId="1085">
     <w:name w:val="Heading 6"/>
-    <w:basedOn w:val="1070"/>
-    <w:next w:val="1070"/>
+    <w:basedOn w:val="1079"/>
+    <w:next w:val="1079"/>
     <w:qFormat/>
     <w:pPr>
       <w:pBdr/>
@@ -39003,10 +38909,10 @@
       <w:szCs w:val="22"/>
     </w:rPr>
   </w:style>
-  <w:style w:type="paragraph" w:styleId="1077">
+  <w:style w:type="paragraph" w:styleId="1086">
     <w:name w:val="Heading 7"/>
-    <w:basedOn w:val="1070"/>
-    <w:next w:val="1070"/>
+    <w:basedOn w:val="1079"/>
+    <w:next w:val="1079"/>
     <w:qFormat/>
     <w:pPr>
       <w:pBdr/>
@@ -39015,10 +38921,10 @@
       <w:outlineLvl w:val="6"/>
     </w:pPr>
   </w:style>
-  <w:style w:type="paragraph" w:styleId="1078">
+  <w:style w:type="paragraph" w:styleId="1087">
     <w:name w:val="Heading 8"/>
-    <w:basedOn w:val="1070"/>
-    <w:next w:val="1070"/>
+    <w:basedOn w:val="1079"/>
+    <w:next w:val="1079"/>
     <w:qFormat/>
     <w:pPr>
       <w:pBdr/>
@@ -39031,10 +38937,10 @@
       <w:iCs/>
     </w:rPr>
   </w:style>
-  <w:style w:type="paragraph" w:styleId="1079">
+  <w:style w:type="paragraph" w:styleId="1088">
     <w:name w:val="Heading 9"/>
-    <w:basedOn w:val="1070"/>
-    <w:next w:val="1070"/>
+    <w:basedOn w:val="1079"/>
+    <w:next w:val="1079"/>
     <w:qFormat/>
     <w:pPr>
       <w:pBdr/>
@@ -39048,7 +38954,7 @@
       <w:szCs w:val="22"/>
     </w:rPr>
   </w:style>
-  <w:style w:type="character" w:styleId="1080" w:default="1">
+  <w:style w:type="character" w:styleId="1089" w:default="1">
     <w:name w:val="Default Paragraph Font"/>
     <w:uiPriority w:val="1"/>
     <w:semiHidden/>
@@ -39059,7 +38965,7 @@
       <w:ind/>
     </w:pPr>
   </w:style>
-  <w:style w:type="table" w:styleId="1081" w:default="1">
+  <w:style w:type="table" w:styleId="1090" w:default="1">
     <w:name w:val="Normal Table"/>
     <w:uiPriority w:val="99"/>
     <w:semiHidden/>
@@ -39252,7 +39158,7 @@
       </w:tcPr>
     </w:tblStylePr>
   </w:style>
-  <w:style w:type="numbering" w:styleId="1082" w:default="1">
+  <w:style w:type="numbering" w:styleId="1091" w:default="1">
     <w:name w:val="No List"/>
     <w:uiPriority w:val="99"/>
     <w:semiHidden/>
@@ -39263,7 +39169,7 @@
       <w:ind/>
     </w:pPr>
   </w:style>
-  <w:style w:type="character" w:styleId="1083" w:customStyle="1">
+  <w:style w:type="character" w:styleId="1092" w:customStyle="1">
     <w:name w:val="WW8Num1z0"/>
     <w:pPr>
       <w:pBdr/>
@@ -39275,7 +39181,7 @@
       <w:i w:val="0"/>
     </w:rPr>
   </w:style>
-  <w:style w:type="character" w:styleId="1084" w:customStyle="1">
+  <w:style w:type="character" w:styleId="1093" w:customStyle="1">
     <w:name w:val="WW8Num2z0"/>
     <w:pPr>
       <w:pBdr/>
@@ -39287,7 +39193,7 @@
       <w:i w:val="0"/>
     </w:rPr>
   </w:style>
-  <w:style w:type="character" w:styleId="1085" w:customStyle="1">
+  <w:style w:type="character" w:styleId="1094" w:customStyle="1">
     <w:name w:val="WW8Num3z0"/>
     <w:pPr>
       <w:pBdr/>
@@ -39299,7 +39205,7 @@
       <w:i w:val="0"/>
     </w:rPr>
   </w:style>
-  <w:style w:type="character" w:styleId="1086" w:customStyle="1">
+  <w:style w:type="character" w:styleId="1095" w:customStyle="1">
     <w:name w:val="WW8Num4z1"/>
     <w:pPr>
       <w:pBdr/>
@@ -39310,7 +39216,7 @@
       <w:rFonts w:ascii="Symbol" w:hAnsi="Symbol"/>
     </w:rPr>
   </w:style>
-  <w:style w:type="character" w:styleId="1087" w:customStyle="1">
+  <w:style w:type="character" w:styleId="1096" w:customStyle="1">
     <w:name w:val="WW8Num5z0"/>
     <w:pPr>
       <w:pBdr/>
@@ -39322,7 +39228,7 @@
       <w:i w:val="0"/>
     </w:rPr>
   </w:style>
-  <w:style w:type="character" w:styleId="1088" w:customStyle="1">
+  <w:style w:type="character" w:styleId="1097" w:customStyle="1">
     <w:name w:val="WW8Num5z2"/>
     <w:pPr>
       <w:pBdr/>
@@ -39333,7 +39239,7 @@
       <w:rFonts w:ascii="Symbol" w:hAnsi="Symbol"/>
     </w:rPr>
   </w:style>
-  <w:style w:type="character" w:styleId="1089" w:customStyle="1">
+  <w:style w:type="character" w:styleId="1098" w:customStyle="1">
     <w:name w:val="WW8Num6z0"/>
     <w:pPr>
       <w:pBdr/>
@@ -39345,7 +39251,7 @@
       <w:i w:val="0"/>
     </w:rPr>
   </w:style>
-  <w:style w:type="character" w:styleId="1090" w:customStyle="1">
+  <w:style w:type="character" w:styleId="1099" w:customStyle="1">
     <w:name w:val="WW8Num6z1"/>
     <w:pPr>
       <w:pBdr/>
@@ -39356,7 +39262,7 @@
       <w:rFonts w:ascii="Courier New" w:hAnsi="Courier New"/>
     </w:rPr>
   </w:style>
-  <w:style w:type="character" w:styleId="1091" w:customStyle="1">
+  <w:style w:type="character" w:styleId="1100" w:customStyle="1">
     <w:name w:val="WW8Num6z2"/>
     <w:pPr>
       <w:pBdr/>
@@ -39367,7 +39273,7 @@
       <w:rFonts w:ascii="Wingdings" w:hAnsi="Wingdings"/>
     </w:rPr>
   </w:style>
-  <w:style w:type="character" w:styleId="1092" w:customStyle="1">
+  <w:style w:type="character" w:styleId="1101" w:customStyle="1">
     <w:name w:val="WW8Num6z3"/>
     <w:pPr>
       <w:pBdr/>
@@ -39378,7 +39284,7 @@
       <w:rFonts w:ascii="Symbol" w:hAnsi="Symbol"/>
     </w:rPr>
   </w:style>
-  <w:style w:type="character" w:styleId="1093" w:customStyle="1">
+  <w:style w:type="character" w:styleId="1102" w:customStyle="1">
     <w:name w:val="WW8Num7z2"/>
     <w:pPr>
       <w:pBdr/>
@@ -39389,7 +39295,7 @@
       <w:rFonts w:ascii="Symbol" w:hAnsi="Symbol"/>
     </w:rPr>
   </w:style>
-  <w:style w:type="character" w:styleId="1094" w:customStyle="1">
+  <w:style w:type="character" w:styleId="1103" w:customStyle="1">
     <w:name w:val="WW8Num8z0"/>
     <w:pPr>
       <w:pBdr/>
@@ -39400,7 +39306,7 @@
       <w:rFonts w:ascii="Symbol" w:hAnsi="Symbol"/>
     </w:rPr>
   </w:style>
-  <w:style w:type="character" w:styleId="1095" w:customStyle="1">
+  <w:style w:type="character" w:styleId="1104" w:customStyle="1">
     <w:name w:val="WW8Num8z1"/>
     <w:pPr>
       <w:pBdr/>
@@ -39411,7 +39317,7 @@
       <w:rFonts w:ascii="Courier New" w:hAnsi="Courier New"/>
     </w:rPr>
   </w:style>
-  <w:style w:type="character" w:styleId="1096" w:customStyle="1">
+  <w:style w:type="character" w:styleId="1105" w:customStyle="1">
     <w:name w:val="WW8Num8z2"/>
     <w:pPr>
       <w:pBdr/>
@@ -39422,7 +39328,7 @@
       <w:rFonts w:ascii="Wingdings" w:hAnsi="Wingdings"/>
     </w:rPr>
   </w:style>
-  <w:style w:type="character" w:styleId="1097" w:customStyle="1">
+  <w:style w:type="character" w:styleId="1106" w:customStyle="1">
     <w:name w:val="WW8Num11z1"/>
     <w:pPr>
       <w:pBdr/>
@@ -39434,7 +39340,7 @@
       <w:i w:val="0"/>
     </w:rPr>
   </w:style>
-  <w:style w:type="character" w:styleId="1098" w:customStyle="1">
+  <w:style w:type="character" w:styleId="1107" w:customStyle="1">
     <w:name w:val="WW8Num11z2"/>
     <w:pPr>
       <w:pBdr/>
@@ -39445,7 +39351,7 @@
       <w:rFonts w:ascii="Symbol" w:hAnsi="Symbol"/>
     </w:rPr>
   </w:style>
-  <w:style w:type="character" w:styleId="1099" w:customStyle="1">
+  <w:style w:type="character" w:styleId="1108" w:customStyle="1">
     <w:name w:val="WW8Num13z0"/>
     <w:pPr>
       <w:pBdr/>
@@ -39456,7 +39362,7 @@
       <w:rFonts w:ascii="Symbol" w:hAnsi="Symbol"/>
     </w:rPr>
   </w:style>
-  <w:style w:type="character" w:styleId="1100" w:customStyle="1">
+  <w:style w:type="character" w:styleId="1109" w:customStyle="1">
     <w:name w:val="WW8Num13z1"/>
     <w:pPr>
       <w:pBdr/>
@@ -39467,7 +39373,7 @@
       <w:rFonts w:ascii="Courier New" w:hAnsi="Courier New"/>
     </w:rPr>
   </w:style>
-  <w:style w:type="character" w:styleId="1101" w:customStyle="1">
+  <w:style w:type="character" w:styleId="1110" w:customStyle="1">
     <w:name w:val="WW8Num13z2"/>
     <w:pPr>
       <w:pBdr/>
@@ -39478,7 +39384,7 @@
       <w:rFonts w:ascii="Wingdings" w:hAnsi="Wingdings"/>
     </w:rPr>
   </w:style>
-  <w:style w:type="character" w:styleId="1102" w:customStyle="1">
+  <w:style w:type="character" w:styleId="1111" w:customStyle="1">
     <w:name w:val="WW8Num14z0"/>
     <w:pPr>
       <w:pBdr/>
@@ -39489,7 +39395,7 @@
       <w:rFonts w:ascii="Symbol" w:hAnsi="Symbol"/>
     </w:rPr>
   </w:style>
-  <w:style w:type="character" w:styleId="1103" w:customStyle="1">
+  <w:style w:type="character" w:styleId="1112" w:customStyle="1">
     <w:name w:val="WW8Num14z1"/>
     <w:pPr>
       <w:pBdr/>
@@ -39500,7 +39406,7 @@
       <w:rFonts w:ascii="Courier New" w:hAnsi="Courier New"/>
     </w:rPr>
   </w:style>
-  <w:style w:type="character" w:styleId="1104" w:customStyle="1">
+  <w:style w:type="character" w:styleId="1113" w:customStyle="1">
     <w:name w:val="WW8Num14z2"/>
     <w:pPr>
       <w:pBdr/>
@@ -39511,7 +39417,7 @@
       <w:rFonts w:ascii="Wingdings" w:hAnsi="Wingdings"/>
     </w:rPr>
   </w:style>
-  <w:style w:type="character" w:styleId="1105" w:customStyle="1">
+  <w:style w:type="character" w:styleId="1114" w:customStyle="1">
     <w:name w:val="WW8Num15z0"/>
     <w:pPr>
       <w:pBdr/>
@@ -39523,7 +39429,7 @@
       <w:i w:val="0"/>
     </w:rPr>
   </w:style>
-  <w:style w:type="character" w:styleId="1106" w:customStyle="1">
+  <w:style w:type="character" w:styleId="1115" w:customStyle="1">
     <w:name w:val="WW8Num15z1"/>
     <w:pPr>
       <w:pBdr/>
@@ -39534,7 +39440,7 @@
       <w:rFonts w:ascii="Courier New" w:hAnsi="Courier New"/>
     </w:rPr>
   </w:style>
-  <w:style w:type="character" w:styleId="1107" w:customStyle="1">
+  <w:style w:type="character" w:styleId="1116" w:customStyle="1">
     <w:name w:val="WW8Num15z2"/>
     <w:pPr>
       <w:pBdr/>
@@ -39545,7 +39451,7 @@
       <w:rFonts w:ascii="Wingdings" w:hAnsi="Wingdings"/>
     </w:rPr>
   </w:style>
-  <w:style w:type="character" w:styleId="1108" w:customStyle="1">
+  <w:style w:type="character" w:styleId="1117" w:customStyle="1">
     <w:name w:val="WW8Num15z3"/>
     <w:pPr>
       <w:pBdr/>
@@ -39556,7 +39462,7 @@
       <w:rFonts w:ascii="Symbol" w:hAnsi="Symbol"/>
     </w:rPr>
   </w:style>
-  <w:style w:type="character" w:styleId="1109" w:customStyle="1">
+  <w:style w:type="character" w:styleId="1118" w:customStyle="1">
     <w:name w:val="WW8Num16z0"/>
     <w:pPr>
       <w:pBdr/>
@@ -39568,7 +39474,7 @@
       <w:i w:val="0"/>
     </w:rPr>
   </w:style>
-  <w:style w:type="character" w:styleId="1110" w:customStyle="1">
+  <w:style w:type="character" w:styleId="1119" w:customStyle="1">
     <w:name w:val="WW8Num16z2"/>
     <w:pPr>
       <w:pBdr/>
@@ -39579,7 +39485,7 @@
       <w:rFonts w:ascii="Symbol" w:hAnsi="Symbol"/>
     </w:rPr>
   </w:style>
-  <w:style w:type="character" w:styleId="1111" w:customStyle="1">
+  <w:style w:type="character" w:styleId="1120" w:customStyle="1">
     <w:name w:val="WW8Num19z0"/>
     <w:pPr>
       <w:pBdr/>
@@ -39590,7 +39496,7 @@
       <w:rFonts w:ascii="Symbol" w:hAnsi="Symbol"/>
     </w:rPr>
   </w:style>
-  <w:style w:type="character" w:styleId="1112" w:customStyle="1">
+  <w:style w:type="character" w:styleId="1121" w:customStyle="1">
     <w:name w:val="WW8Num21z0"/>
     <w:pPr>
       <w:pBdr/>
@@ -39602,7 +39508,7 @@
       <w:i w:val="0"/>
     </w:rPr>
   </w:style>
-  <w:style w:type="character" w:styleId="1113" w:customStyle="1">
+  <w:style w:type="character" w:styleId="1122" w:customStyle="1">
     <w:name w:val="WW8Num21z1"/>
     <w:pPr>
       <w:pBdr/>
@@ -39613,7 +39519,7 @@
       <w:rFonts w:ascii="Courier New" w:hAnsi="Courier New"/>
     </w:rPr>
   </w:style>
-  <w:style w:type="character" w:styleId="1114" w:customStyle="1">
+  <w:style w:type="character" w:styleId="1123" w:customStyle="1">
     <w:name w:val="WW8Num21z2"/>
     <w:pPr>
       <w:pBdr/>
@@ -39624,7 +39530,7 @@
       <w:rFonts w:ascii="Wingdings" w:hAnsi="Wingdings"/>
     </w:rPr>
   </w:style>
-  <w:style w:type="character" w:styleId="1115" w:customStyle="1">
+  <w:style w:type="character" w:styleId="1124" w:customStyle="1">
     <w:name w:val="WW8Num21z3"/>
     <w:pPr>
       <w:pBdr/>
@@ -39635,7 +39541,7 @@
       <w:rFonts w:ascii="Symbol" w:hAnsi="Symbol"/>
     </w:rPr>
   </w:style>
-  <w:style w:type="character" w:styleId="1116" w:customStyle="1">
+  <w:style w:type="character" w:styleId="1125" w:customStyle="1">
     <w:name w:val="WW8Num22z0"/>
     <w:pPr>
       <w:pBdr/>
@@ -39647,7 +39553,7 @@
       <w:i w:val="0"/>
     </w:rPr>
   </w:style>
-  <w:style w:type="character" w:styleId="1117" w:customStyle="1">
+  <w:style w:type="character" w:styleId="1126" w:customStyle="1">
     <w:name w:val="WW8Num23z0"/>
     <w:pPr>
       <w:pBdr/>
@@ -39659,7 +39565,7 @@
       <w:i w:val="0"/>
     </w:rPr>
   </w:style>
-  <w:style w:type="character" w:styleId="1118" w:customStyle="1">
+  <w:style w:type="character" w:styleId="1127" w:customStyle="1">
     <w:name w:val="WW8Num23z1"/>
     <w:pPr>
       <w:pBdr/>
@@ -39670,7 +39576,7 @@
       <w:rFonts w:ascii="Courier New" w:hAnsi="Courier New"/>
     </w:rPr>
   </w:style>
-  <w:style w:type="character" w:styleId="1119" w:customStyle="1">
+  <w:style w:type="character" w:styleId="1128" w:customStyle="1">
     <w:name w:val="WW8Num23z2"/>
     <w:pPr>
       <w:pBdr/>
@@ -39681,7 +39587,7 @@
       <w:rFonts w:ascii="Wingdings" w:hAnsi="Wingdings"/>
     </w:rPr>
   </w:style>
-  <w:style w:type="character" w:styleId="1120" w:customStyle="1">
+  <w:style w:type="character" w:styleId="1129" w:customStyle="1">
     <w:name w:val="WW8Num23z3"/>
     <w:pPr>
       <w:pBdr/>
@@ -39692,7 +39598,7 @@
       <w:rFonts w:ascii="Symbol" w:hAnsi="Symbol"/>
     </w:rPr>
   </w:style>
-  <w:style w:type="character" w:styleId="1121" w:customStyle="1">
+  <w:style w:type="character" w:styleId="1130" w:customStyle="1">
     <w:name w:val="WW8Num24z0"/>
     <w:pPr>
       <w:pBdr/>
@@ -39703,7 +39609,7 @@
       <w:rFonts w:ascii="Symbol" w:hAnsi="Symbol"/>
     </w:rPr>
   </w:style>
-  <w:style w:type="character" w:styleId="1122" w:customStyle="1">
+  <w:style w:type="character" w:styleId="1131" w:customStyle="1">
     <w:name w:val="WW8Num24z1"/>
     <w:pPr>
       <w:pBdr/>
@@ -39714,7 +39620,7 @@
       <w:rFonts w:ascii="Courier New" w:hAnsi="Courier New"/>
     </w:rPr>
   </w:style>
-  <w:style w:type="character" w:styleId="1123" w:customStyle="1">
+  <w:style w:type="character" w:styleId="1132" w:customStyle="1">
     <w:name w:val="WW8Num24z2"/>
     <w:pPr>
       <w:pBdr/>
@@ -39725,7 +39631,7 @@
       <w:rFonts w:ascii="Wingdings" w:hAnsi="Wingdings"/>
     </w:rPr>
   </w:style>
-  <w:style w:type="character" w:styleId="1124" w:customStyle="1">
+  <w:style w:type="character" w:styleId="1133" w:customStyle="1">
     <w:name w:val="WW8Num25z0"/>
     <w:pPr>
       <w:pBdr/>
@@ -39737,7 +39643,7 @@
       <w:i w:val="0"/>
     </w:rPr>
   </w:style>
-  <w:style w:type="character" w:styleId="1125" w:customStyle="1">
+  <w:style w:type="character" w:styleId="1134" w:customStyle="1">
     <w:name w:val="WW8Num25z1"/>
     <w:pPr>
       <w:pBdr/>
@@ -39748,7 +39654,7 @@
       <w:rFonts w:ascii="Courier New" w:hAnsi="Courier New"/>
     </w:rPr>
   </w:style>
-  <w:style w:type="character" w:styleId="1126" w:customStyle="1">
+  <w:style w:type="character" w:styleId="1135" w:customStyle="1">
     <w:name w:val="WW8Num25z2"/>
     <w:pPr>
       <w:pBdr/>
@@ -39759,7 +39665,7 @@
       <w:rFonts w:ascii="Wingdings" w:hAnsi="Wingdings"/>
     </w:rPr>
   </w:style>
-  <w:style w:type="character" w:styleId="1127" w:customStyle="1">
+  <w:style w:type="character" w:styleId="1136" w:customStyle="1">
     <w:name w:val="WW8Num25z3"/>
     <w:pPr>
       <w:pBdr/>
@@ -39770,7 +39676,7 @@
       <w:rFonts w:ascii="Symbol" w:hAnsi="Symbol"/>
     </w:rPr>
   </w:style>
-  <w:style w:type="character" w:styleId="1128" w:customStyle="1">
+  <w:style w:type="character" w:styleId="1137" w:customStyle="1">
     <w:name w:val="WW8Num26z2"/>
     <w:pPr>
       <w:pBdr/>
@@ -39781,7 +39687,7 @@
       <w:rFonts w:ascii="Symbol" w:hAnsi="Symbol"/>
     </w:rPr>
   </w:style>
-  <w:style w:type="character" w:styleId="1129" w:customStyle="1">
+  <w:style w:type="character" w:styleId="1138" w:customStyle="1">
     <w:name w:val="WW8Num29z0"/>
     <w:pPr>
       <w:pBdr/>
@@ -39793,7 +39699,7 @@
       <w:i w:val="0"/>
     </w:rPr>
   </w:style>
-  <w:style w:type="character" w:styleId="1130" w:customStyle="1">
+  <w:style w:type="character" w:styleId="1139" w:customStyle="1">
     <w:name w:val="WW8Num29z1"/>
     <w:pPr>
       <w:pBdr/>
@@ -39804,7 +39710,7 @@
       <w:rFonts w:ascii="Courier New" w:hAnsi="Courier New"/>
     </w:rPr>
   </w:style>
-  <w:style w:type="character" w:styleId="1131" w:customStyle="1">
+  <w:style w:type="character" w:styleId="1140" w:customStyle="1">
     <w:name w:val="WW8Num29z2"/>
     <w:pPr>
       <w:pBdr/>
@@ -39815,7 +39721,7 @@
       <w:rFonts w:ascii="Wingdings" w:hAnsi="Wingdings"/>
     </w:rPr>
   </w:style>
-  <w:style w:type="character" w:styleId="1132" w:customStyle="1">
+  <w:style w:type="character" w:styleId="1141" w:customStyle="1">
     <w:name w:val="WW8Num29z3"/>
     <w:pPr>
       <w:pBdr/>
@@ -39826,7 +39732,7 @@
       <w:rFonts w:ascii="Symbol" w:hAnsi="Symbol"/>
     </w:rPr>
   </w:style>
-  <w:style w:type="character" w:styleId="1133" w:customStyle="1">
+  <w:style w:type="character" w:styleId="1142" w:customStyle="1">
     <w:name w:val="WW8Num30z0"/>
     <w:pPr>
       <w:pBdr/>
@@ -39838,7 +39744,7 @@
       <w:i w:val="0"/>
     </w:rPr>
   </w:style>
-  <w:style w:type="character" w:styleId="1134" w:customStyle="1">
+  <w:style w:type="character" w:styleId="1143" w:customStyle="1">
     <w:name w:val="WW8Num31z0"/>
     <w:pPr>
       <w:pBdr/>
@@ -39850,7 +39756,7 @@
       <w:i w:val="0"/>
     </w:rPr>
   </w:style>
-  <w:style w:type="character" w:styleId="1135" w:customStyle="1">
+  <w:style w:type="character" w:styleId="1144" w:customStyle="1">
     <w:name w:val="WW8Num31z1"/>
     <w:pPr>
       <w:pBdr/>
@@ -39861,7 +39767,7 @@
       <w:rFonts w:ascii="Courier New" w:hAnsi="Courier New"/>
     </w:rPr>
   </w:style>
-  <w:style w:type="character" w:styleId="1136" w:customStyle="1">
+  <w:style w:type="character" w:styleId="1145" w:customStyle="1">
     <w:name w:val="WW8Num31z2"/>
     <w:pPr>
       <w:pBdr/>
@@ -39872,7 +39778,7 @@
       <w:rFonts w:ascii="Wingdings" w:hAnsi="Wingdings"/>
     </w:rPr>
   </w:style>
-  <w:style w:type="character" w:styleId="1137" w:customStyle="1">
+  <w:style w:type="character" w:styleId="1146" w:customStyle="1">
     <w:name w:val="WW8Num31z3"/>
     <w:pPr>
       <w:pBdr/>
@@ -39883,7 +39789,7 @@
       <w:rFonts w:ascii="Symbol" w:hAnsi="Symbol"/>
     </w:rPr>
   </w:style>
-  <w:style w:type="character" w:styleId="1138" w:customStyle="1">
+  <w:style w:type="character" w:styleId="1147" w:customStyle="1">
     <w:name w:val="WW-Fuente de párrafo predeter."/>
     <w:pPr>
       <w:pBdr/>
@@ -39891,10 +39797,10 @@
       <w:ind/>
     </w:pPr>
   </w:style>
-  <w:style w:type="paragraph" w:styleId="1139">
+  <w:style w:type="paragraph" w:styleId="1148">
     <w:name w:val="Body Text"/>
-    <w:basedOn w:val="1070"/>
-    <w:link w:val="1160"/>
+    <w:basedOn w:val="1079"/>
+    <w:link w:val="1169"/>
     <w:pPr>
       <w:pBdr/>
       <w:spacing/>
@@ -39902,9 +39808,9 @@
       <w:jc w:val="both"/>
     </w:pPr>
   </w:style>
-  <w:style w:type="paragraph" w:styleId="1140">
+  <w:style w:type="paragraph" w:styleId="1149">
     <w:name w:val="List"/>
-    <w:basedOn w:val="1139"/>
+    <w:basedOn w:val="1148"/>
     <w:pPr>
       <w:pBdr/>
       <w:spacing/>
@@ -39914,9 +39820,9 @@
       <w:rFonts w:cs="Tahoma"/>
     </w:rPr>
   </w:style>
-  <w:style w:type="paragraph" w:styleId="1141" w:customStyle="1">
+  <w:style w:type="paragraph" w:styleId="1150" w:customStyle="1">
     <w:name w:val="Etiqueta"/>
-    <w:basedOn w:val="1070"/>
+    <w:basedOn w:val="1079"/>
     <w:pPr>
       <w:suppressLineNumbers w:val="true"/>
       <w:pBdr/>
@@ -39931,9 +39837,9 @@
       <w:szCs w:val="20"/>
     </w:rPr>
   </w:style>
-  <w:style w:type="paragraph" w:styleId="1142" w:customStyle="1">
+  <w:style w:type="paragraph" w:styleId="1151" w:customStyle="1">
     <w:name w:val="Índice"/>
-    <w:basedOn w:val="1070"/>
+    <w:basedOn w:val="1079"/>
     <w:pPr>
       <w:suppressLineNumbers w:val="true"/>
       <w:pBdr/>
@@ -39944,10 +39850,10 @@
       <w:rFonts w:cs="Tahoma"/>
     </w:rPr>
   </w:style>
-  <w:style w:type="paragraph" w:styleId="1143" w:customStyle="1">
+  <w:style w:type="paragraph" w:styleId="1152" w:customStyle="1">
     <w:name w:val="Encabezado1"/>
-    <w:basedOn w:val="1070"/>
-    <w:next w:val="1139"/>
+    <w:basedOn w:val="1079"/>
+    <w:next w:val="1148"/>
     <w:pPr>
       <w:keepNext w:val="true"/>
       <w:pBdr/>
@@ -39960,9 +39866,9 @@
       <w:szCs w:val="28"/>
     </w:rPr>
   </w:style>
-  <w:style w:type="paragraph" w:styleId="1144">
+  <w:style w:type="paragraph" w:styleId="1153">
     <w:name w:val="Body Text Indent"/>
-    <w:basedOn w:val="1070"/>
+    <w:basedOn w:val="1079"/>
     <w:pPr>
       <w:pBdr/>
       <w:spacing/>
@@ -39972,9 +39878,9 @@
       <w:sz w:val="28"/>
     </w:rPr>
   </w:style>
-  <w:style w:type="paragraph" w:styleId="1145" w:customStyle="1">
+  <w:style w:type="paragraph" w:styleId="1154" w:customStyle="1">
     <w:name w:val="WW-Sangría 2 de t. independiente"/>
-    <w:basedOn w:val="1070"/>
+    <w:basedOn w:val="1079"/>
     <w:pPr>
       <w:pBdr/>
       <w:spacing/>
@@ -39982,9 +39888,9 @@
       <w:jc w:val="both"/>
     </w:pPr>
   </w:style>
-  <w:style w:type="paragraph" w:styleId="1146" w:customStyle="1">
+  <w:style w:type="paragraph" w:styleId="1155" w:customStyle="1">
     <w:name w:val="WW-Sangría 3 de t. independiente"/>
-    <w:basedOn w:val="1070"/>
+    <w:basedOn w:val="1079"/>
     <w:pPr>
       <w:pBdr/>
       <w:spacing/>
@@ -39992,9 +39898,9 @@
       <w:jc w:val="both"/>
     </w:pPr>
   </w:style>
-  <w:style w:type="paragraph" w:styleId="1147" w:customStyle="1">
+  <w:style w:type="paragraph" w:styleId="1156" w:customStyle="1">
     <w:name w:val="Contenido de la tabla"/>
-    <w:basedOn w:val="1139"/>
+    <w:basedOn w:val="1148"/>
     <w:pPr>
       <w:suppressLineNumbers w:val="true"/>
       <w:pBdr/>
@@ -40002,9 +39908,9 @@
       <w:ind/>
     </w:pPr>
   </w:style>
-  <w:style w:type="paragraph" w:styleId="1148" w:customStyle="1">
+  <w:style w:type="paragraph" w:styleId="1157" w:customStyle="1">
     <w:name w:val="Encabezado de la tabla"/>
-    <w:basedOn w:val="1147"/>
+    <w:basedOn w:val="1156"/>
     <w:pPr>
       <w:pBdr/>
       <w:spacing/>
@@ -40018,9 +39924,9 @@
       <w:iCs/>
     </w:rPr>
   </w:style>
-  <w:style w:type="paragraph" w:styleId="1149">
+  <w:style w:type="paragraph" w:styleId="1158">
     <w:name w:val="Footer"/>
-    <w:basedOn w:val="1070"/>
+    <w:basedOn w:val="1079"/>
     <w:pPr>
       <w:pBdr/>
       <w:tabs>
@@ -40031,18 +39937,18 @@
       <w:ind/>
     </w:pPr>
   </w:style>
-  <w:style w:type="character" w:styleId="1150">
+  <w:style w:type="character" w:styleId="1159">
     <w:name w:val="page number"/>
-    <w:basedOn w:val="1080"/>
+    <w:basedOn w:val="1089"/>
     <w:pPr>
       <w:pBdr/>
       <w:spacing/>
       <w:ind/>
     </w:pPr>
   </w:style>
-  <w:style w:type="table" w:styleId="1151">
+  <w:style w:type="table" w:styleId="1160">
     <w:name w:val="Table Grid"/>
-    <w:basedOn w:val="1081"/>
+    <w:basedOn w:val="1090"/>
     <w:pPr>
       <w:pBdr/>
       <w:spacing/>
@@ -40231,10 +40137,10 @@
       </w:tcPr>
     </w:tblStylePr>
   </w:style>
-  <w:style w:type="paragraph" w:styleId="1152">
+  <w:style w:type="paragraph" w:styleId="1161">
     <w:name w:val="toc 1"/>
-    <w:basedOn w:val="1070"/>
-    <w:next w:val="1070"/>
+    <w:basedOn w:val="1079"/>
+    <w:next w:val="1079"/>
     <w:semiHidden/>
     <w:pPr>
       <w:pBdr/>
@@ -40242,10 +40148,10 @@
       <w:ind/>
     </w:pPr>
   </w:style>
-  <w:style w:type="paragraph" w:styleId="1153">
+  <w:style w:type="paragraph" w:styleId="1162">
     <w:name w:val="toc 3"/>
-    <w:basedOn w:val="1070"/>
-    <w:next w:val="1070"/>
+    <w:basedOn w:val="1079"/>
+    <w:next w:val="1079"/>
     <w:semiHidden/>
     <w:pPr>
       <w:pBdr/>
@@ -40253,7 +40159,7 @@
       <w:ind w:left="480"/>
     </w:pPr>
   </w:style>
-  <w:style w:type="character" w:styleId="1154">
+  <w:style w:type="character" w:styleId="1163">
     <w:name w:val="Hyperlink"/>
     <w:pPr>
       <w:pBdr/>
@@ -40265,9 +40171,9 @@
       <w:u w:val="single"/>
     </w:rPr>
   </w:style>
-  <w:style w:type="paragraph" w:styleId="1155">
+  <w:style w:type="paragraph" w:styleId="1164">
     <w:name w:val="Header"/>
-    <w:basedOn w:val="1070"/>
+    <w:basedOn w:val="1079"/>
     <w:pPr>
       <w:pBdr/>
       <w:tabs>
@@ -40278,9 +40184,9 @@
       <w:ind/>
     </w:pPr>
   </w:style>
-  <w:style w:type="paragraph" w:styleId="1156" w:customStyle="1">
+  <w:style w:type="paragraph" w:styleId="1165" w:customStyle="1">
     <w:name w:val="Estilo Título 2 +"/>
-    <w:basedOn w:val="1072"/>
+    <w:basedOn w:val="1081"/>
     <w:pPr>
       <w:numPr>
         <w:ilvl w:val="1"/>
@@ -40294,9 +40200,9 @@
       <w:rFonts w:ascii="Arial" w:hAnsi="Arial"/>
     </w:rPr>
   </w:style>
-  <w:style w:type="paragraph" w:styleId="1157" w:customStyle="1">
+  <w:style w:type="paragraph" w:styleId="1166" w:customStyle="1">
     <w:name w:val="Estilo Estilo Título 2 + + Izquierda"/>
-    <w:basedOn w:val="1156"/>
+    <w:basedOn w:val="1165"/>
     <w:pPr>
       <w:numPr>
         <w:numId w:val="2"/>
@@ -40314,10 +40220,10 @@
       <w:szCs w:val="20"/>
     </w:rPr>
   </w:style>
-  <w:style w:type="paragraph" w:styleId="1158" w:customStyle="1">
+  <w:style w:type="paragraph" w:styleId="1167" w:customStyle="1">
     <w:name w:val="Epígrafe"/>
-    <w:basedOn w:val="1070"/>
-    <w:next w:val="1070"/>
+    <w:basedOn w:val="1079"/>
+    <w:next w:val="1079"/>
     <w:uiPriority w:val="35"/>
     <w:unhideWhenUsed/>
     <w:qFormat/>
@@ -40333,9 +40239,9 @@
       <w:szCs w:val="20"/>
     </w:rPr>
   </w:style>
-  <w:style w:type="paragraph" w:styleId="1159" w:customStyle="1">
+  <w:style w:type="paragraph" w:styleId="1168" w:customStyle="1">
     <w:name w:val="Texto independiente 31"/>
-    <w:basedOn w:val="1070"/>
+    <w:basedOn w:val="1079"/>
     <w:pPr>
       <w:pBdr/>
       <w:spacing w:after="120"/>
@@ -40349,9 +40255,9 @@
       <w:lang w:eastAsia="es-ES"/>
     </w:rPr>
   </w:style>
-  <w:style w:type="character" w:styleId="1160" w:customStyle="1">
+  <w:style w:type="character" w:styleId="1169" w:customStyle="1">
     <w:name w:val="Texto independiente Car"/>
-    <w:link w:val="1139"/>
+    <w:link w:val="1148"/>
     <w:pPr>
       <w:pBdr/>
       <w:spacing/>

</xml_diff>

<commit_message>
codigo rubiuh en la tienda de fornite
</commit_message>
<xml_diff>
--- a/GMAC_LabReport_P1.docx
+++ b/GMAC_LabReport_P1.docx
@@ -1045,7 +1045,7 @@
       <w:pPr>
         <w:pBdr/>
         <w:shd w:val="nil" w:color="auto"/>
-        <w:spacing/>
+        <w:spacing w:line="360" w:lineRule="auto"/>
         <w:ind/>
         <w:rPr>
           <w:bCs w:val="0"/>
@@ -1069,7 +1069,7 @@
           <w:highlight w:val="none"/>
           <w:lang w:val="en-US"/>
         </w:rPr>
-        <w:t xml:space="preserve">The Foundation for the Diffusion of Culture (Foundicu Org.) requires an updated database system to efficiently manage its bibliographic collections and mobile library services. The current database is inadequate, containing only three disjointed tables with</w:t>
+        <w:t xml:space="preserve">T</w:t>
       </w:r>
       <w:r>
         <w:rPr>
@@ -1078,7 +1078,25 @@
           <w:highlight w:val="none"/>
           <w:lang w:val="en-US"/>
         </w:rPr>
-        <w:t xml:space="preserve"> limited constraints, leading to poor data integrity and insufficient semantic coverage. This project aims to design a new relational database that meets the foundation’s operational needs, implements necessary constraints, and facilitates seamless data mig</w:t>
+        <w:t xml:space="preserve">he Foundation for the Diffusion of Culture (Foundicu Org.) requires an updated database system to efficiently manage its bibliographic collections and mobile library services. The current database is inadequate, containing only three disjointed tables with</w:t>
+      </w:r>
+      <w:r>
+        <w:rPr>
+          <w:i w:val="0"/>
+          <w:iCs w:val="0"/>
+          <w:highlight w:val="none"/>
+          <w:lang w:val="en-US"/>
+        </w:rPr>
+        <w:t xml:space="preserve"> </w:t>
+      </w:r>
+      <w:r>
+        <w:rPr>
+          <w:i w:val="0"/>
+          <w:iCs w:val="0"/>
+          <w:highlight w:val="none"/>
+          <w:lang w:val="en-US"/>
+        </w:rPr>
+        <w:t xml:space="preserve">limited constraints, leading to poor data integrity and insufficient semantic coverage. This project aims to design a new relational database that meets the foundation’s operational needs, implements necessary constraints, and facilitates seamless data mig</w:t>
       </w:r>
       <w:r>
         <w:rPr>
@@ -1096,20 +1114,36 @@
           <w:lang w:val="en-US"/>
         </w:rPr>
       </w:r>
-    </w:p>
-    <w:p>
-      <w:pPr>
-        <w:pBdr/>
-        <w:shd w:val="nil" w:color="000000"/>
-        <w:spacing/>
-        <w:ind/>
+      <w:r>
         <w:rPr>
           <w:bCs w:val="0"/>
           <w:i w:val="0"/>
           <w:highlight w:val="none"/>
           <w:lang w:val="en-US"/>
         </w:rPr>
-      </w:pPr>
+      </w:r>
+    </w:p>
+    <w:p>
+      <w:pPr>
+        <w:pBdr/>
+        <w:shd w:val="nil" w:color="000000"/>
+        <w:spacing w:line="360" w:lineRule="auto"/>
+        <w:ind/>
+        <w:rPr>
+          <w:bCs w:val="0"/>
+          <w:i w:val="0"/>
+          <w:highlight w:val="none"/>
+          <w:lang w:val="en-US"/>
+        </w:rPr>
+      </w:pPr>
+      <w:r>
+        <w:rPr>
+          <w:bCs w:val="0"/>
+          <w:i w:val="0"/>
+          <w:highlight w:val="none"/>
+          <w:lang w:val="en-US"/>
+        </w:rPr>
+      </w:r>
       <w:r>
         <w:rPr>
           <w:bCs w:val="0"/>
@@ -1131,7 +1165,7 @@
       <w:pPr>
         <w:pBdr/>
         <w:shd w:val="nil" w:color="000000"/>
-        <w:spacing/>
+        <w:spacing w:line="360" w:lineRule="auto"/>
         <w:ind/>
         <w:rPr>
           <w:bCs w:val="0"/>
@@ -1160,8 +1194,17 @@
       </w:r>
       <w:r>
         <w:rPr>
+          <w:bCs w:val="0"/>
           <w:i w:val="0"/>
-          <w:iCs w:val="0"/>
+          <w:highlight w:val="none"/>
+          <w:lang w:val="en-US"/>
+        </w:rPr>
+        <w:t xml:space="preserve">tables that define the before mentioned structure.</w:t>
+      </w:r>
+      <w:r>
+        <w:rPr>
+          <w:bCs w:val="0"/>
+          <w:i w:val="0"/>
           <w:highlight w:val="none"/>
           <w:lang w:val="en-US"/>
         </w:rPr>
@@ -1186,15 +1229,15 @@
         <mc:AlternateContent>
           <mc:Choice Requires="wpg">
             <w:drawing>
-              <wp:anchor xmlns:wp="http://schemas.openxmlformats.org/drawingml/2006/wordprocessingDrawing" xmlns:wp14="http://schemas.microsoft.com/office/word/2010/wordprocessingDrawing" distT="0" distB="0" distL="115200" distR="115200" simplePos="0" relativeHeight="13312" behindDoc="0" locked="0" layoutInCell="1" allowOverlap="1">
+              <wp:anchor xmlns:wp="http://schemas.openxmlformats.org/drawingml/2006/wordprocessingDrawing" xmlns:wp14="http://schemas.microsoft.com/office/word/2010/wordprocessingDrawing" distT="0" distB="0" distL="115200" distR="115200" simplePos="0" relativeHeight="14336" behindDoc="0" locked="0" layoutInCell="1" allowOverlap="1">
                 <wp:simplePos x="0" y="0"/>
                 <wp:positionH relativeFrom="column">
-                  <wp:posOffset>705802</wp:posOffset>
+                  <wp:posOffset>353141</wp:posOffset>
                 </wp:positionH>
                 <wp:positionV relativeFrom="paragraph">
-                  <wp:posOffset>392682</wp:posOffset>
+                  <wp:posOffset>440880</wp:posOffset>
                 </wp:positionV>
-                <wp:extent cx="4570678" cy="7652424"/>
+                <wp:extent cx="4693122" cy="7415319"/>
                 <wp:effectExtent l="0" t="0" r="0" b="0"/>
                 <wp:wrapTopAndBottom/>
                 <wp:docPr id="3" name=""/>
@@ -1205,7 +1248,7 @@
                   <a:graphicData uri="http://schemas.openxmlformats.org/drawingml/2006/picture">
                     <pic:pic xmlns:pic="http://schemas.openxmlformats.org/drawingml/2006/picture">
                       <pic:nvPicPr>
-                        <pic:cNvPr id="1655548176" name=""/>
+                        <pic:cNvPr id="170771840" name=""/>
                         <pic:cNvPicPr>
                           <a:picLocks noChangeAspect="1"/>
                         </pic:cNvPicPr>
@@ -1218,7 +1261,7 @@
                       <pic:spPr bwMode="auto">
                         <a:xfrm flipH="0" flipV="0">
                           <a:off x="0" y="0"/>
-                          <a:ext cx="4570678" cy="7652423"/>
+                          <a:ext cx="4693122" cy="7415318"/>
                         </a:xfrm>
                         <a:prstGeom prst="rect">
                           <a:avLst/>
@@ -1251,7 +1294,7 @@
                 <v:path o:extrusionok="f" gradientshapeok="t" o:connecttype="rect"/>
                 <o:lock v:ext="edit" aspectratio="t"/>
               </v:shapetype>
-              <v:shape id="_x0000_i2" o:spid="_x0000_s2" type="#_x0000_t75" style="position:absolute;z-index:13312;o:allowoverlap:true;o:allowincell:true;mso-position-horizontal-relative:text;margin-left:55.57pt;mso-position-horizontal:absolute;mso-position-vertical-relative:text;margin-top:30.92pt;mso-position-vertical:absolute;width:359.90pt;height:602.55pt;mso-wrap-distance-left:9.07pt;mso-wrap-distance-top:0.00pt;mso-wrap-distance-right:9.07pt;mso-wrap-distance-bottom:0.00pt;z-index:1;" stroked="false">
+              <v:shape id="_x0000_i2" o:spid="_x0000_s2" type="#_x0000_t75" style="position:absolute;z-index:14336;o:allowoverlap:true;o:allowincell:true;mso-position-horizontal-relative:text;margin-left:27.81pt;mso-position-horizontal:absolute;mso-position-vertical-relative:text;margin-top:34.71pt;mso-position-vertical:absolute;width:369.54pt;height:583.88pt;mso-wrap-distance-left:9.07pt;mso-wrap-distance-top:0.00pt;mso-wrap-distance-right:9.07pt;mso-wrap-distance-bottom:0.00pt;z-index:1;" stroked="false">
                 <w10:wrap type="topAndBottom"/>
                 <v:imagedata r:id="rId16" o:title=""/>
                 <o:lock v:ext="edit" rotation="t"/>
@@ -1265,13 +1308,13 @@
           <w:lang w:val="en-US"/>
         </w:rPr>
       </w:r>
+      <w:r/>
       <w:r>
         <w:rPr>
           <w:lang w:val="en-US"/>
         </w:rPr>
         <w:t xml:space="preserve">R</w:t>
       </w:r>
-      <w:r/>
       <w:r>
         <w:rPr>
           <w:lang w:val="en-US"/>
@@ -1283,17 +1326,22 @@
           <w:lang w:val="en-US"/>
         </w:rPr>
       </w:r>
+    </w:p>
+    <w:p>
+      <w:pPr>
+        <w:pStyle w:val="1080"/>
+        <w:pBdr/>
+        <w:spacing/>
+        <w:ind/>
+        <w:rPr>
+          <w:lang w:val="en-US"/>
+        </w:rPr>
+      </w:pPr>
       <w:r>
         <w:rPr>
           <w:lang w:val="en-US"/>
         </w:rPr>
       </w:r>
-      <w:r>
-        <w:rPr>
-          <w:lang w:val="en-US"/>
-        </w:rPr>
-      </w:r>
-      <w:r/>
       <w:r>
         <w:rPr>
           <w:lang w:val="en-US"/>
@@ -1305,11 +1353,7 @@
           <w:lang w:val="en-US"/>
         </w:rPr>
       </w:r>
-      <w:r>
-        <w:rPr>
-          <w:lang w:val="en-US"/>
-        </w:rPr>
-      </w:r>
+      <w:r/>
     </w:p>
     <w:p>
       <w:pPr>
@@ -1410,48 +1454,7 @@
           <w:color w:val="000000"/>
           <w:lang w:val="en-US"/>
         </w:rPr>
-        <w:t xml:space="preserve">: sem</w:t>
-      </w:r>
-      <w:r>
-        <w:rPr>
-          <w:color w:val="000000"/>
-          <w:lang w:val="en-US"/>
-        </w:rPr>
-        <w:t xml:space="preserve">a</w:t>
-      </w:r>
-      <w:r>
-        <w:rPr>
-          <w:color w:val="000000"/>
-          <w:lang w:val="en-US"/>
-        </w:rPr>
-        <w:t xml:space="preserve">ntic</w:t>
-      </w:r>
-      <w:r>
-        <w:rPr>
-          <w:color w:val="000000"/>
-          <w:lang w:val="en-US"/>
-        </w:rPr>
-        <w:t xml:space="preserve"> presuppositions that are not found in the explicit description, but which are required to complete the relational design.</w:t>
-      </w:r>
-      <w:r>
-        <w:rPr>
-          <w:color w:val="000000"/>
-          <w:lang w:val="en-US"/>
-        </w:rPr>
-        <w:t xml:space="preserve"> </w:t>
-      </w:r>
-      <w:r>
-        <w:rPr>
-          <w:color w:val="000000"/>
-          <w:lang w:val="en-US"/>
-        </w:rPr>
-        <w:t xml:space="preserve">Again, a tabular format is recommended for describing these presuppositions, such as the following:</w:t>
-      </w:r>
-      <w:r>
-        <w:rPr>
-          <w:color w:val="000000"/>
-          <w:lang w:val="en-US"/>
-        </w:rPr>
+        <w:t xml:space="preserve">:</w:t>
       </w:r>
       <w:r>
         <w:rPr>
@@ -1848,13 +1851,7 @@
                 <w:color w:val="000000"/>
                 <w:lang w:val="en-US"/>
               </w:rPr>
-              <w:t xml:space="preserve">Cars are identified by number plate</w:t>
-            </w:r>
-            <w:r>
-              <w:rPr>
-                <w:color w:val="000000"/>
-                <w:lang w:val="en-US"/>
-              </w:rPr>
+              <w:t xml:space="preserve">Users are identified by their user ID.</w:t>
             </w:r>
             <w:r>
               <w:rPr>
@@ -1938,6 +1935,7 @@
                 <w:color w:val="000000"/>
                 <w:lang w:val="en-US"/>
               </w:rPr>
+              <w:t xml:space="preserve">Design</w:t>
             </w:r>
             <w:r>
               <w:rPr>
@@ -1976,12 +1974,7 @@
                 <w:color w:val="000000"/>
                 <w:lang w:val="en-US"/>
               </w:rPr>
-            </w:r>
-            <w:r>
-              <w:rPr>
-                <w:color w:val="000000"/>
-                <w:lang w:val="en-US"/>
-              </w:rPr>
+              <w:t xml:space="preserve">Primary key</w:t>
             </w:r>
             <w:r>
               <w:rPr>
@@ -2014,13 +2007,7 @@
                 <w:color w:val="000000"/>
                 <w:lang w:val="en-US"/>
               </w:rPr>
-              <w:t xml:space="preserve">…</w:t>
-            </w:r>
-            <w:r>
-              <w:rPr>
-                <w:color w:val="000000"/>
-                <w:lang w:val="en-US"/>
-              </w:rPr>
+              <w:t xml:space="preserve">Books are identified by their own copy signature</w:t>
             </w:r>
             <w:r>
               <w:rPr>
@@ -2057,13 +2044,15 @@
                 <w:color w:val="000000"/>
                 <w:lang w:val="en-US"/>
               </w:rPr>
-              <w:t xml:space="preserve">…</w:t>
-            </w:r>
-            <w:r>
-              <w:rPr>
-                <w:color w:val="000000"/>
-                <w:lang w:val="en-US"/>
-              </w:rPr>
+              <w:t xml:space="preserve">I</w:t>
+            </w:r>
+            <w:r>
+              <w:rPr>
+                <w:color w:val="000000"/>
+                <w:vertAlign w:val="subscript"/>
+                <w:lang w:val="en-US"/>
+              </w:rPr>
+              <w:t xml:space="preserve">3</w:t>
             </w:r>
             <w:r>
               <w:rPr>
@@ -2097,6 +2086,7 @@
                 <w:color w:val="000000"/>
                 <w:lang w:val="en-US"/>
               </w:rPr>
+              <w:t xml:space="preserve">Design</w:t>
             </w:r>
             <w:r>
               <w:rPr>
@@ -2136,6 +2126,7 @@
                 <w:color w:val="000000"/>
                 <w:lang w:val="en-US"/>
               </w:rPr>
+              <w:t xml:space="preserve">Primary key</w:t>
             </w:r>
             <w:r>
               <w:rPr>
@@ -2175,13 +2166,1956 @@
                 <w:color w:val="000000"/>
                 <w:lang w:val="en-US"/>
               </w:rPr>
-              <w:t xml:space="preserve">…</w:t>
-            </w:r>
-            <w:r>
-              <w:rPr>
-                <w:color w:val="000000"/>
-                <w:lang w:val="en-US"/>
-              </w:rPr>
+              <w:t xml:space="preserve">Each edition of a book is identified by its ISBN</w:t>
+            </w:r>
+            <w:r>
+              <w:rPr>
+                <w:color w:val="000000"/>
+                <w:lang w:val="en-US"/>
+              </w:rPr>
+            </w:r>
+          </w:p>
+        </w:tc>
+      </w:tr>
+      <w:tr>
+        <w:trPr/>
+        <w:tc>
+          <w:tcPr>
+            <w:tcBorders/>
+            <w:tcW w:w="1123" w:type="dxa"/>
+            <w:vMerge w:val="restart"/>
+            <w:textDirection w:val="lrTb"/>
+            <w:noWrap w:val="false"/>
+          </w:tcPr>
+          <w:p>
+            <w:pPr>
+              <w:pStyle w:val="1154"/>
+              <w:pBdr/>
+              <w:spacing/>
+              <w:ind w:left="0"/>
+              <w:jc w:val="center"/>
+              <w:rPr>
+                <w:color w:val="000000"/>
+                <w:vertAlign w:val="subscript"/>
+              </w:rPr>
+            </w:pPr>
+            <w:r>
+              <w:rPr>
+                <w:color w:val="000000"/>
+                <w:lang w:val="en-US"/>
+              </w:rPr>
+              <w:t xml:space="preserve">I</w:t>
+            </w:r>
+            <w:r>
+              <w:rPr>
+                <w:color w:val="000000"/>
+                <w:vertAlign w:val="subscript"/>
+                <w:lang w:val="en-US"/>
+              </w:rPr>
+              <w:t xml:space="preserve">4</w:t>
+            </w:r>
+            <w:r>
+              <w:rPr>
+                <w:color w:val="000000"/>
+                <w:vertAlign w:val="subscript"/>
+                <w:lang w:val="en-US"/>
+              </w:rPr>
+            </w:r>
+          </w:p>
+        </w:tc>
+        <w:tc>
+          <w:tcPr>
+            <w:tcBorders/>
+            <w:tcW w:w="991" w:type="dxa"/>
+            <w:vMerge w:val="restart"/>
+            <w:textDirection w:val="lrTb"/>
+            <w:noWrap w:val="false"/>
+          </w:tcPr>
+          <w:p>
+            <w:pPr>
+              <w:pStyle w:val="1154"/>
+              <w:keepNext w:val="true"/>
+              <w:pBdr/>
+              <w:spacing/>
+              <w:ind w:left="0"/>
+              <w:rPr>
+                <w:color w:val="000000"/>
+                <w:lang w:val="en-US"/>
+              </w:rPr>
+            </w:pPr>
+            <w:r>
+              <w:rPr>
+                <w:color w:val="000000"/>
+                <w:lang w:val="en-US"/>
+              </w:rPr>
+            </w:r>
+            <w:r>
+              <w:rPr>
+                <w:color w:val="000000"/>
+                <w:lang w:val="en-US"/>
+              </w:rPr>
+              <w:t xml:space="preserve">Design</w:t>
+            </w:r>
+            <w:r/>
+            <w:r>
+              <w:rPr>
+                <w:color w:val="000000"/>
+                <w:lang w:val="en-US"/>
+              </w:rPr>
+            </w:r>
+            <w:r>
+              <w:rPr>
+                <w:color w:val="000000"/>
+                <w:lang w:val="en-US"/>
+              </w:rPr>
+            </w:r>
+          </w:p>
+        </w:tc>
+        <w:tc>
+          <w:tcPr>
+            <w:tcBorders/>
+            <w:tcW w:w="1112" w:type="dxa"/>
+            <w:vMerge w:val="restart"/>
+            <w:textDirection w:val="lrTb"/>
+            <w:noWrap w:val="false"/>
+          </w:tcPr>
+          <w:p>
+            <w:pPr>
+              <w:pStyle w:val="1154"/>
+              <w:keepNext w:val="true"/>
+              <w:pBdr/>
+              <w:spacing/>
+              <w:ind w:left="0"/>
+              <w:rPr>
+                <w:color w:val="000000"/>
+                <w:lang w:val="en-US"/>
+              </w:rPr>
+            </w:pPr>
+            <w:r>
+              <w:rPr>
+                <w:color w:val="000000"/>
+                <w:lang w:val="en-US"/>
+              </w:rPr>
+            </w:r>
+            <w:r>
+              <w:rPr>
+                <w:color w:val="000000"/>
+                <w:lang w:val="en-US"/>
+              </w:rPr>
+              <w:t xml:space="preserve">Primary key</w:t>
+            </w:r>
+            <w:r/>
+            <w:r>
+              <w:rPr>
+                <w:color w:val="000000"/>
+                <w:lang w:val="en-US"/>
+              </w:rPr>
+            </w:r>
+            <w:r>
+              <w:rPr>
+                <w:color w:val="000000"/>
+                <w:lang w:val="en-US"/>
+              </w:rPr>
+            </w:r>
+          </w:p>
+        </w:tc>
+        <w:tc>
+          <w:tcPr>
+            <w:tcBorders/>
+            <w:tcW w:w="5778" w:type="dxa"/>
+            <w:vMerge w:val="restart"/>
+            <w:textDirection w:val="lrTb"/>
+            <w:noWrap w:val="false"/>
+          </w:tcPr>
+          <w:p>
+            <w:pPr>
+              <w:pStyle w:val="1154"/>
+              <w:keepNext w:val="true"/>
+              <w:pBdr/>
+              <w:spacing/>
+              <w:ind w:left="0"/>
+              <w:rPr>
+                <w:color w:val="000000"/>
+                <w:lang w:val="en-US"/>
+              </w:rPr>
+            </w:pPr>
+            <w:r>
+              <w:rPr>
+                <w:color w:val="000000"/>
+                <w:lang w:val="en-US"/>
+              </w:rPr>
+              <w:t xml:space="preserve">Loans are identified by their ID</w:t>
+            </w:r>
+            <w:r>
+              <w:rPr>
+                <w:color w:val="000000"/>
+                <w:lang w:val="en-US"/>
+              </w:rPr>
+            </w:r>
+          </w:p>
+        </w:tc>
+      </w:tr>
+      <w:tr>
+        <w:trPr/>
+        <w:tc>
+          <w:tcPr>
+            <w:tcBorders/>
+            <w:tcW w:w="1123" w:type="dxa"/>
+            <w:vMerge w:val="restart"/>
+            <w:textDirection w:val="lrTb"/>
+            <w:noWrap w:val="false"/>
+          </w:tcPr>
+          <w:p>
+            <w:pPr>
+              <w:pStyle w:val="1154"/>
+              <w:pBdr/>
+              <w:spacing/>
+              <w:ind w:left="0"/>
+              <w:jc w:val="center"/>
+              <w:rPr>
+                <w:color w:val="000000"/>
+                <w:lang w:val="en-US"/>
+              </w:rPr>
+            </w:pPr>
+            <w:r>
+              <w:rPr>
+                <w:color w:val="000000"/>
+                <w:lang w:val="en-US"/>
+              </w:rPr>
+              <w:t xml:space="preserve">I</w:t>
+            </w:r>
+            <w:r>
+              <w:rPr>
+                <w:color w:val="000000"/>
+                <w:vertAlign w:val="subscript"/>
+                <w:lang w:val="en-US"/>
+              </w:rPr>
+              <w:t xml:space="preserve">5</w:t>
+            </w:r>
+            <w:r>
+              <w:rPr>
+                <w:color w:val="000000"/>
+                <w:lang w:val="en-US"/>
+              </w:rPr>
+            </w:r>
+          </w:p>
+        </w:tc>
+        <w:tc>
+          <w:tcPr>
+            <w:tcBorders/>
+            <w:tcW w:w="991" w:type="dxa"/>
+            <w:vMerge w:val="restart"/>
+            <w:textDirection w:val="lrTb"/>
+            <w:noWrap w:val="false"/>
+          </w:tcPr>
+          <w:p>
+            <w:pPr>
+              <w:pStyle w:val="1154"/>
+              <w:keepNext w:val="true"/>
+              <w:pBdr/>
+              <w:spacing/>
+              <w:ind w:left="0"/>
+              <w:rPr>
+                <w:color w:val="000000"/>
+                <w:lang w:val="en-US"/>
+              </w:rPr>
+            </w:pPr>
+            <w:r>
+              <w:rPr>
+                <w:color w:val="000000"/>
+                <w:lang w:val="en-US"/>
+              </w:rPr>
+            </w:r>
+            <w:r>
+              <w:rPr>
+                <w:color w:val="000000"/>
+                <w:lang w:val="en-US"/>
+              </w:rPr>
+              <w:t xml:space="preserve">Design</w:t>
+            </w:r>
+            <w:r/>
+            <w:r>
+              <w:rPr>
+                <w:color w:val="000000"/>
+                <w:lang w:val="en-US"/>
+              </w:rPr>
+            </w:r>
+            <w:r>
+              <w:rPr>
+                <w:color w:val="000000"/>
+                <w:lang w:val="en-US"/>
+              </w:rPr>
+            </w:r>
+          </w:p>
+        </w:tc>
+        <w:tc>
+          <w:tcPr>
+            <w:tcBorders/>
+            <w:tcW w:w="1112" w:type="dxa"/>
+            <w:vMerge w:val="restart"/>
+            <w:textDirection w:val="lrTb"/>
+            <w:noWrap w:val="false"/>
+          </w:tcPr>
+          <w:p>
+            <w:pPr>
+              <w:pStyle w:val="1154"/>
+              <w:keepNext w:val="true"/>
+              <w:pBdr/>
+              <w:spacing/>
+              <w:ind w:left="0"/>
+              <w:rPr>
+                <w:color w:val="000000"/>
+                <w:lang w:val="en-US"/>
+              </w:rPr>
+            </w:pPr>
+            <w:r>
+              <w:rPr>
+                <w:color w:val="000000"/>
+                <w:lang w:val="en-US"/>
+              </w:rPr>
+            </w:r>
+            <w:r>
+              <w:rPr>
+                <w:color w:val="000000"/>
+                <w:lang w:val="en-US"/>
+              </w:rPr>
+              <w:t xml:space="preserve">Primary key</w:t>
+            </w:r>
+            <w:r/>
+            <w:r>
+              <w:rPr>
+                <w:color w:val="000000"/>
+                <w:lang w:val="en-US"/>
+              </w:rPr>
+            </w:r>
+            <w:r>
+              <w:rPr>
+                <w:color w:val="000000"/>
+                <w:lang w:val="en-US"/>
+              </w:rPr>
+            </w:r>
+          </w:p>
+        </w:tc>
+        <w:tc>
+          <w:tcPr>
+            <w:tcBorders/>
+            <w:tcW w:w="5778" w:type="dxa"/>
+            <w:vMerge w:val="restart"/>
+            <w:textDirection w:val="lrTb"/>
+            <w:noWrap w:val="false"/>
+          </w:tcPr>
+          <w:p>
+            <w:pPr>
+              <w:pStyle w:val="1154"/>
+              <w:keepNext w:val="true"/>
+              <w:pBdr/>
+              <w:spacing/>
+              <w:ind w:left="0"/>
+              <w:rPr>
+                <w:color w:val="000000"/>
+                <w:lang w:val="en-US"/>
+              </w:rPr>
+            </w:pPr>
+            <w:r>
+              <w:rPr>
+                <w:color w:val="000000"/>
+                <w:lang w:val="en-US"/>
+              </w:rPr>
+              <w:t xml:space="preserve">Each reservation of a book has its own ID</w:t>
+            </w:r>
+            <w:r>
+              <w:rPr>
+                <w:color w:val="000000"/>
+                <w:lang w:val="en-US"/>
+              </w:rPr>
+            </w:r>
+          </w:p>
+        </w:tc>
+      </w:tr>
+      <w:tr>
+        <w:trPr/>
+        <w:tc>
+          <w:tcPr>
+            <w:tcBorders/>
+            <w:tcW w:w="1123" w:type="dxa"/>
+            <w:vMerge w:val="restart"/>
+            <w:textDirection w:val="lrTb"/>
+            <w:noWrap w:val="false"/>
+          </w:tcPr>
+          <w:p>
+            <w:pPr>
+              <w:pStyle w:val="1154"/>
+              <w:pBdr/>
+              <w:spacing/>
+              <w:ind w:left="0"/>
+              <w:jc w:val="center"/>
+              <w:rPr>
+                <w:color w:val="000000"/>
+                <w:lang w:val="en-US"/>
+              </w:rPr>
+            </w:pPr>
+            <w:r>
+              <w:rPr>
+                <w:color w:val="000000"/>
+                <w:lang w:val="en-US"/>
+              </w:rPr>
+              <w:t xml:space="preserve">I</w:t>
+            </w:r>
+            <w:r>
+              <w:rPr>
+                <w:color w:val="000000"/>
+                <w:vertAlign w:val="subscript"/>
+                <w:lang w:val="en-US"/>
+              </w:rPr>
+              <w:t xml:space="preserve">6</w:t>
+            </w:r>
+            <w:r>
+              <w:rPr>
+                <w:color w:val="000000"/>
+                <w:lang w:val="en-US"/>
+              </w:rPr>
+            </w:r>
+          </w:p>
+        </w:tc>
+        <w:tc>
+          <w:tcPr>
+            <w:tcBorders/>
+            <w:tcW w:w="991" w:type="dxa"/>
+            <w:vMerge w:val="restart"/>
+            <w:textDirection w:val="lrTb"/>
+            <w:noWrap w:val="false"/>
+          </w:tcPr>
+          <w:p>
+            <w:pPr>
+              <w:pStyle w:val="1154"/>
+              <w:keepNext w:val="true"/>
+              <w:pBdr/>
+              <w:spacing/>
+              <w:ind w:left="0"/>
+              <w:rPr>
+                <w:color w:val="000000"/>
+                <w:lang w:val="en-US"/>
+              </w:rPr>
+            </w:pPr>
+            <w:r>
+              <w:rPr>
+                <w:color w:val="000000"/>
+                <w:lang w:val="en-US"/>
+              </w:rPr>
+            </w:r>
+            <w:r>
+              <w:rPr>
+                <w:color w:val="000000"/>
+                <w:lang w:val="en-US"/>
+              </w:rPr>
+              <w:t xml:space="preserve">Design</w:t>
+            </w:r>
+            <w:r/>
+            <w:r>
+              <w:rPr>
+                <w:color w:val="000000"/>
+                <w:lang w:val="en-US"/>
+              </w:rPr>
+            </w:r>
+            <w:r>
+              <w:rPr>
+                <w:color w:val="000000"/>
+                <w:lang w:val="en-US"/>
+              </w:rPr>
+            </w:r>
+          </w:p>
+        </w:tc>
+        <w:tc>
+          <w:tcPr>
+            <w:tcBorders/>
+            <w:tcW w:w="1112" w:type="dxa"/>
+            <w:vMerge w:val="restart"/>
+            <w:textDirection w:val="lrTb"/>
+            <w:noWrap w:val="false"/>
+          </w:tcPr>
+          <w:p>
+            <w:pPr>
+              <w:pStyle w:val="1154"/>
+              <w:keepNext w:val="true"/>
+              <w:pBdr/>
+              <w:spacing/>
+              <w:ind w:left="0"/>
+              <w:rPr>
+                <w:color w:val="000000"/>
+                <w:lang w:val="en-US"/>
+              </w:rPr>
+            </w:pPr>
+            <w:r>
+              <w:rPr>
+                <w:color w:val="000000"/>
+                <w:lang w:val="en-US"/>
+              </w:rPr>
+            </w:r>
+            <w:r>
+              <w:rPr>
+                <w:color w:val="000000"/>
+                <w:lang w:val="en-US"/>
+              </w:rPr>
+              <w:t xml:space="preserve">Primary key</w:t>
+            </w:r>
+            <w:r/>
+            <w:r>
+              <w:rPr>
+                <w:color w:val="000000"/>
+                <w:lang w:val="en-US"/>
+              </w:rPr>
+            </w:r>
+            <w:r>
+              <w:rPr>
+                <w:color w:val="000000"/>
+                <w:lang w:val="en-US"/>
+              </w:rPr>
+            </w:r>
+          </w:p>
+        </w:tc>
+        <w:tc>
+          <w:tcPr>
+            <w:tcBorders/>
+            <w:tcW w:w="5778" w:type="dxa"/>
+            <w:vMerge w:val="restart"/>
+            <w:textDirection w:val="lrTb"/>
+            <w:noWrap w:val="false"/>
+          </w:tcPr>
+          <w:p>
+            <w:pPr>
+              <w:pStyle w:val="1154"/>
+              <w:keepNext w:val="true"/>
+              <w:pBdr/>
+              <w:spacing/>
+              <w:ind w:left="0"/>
+              <w:rPr>
+                <w:color w:val="000000"/>
+                <w:lang w:val="en-US"/>
+              </w:rPr>
+            </w:pPr>
+            <w:r>
+              <w:rPr>
+                <w:color w:val="000000"/>
+                <w:lang w:val="en-US"/>
+              </w:rPr>
+              <w:t xml:space="preserve">Sanctions are identified also by their ID</w:t>
+            </w:r>
+            <w:r>
+              <w:rPr>
+                <w:color w:val="000000"/>
+                <w:lang w:val="en-US"/>
+              </w:rPr>
+            </w:r>
+          </w:p>
+        </w:tc>
+      </w:tr>
+      <w:tr>
+        <w:trPr/>
+        <w:tc>
+          <w:tcPr>
+            <w:tcBorders/>
+            <w:tcW w:w="1123" w:type="dxa"/>
+            <w:vMerge w:val="restart"/>
+            <w:textDirection w:val="lrTb"/>
+            <w:noWrap w:val="false"/>
+          </w:tcPr>
+          <w:p>
+            <w:pPr>
+              <w:pStyle w:val="1154"/>
+              <w:pBdr/>
+              <w:spacing/>
+              <w:ind w:left="0"/>
+              <w:jc w:val="center"/>
+              <w:rPr>
+                <w:color w:val="000000"/>
+                <w:lang w:val="en-US"/>
+              </w:rPr>
+            </w:pPr>
+            <w:r>
+              <w:rPr>
+                <w:color w:val="000000"/>
+                <w:lang w:val="en-US"/>
+              </w:rPr>
+              <w:t xml:space="preserve">I</w:t>
+            </w:r>
+            <w:r>
+              <w:rPr>
+                <w:color w:val="000000"/>
+                <w:vertAlign w:val="subscript"/>
+                <w:lang w:val="en-US"/>
+              </w:rPr>
+              <w:t xml:space="preserve">7</w:t>
+            </w:r>
+            <w:r>
+              <w:rPr>
+                <w:color w:val="000000"/>
+                <w:lang w:val="en-US"/>
+              </w:rPr>
+            </w:r>
+          </w:p>
+        </w:tc>
+        <w:tc>
+          <w:tcPr>
+            <w:tcBorders/>
+            <w:tcW w:w="991" w:type="dxa"/>
+            <w:vMerge w:val="restart"/>
+            <w:textDirection w:val="lrTb"/>
+            <w:noWrap w:val="false"/>
+          </w:tcPr>
+          <w:p>
+            <w:pPr>
+              <w:pStyle w:val="1154"/>
+              <w:keepNext w:val="true"/>
+              <w:pBdr/>
+              <w:spacing/>
+              <w:ind w:left="0"/>
+              <w:rPr>
+                <w:color w:val="000000"/>
+                <w:lang w:val="en-US"/>
+              </w:rPr>
+            </w:pPr>
+            <w:r>
+              <w:rPr>
+                <w:color w:val="000000"/>
+                <w:lang w:val="en-US"/>
+              </w:rPr>
+            </w:r>
+            <w:r>
+              <w:rPr>
+                <w:color w:val="000000"/>
+                <w:lang w:val="en-US"/>
+              </w:rPr>
+              <w:t xml:space="preserve">Design</w:t>
+            </w:r>
+            <w:r/>
+            <w:r>
+              <w:rPr>
+                <w:color w:val="000000"/>
+                <w:lang w:val="en-US"/>
+              </w:rPr>
+            </w:r>
+            <w:r>
+              <w:rPr>
+                <w:color w:val="000000"/>
+                <w:lang w:val="en-US"/>
+              </w:rPr>
+            </w:r>
+          </w:p>
+        </w:tc>
+        <w:tc>
+          <w:tcPr>
+            <w:tcBorders/>
+            <w:tcW w:w="1112" w:type="dxa"/>
+            <w:vMerge w:val="restart"/>
+            <w:textDirection w:val="lrTb"/>
+            <w:noWrap w:val="false"/>
+          </w:tcPr>
+          <w:p>
+            <w:pPr>
+              <w:pStyle w:val="1154"/>
+              <w:keepNext w:val="true"/>
+              <w:pBdr/>
+              <w:spacing/>
+              <w:ind w:left="0"/>
+              <w:rPr>
+                <w:color w:val="000000"/>
+                <w:lang w:val="en-US"/>
+              </w:rPr>
+            </w:pPr>
+            <w:r>
+              <w:rPr>
+                <w:color w:val="000000"/>
+                <w:lang w:val="en-US"/>
+              </w:rPr>
+            </w:r>
+            <w:r>
+              <w:rPr>
+                <w:color w:val="000000"/>
+                <w:lang w:val="en-US"/>
+              </w:rPr>
+              <w:t xml:space="preserve">Primary key</w:t>
+            </w:r>
+            <w:r/>
+            <w:r>
+              <w:rPr>
+                <w:color w:val="000000"/>
+                <w:lang w:val="en-US"/>
+              </w:rPr>
+            </w:r>
+            <w:r>
+              <w:rPr>
+                <w:color w:val="000000"/>
+                <w:lang w:val="en-US"/>
+              </w:rPr>
+            </w:r>
+          </w:p>
+        </w:tc>
+        <w:tc>
+          <w:tcPr>
+            <w:tcBorders/>
+            <w:tcW w:w="5778" w:type="dxa"/>
+            <w:vMerge w:val="restart"/>
+            <w:textDirection w:val="lrTb"/>
+            <w:noWrap w:val="false"/>
+          </w:tcPr>
+          <w:p>
+            <w:pPr>
+              <w:pStyle w:val="1154"/>
+              <w:keepNext w:val="true"/>
+              <w:pBdr/>
+              <w:spacing/>
+              <w:ind w:left="0"/>
+              <w:rPr>
+                <w:color w:val="000000"/>
+                <w:lang w:val="en-US"/>
+              </w:rPr>
+            </w:pPr>
+            <w:r>
+              <w:rPr>
+                <w:color w:val="000000"/>
+                <w:lang w:val="en-US"/>
+              </w:rPr>
+              <w:t xml:space="preserve">Each comment has its own ID</w:t>
+            </w:r>
+            <w:r>
+              <w:rPr>
+                <w:color w:val="000000"/>
+                <w:lang w:val="en-US"/>
+              </w:rPr>
+            </w:r>
+          </w:p>
+        </w:tc>
+      </w:tr>
+      <w:tr>
+        <w:trPr/>
+        <w:tc>
+          <w:tcPr>
+            <w:tcBorders/>
+            <w:tcW w:w="1123" w:type="dxa"/>
+            <w:vMerge w:val="restart"/>
+            <w:textDirection w:val="lrTb"/>
+            <w:noWrap w:val="false"/>
+          </w:tcPr>
+          <w:p>
+            <w:pPr>
+              <w:pStyle w:val="1154"/>
+              <w:pBdr/>
+              <w:spacing/>
+              <w:ind w:left="0"/>
+              <w:jc w:val="center"/>
+              <w:rPr>
+                <w:color w:val="000000"/>
+                <w:lang w:val="en-US"/>
+              </w:rPr>
+            </w:pPr>
+            <w:r>
+              <w:rPr>
+                <w:color w:val="000000"/>
+                <w:lang w:val="en-US"/>
+              </w:rPr>
+              <w:t xml:space="preserve">I</w:t>
+            </w:r>
+            <w:r>
+              <w:rPr>
+                <w:color w:val="000000"/>
+                <w:vertAlign w:val="subscript"/>
+                <w:lang w:val="en-US"/>
+              </w:rPr>
+              <w:t xml:space="preserve">8</w:t>
+            </w:r>
+            <w:r>
+              <w:rPr>
+                <w:color w:val="000000"/>
+                <w:lang w:val="en-US"/>
+              </w:rPr>
+            </w:r>
+          </w:p>
+        </w:tc>
+        <w:tc>
+          <w:tcPr>
+            <w:tcBorders/>
+            <w:tcW w:w="991" w:type="dxa"/>
+            <w:vMerge w:val="restart"/>
+            <w:textDirection w:val="lrTb"/>
+            <w:noWrap w:val="false"/>
+          </w:tcPr>
+          <w:p>
+            <w:pPr>
+              <w:pStyle w:val="1154"/>
+              <w:keepNext w:val="true"/>
+              <w:pBdr/>
+              <w:spacing/>
+              <w:ind w:left="0"/>
+              <w:rPr>
+                <w:color w:val="000000"/>
+                <w:lang w:val="en-US"/>
+              </w:rPr>
+            </w:pPr>
+            <w:r>
+              <w:rPr>
+                <w:color w:val="000000"/>
+                <w:lang w:val="en-US"/>
+              </w:rPr>
+            </w:r>
+            <w:r>
+              <w:rPr>
+                <w:color w:val="000000"/>
+                <w:lang w:val="en-US"/>
+              </w:rPr>
+              <w:t xml:space="preserve">Design</w:t>
+            </w:r>
+            <w:r/>
+            <w:r>
+              <w:rPr>
+                <w:color w:val="000000"/>
+                <w:lang w:val="en-US"/>
+              </w:rPr>
+            </w:r>
+            <w:r>
+              <w:rPr>
+                <w:color w:val="000000"/>
+                <w:lang w:val="en-US"/>
+              </w:rPr>
+            </w:r>
+          </w:p>
+        </w:tc>
+        <w:tc>
+          <w:tcPr>
+            <w:tcBorders/>
+            <w:tcW w:w="1112" w:type="dxa"/>
+            <w:vMerge w:val="restart"/>
+            <w:textDirection w:val="lrTb"/>
+            <w:noWrap w:val="false"/>
+          </w:tcPr>
+          <w:p>
+            <w:pPr>
+              <w:pStyle w:val="1154"/>
+              <w:keepNext w:val="true"/>
+              <w:pBdr/>
+              <w:spacing/>
+              <w:ind w:left="0"/>
+              <w:rPr>
+                <w:color w:val="000000"/>
+                <w:lang w:val="en-US"/>
+              </w:rPr>
+            </w:pPr>
+            <w:r>
+              <w:rPr>
+                <w:color w:val="000000"/>
+                <w:lang w:val="en-US"/>
+              </w:rPr>
+            </w:r>
+            <w:r>
+              <w:rPr>
+                <w:color w:val="000000"/>
+                <w:lang w:val="en-US"/>
+              </w:rPr>
+              <w:t xml:space="preserve">Primary key</w:t>
+            </w:r>
+            <w:r/>
+            <w:r>
+              <w:rPr>
+                <w:color w:val="000000"/>
+                <w:lang w:val="en-US"/>
+              </w:rPr>
+            </w:r>
+            <w:r>
+              <w:rPr>
+                <w:color w:val="000000"/>
+                <w:lang w:val="en-US"/>
+              </w:rPr>
+            </w:r>
+          </w:p>
+        </w:tc>
+        <w:tc>
+          <w:tcPr>
+            <w:tcBorders/>
+            <w:tcW w:w="5778" w:type="dxa"/>
+            <w:vMerge w:val="restart"/>
+            <w:textDirection w:val="lrTb"/>
+            <w:noWrap w:val="false"/>
+          </w:tcPr>
+          <w:p>
+            <w:pPr>
+              <w:pStyle w:val="1154"/>
+              <w:keepNext w:val="true"/>
+              <w:pBdr/>
+              <w:spacing/>
+              <w:ind w:left="0"/>
+              <w:rPr>
+                <w:color w:val="000000"/>
+                <w:lang w:val="en-US"/>
+              </w:rPr>
+            </w:pPr>
+            <w:r>
+              <w:rPr>
+                <w:color w:val="000000"/>
+                <w:lang w:val="en-US"/>
+              </w:rPr>
+              <w:t xml:space="preserve">Bibuses are identified by their plates</w:t>
+            </w:r>
+            <w:r>
+              <w:rPr>
+                <w:color w:val="000000"/>
+                <w:lang w:val="en-US"/>
+              </w:rPr>
+            </w:r>
+          </w:p>
+        </w:tc>
+      </w:tr>
+      <w:tr>
+        <w:trPr/>
+        <w:tc>
+          <w:tcPr>
+            <w:tcBorders/>
+            <w:tcW w:w="1123" w:type="dxa"/>
+            <w:vMerge w:val="restart"/>
+            <w:textDirection w:val="lrTb"/>
+            <w:noWrap w:val="false"/>
+          </w:tcPr>
+          <w:p>
+            <w:pPr>
+              <w:pStyle w:val="1154"/>
+              <w:pBdr/>
+              <w:spacing/>
+              <w:ind w:left="0"/>
+              <w:jc w:val="center"/>
+              <w:rPr>
+                <w:color w:val="000000"/>
+                <w:lang w:val="en-US"/>
+              </w:rPr>
+            </w:pPr>
+            <w:r>
+              <w:rPr>
+                <w:color w:val="000000"/>
+                <w:lang w:val="en-US"/>
+              </w:rPr>
+              <w:t xml:space="preserve">I</w:t>
+            </w:r>
+            <w:r>
+              <w:rPr>
+                <w:color w:val="000000"/>
+                <w:vertAlign w:val="subscript"/>
+                <w:lang w:val="en-US"/>
+              </w:rPr>
+              <w:t xml:space="preserve">9</w:t>
+            </w:r>
+            <w:r>
+              <w:rPr>
+                <w:color w:val="000000"/>
+                <w:lang w:val="en-US"/>
+              </w:rPr>
+            </w:r>
+          </w:p>
+        </w:tc>
+        <w:tc>
+          <w:tcPr>
+            <w:tcBorders/>
+            <w:tcW w:w="991" w:type="dxa"/>
+            <w:vMerge w:val="restart"/>
+            <w:textDirection w:val="lrTb"/>
+            <w:noWrap w:val="false"/>
+          </w:tcPr>
+          <w:p>
+            <w:pPr>
+              <w:pStyle w:val="1154"/>
+              <w:keepNext w:val="true"/>
+              <w:pBdr/>
+              <w:spacing/>
+              <w:ind w:left="0"/>
+              <w:rPr>
+                <w:color w:val="000000"/>
+                <w:lang w:val="en-US"/>
+              </w:rPr>
+            </w:pPr>
+            <w:r>
+              <w:rPr>
+                <w:color w:val="000000"/>
+                <w:lang w:val="en-US"/>
+              </w:rPr>
+            </w:r>
+            <w:r>
+              <w:rPr>
+                <w:color w:val="000000"/>
+                <w:lang w:val="en-US"/>
+              </w:rPr>
+              <w:t xml:space="preserve">Design</w:t>
+            </w:r>
+            <w:r/>
+            <w:r>
+              <w:rPr>
+                <w:color w:val="000000"/>
+                <w:lang w:val="en-US"/>
+              </w:rPr>
+            </w:r>
+            <w:r>
+              <w:rPr>
+                <w:color w:val="000000"/>
+                <w:lang w:val="en-US"/>
+              </w:rPr>
+            </w:r>
+          </w:p>
+        </w:tc>
+        <w:tc>
+          <w:tcPr>
+            <w:tcBorders/>
+            <w:tcW w:w="1112" w:type="dxa"/>
+            <w:vMerge w:val="restart"/>
+            <w:textDirection w:val="lrTb"/>
+            <w:noWrap w:val="false"/>
+          </w:tcPr>
+          <w:p>
+            <w:pPr>
+              <w:pStyle w:val="1154"/>
+              <w:keepNext w:val="true"/>
+              <w:pBdr/>
+              <w:spacing/>
+              <w:ind w:left="0"/>
+              <w:rPr>
+                <w:color w:val="000000"/>
+                <w:lang w:val="en-US"/>
+              </w:rPr>
+            </w:pPr>
+            <w:r>
+              <w:rPr>
+                <w:color w:val="000000"/>
+                <w:lang w:val="en-US"/>
+              </w:rPr>
+            </w:r>
+            <w:r>
+              <w:rPr>
+                <w:color w:val="000000"/>
+                <w:lang w:val="en-US"/>
+              </w:rPr>
+              <w:t xml:space="preserve">Primary key</w:t>
+            </w:r>
+            <w:r/>
+            <w:r>
+              <w:rPr>
+                <w:color w:val="000000"/>
+                <w:lang w:val="en-US"/>
+              </w:rPr>
+            </w:r>
+            <w:r>
+              <w:rPr>
+                <w:color w:val="000000"/>
+                <w:lang w:val="en-US"/>
+              </w:rPr>
+            </w:r>
+          </w:p>
+        </w:tc>
+        <w:tc>
+          <w:tcPr>
+            <w:tcBorders/>
+            <w:tcW w:w="5778" w:type="dxa"/>
+            <w:vMerge w:val="restart"/>
+            <w:textDirection w:val="lrTb"/>
+            <w:noWrap w:val="false"/>
+          </w:tcPr>
+          <w:p>
+            <w:pPr>
+              <w:pStyle w:val="1154"/>
+              <w:keepNext w:val="true"/>
+              <w:pBdr/>
+              <w:spacing/>
+              <w:ind w:left="0"/>
+              <w:rPr>
+                <w:color w:val="000000"/>
+                <w:lang w:val="en-US"/>
+              </w:rPr>
+            </w:pPr>
+            <w:r>
+              <w:rPr>
+                <w:color w:val="000000"/>
+                <w:lang w:val="en-US"/>
+              </w:rPr>
+              <w:t xml:space="preserve">Drivers are uniquely identified by their passports</w:t>
+            </w:r>
+            <w:r>
+              <w:rPr>
+                <w:color w:val="000000"/>
+                <w:lang w:val="en-US"/>
+              </w:rPr>
+            </w:r>
+          </w:p>
+        </w:tc>
+      </w:tr>
+      <w:tr>
+        <w:trPr/>
+        <w:tc>
+          <w:tcPr>
+            <w:tcBorders/>
+            <w:tcW w:w="1123" w:type="dxa"/>
+            <w:vMerge w:val="restart"/>
+            <w:textDirection w:val="lrTb"/>
+            <w:noWrap w:val="false"/>
+          </w:tcPr>
+          <w:p>
+            <w:pPr>
+              <w:pStyle w:val="1154"/>
+              <w:pBdr/>
+              <w:spacing/>
+              <w:ind w:left="0"/>
+              <w:jc w:val="center"/>
+              <w:rPr>
+                <w:color w:val="000000"/>
+                <w:lang w:val="en-US"/>
+              </w:rPr>
+            </w:pPr>
+            <w:r>
+              <w:rPr>
+                <w:color w:val="000000"/>
+                <w:lang w:val="en-US"/>
+              </w:rPr>
+              <w:t xml:space="preserve">I</w:t>
+            </w:r>
+            <w:r>
+              <w:rPr>
+                <w:color w:val="000000"/>
+                <w:vertAlign w:val="subscript"/>
+                <w:lang w:val="en-US"/>
+              </w:rPr>
+              <w:t xml:space="preserve">10</w:t>
+            </w:r>
+            <w:r>
+              <w:rPr>
+                <w:color w:val="000000"/>
+                <w:lang w:val="en-US"/>
+              </w:rPr>
+            </w:r>
+          </w:p>
+        </w:tc>
+        <w:tc>
+          <w:tcPr>
+            <w:tcBorders/>
+            <w:tcW w:w="991" w:type="dxa"/>
+            <w:vMerge w:val="restart"/>
+            <w:textDirection w:val="lrTb"/>
+            <w:noWrap w:val="false"/>
+          </w:tcPr>
+          <w:p>
+            <w:pPr>
+              <w:pStyle w:val="1154"/>
+              <w:keepNext w:val="true"/>
+              <w:pBdr/>
+              <w:spacing/>
+              <w:ind w:left="0"/>
+              <w:rPr>
+                <w:color w:val="000000"/>
+                <w:lang w:val="en-US"/>
+              </w:rPr>
+            </w:pPr>
+            <w:r>
+              <w:rPr>
+                <w:color w:val="000000"/>
+                <w:lang w:val="en-US"/>
+              </w:rPr>
+            </w:r>
+            <w:r>
+              <w:rPr>
+                <w:color w:val="000000"/>
+                <w:lang w:val="en-US"/>
+              </w:rPr>
+              <w:t xml:space="preserve">Design</w:t>
+            </w:r>
+            <w:r/>
+            <w:r>
+              <w:rPr>
+                <w:color w:val="000000"/>
+                <w:lang w:val="en-US"/>
+              </w:rPr>
+            </w:r>
+            <w:r>
+              <w:rPr>
+                <w:color w:val="000000"/>
+                <w:lang w:val="en-US"/>
+              </w:rPr>
+            </w:r>
+          </w:p>
+        </w:tc>
+        <w:tc>
+          <w:tcPr>
+            <w:tcBorders/>
+            <w:tcW w:w="1112" w:type="dxa"/>
+            <w:vMerge w:val="restart"/>
+            <w:textDirection w:val="lrTb"/>
+            <w:noWrap w:val="false"/>
+          </w:tcPr>
+          <w:p>
+            <w:pPr>
+              <w:pStyle w:val="1154"/>
+              <w:keepNext w:val="true"/>
+              <w:pBdr/>
+              <w:spacing/>
+              <w:ind w:left="0"/>
+              <w:rPr>
+                <w:color w:val="000000"/>
+                <w:lang w:val="en-US"/>
+              </w:rPr>
+            </w:pPr>
+            <w:r>
+              <w:rPr>
+                <w:color w:val="000000"/>
+                <w:lang w:val="en-US"/>
+              </w:rPr>
+            </w:r>
+            <w:r>
+              <w:rPr>
+                <w:color w:val="000000"/>
+                <w:lang w:val="en-US"/>
+              </w:rPr>
+              <w:t xml:space="preserve">Primary key</w:t>
+            </w:r>
+            <w:r/>
+            <w:r>
+              <w:rPr>
+                <w:color w:val="000000"/>
+                <w:lang w:val="en-US"/>
+              </w:rPr>
+            </w:r>
+            <w:r>
+              <w:rPr>
+                <w:color w:val="000000"/>
+                <w:lang w:val="en-US"/>
+              </w:rPr>
+            </w:r>
+          </w:p>
+        </w:tc>
+        <w:tc>
+          <w:tcPr>
+            <w:tcBorders/>
+            <w:tcW w:w="5778" w:type="dxa"/>
+            <w:vMerge w:val="restart"/>
+            <w:textDirection w:val="lrTb"/>
+            <w:noWrap w:val="false"/>
+          </w:tcPr>
+          <w:p>
+            <w:pPr>
+              <w:pStyle w:val="1154"/>
+              <w:keepNext w:val="true"/>
+              <w:pBdr/>
+              <w:spacing/>
+              <w:ind w:left="0"/>
+              <w:rPr>
+                <w:color w:val="000000"/>
+                <w:lang w:val="en-US"/>
+              </w:rPr>
+            </w:pPr>
+            <w:r>
+              <w:rPr>
+                <w:color w:val="000000"/>
+                <w:lang w:val="en-US"/>
+              </w:rPr>
+              <w:t xml:space="preserve">Each route can be found by their ID</w:t>
+            </w:r>
+            <w:r>
+              <w:rPr>
+                <w:color w:val="000000"/>
+                <w:lang w:val="en-US"/>
+              </w:rPr>
+            </w:r>
+          </w:p>
+        </w:tc>
+      </w:tr>
+      <w:tr>
+        <w:trPr/>
+        <w:tc>
+          <w:tcPr>
+            <w:tcBorders/>
+            <w:tcW w:w="1123" w:type="dxa"/>
+            <w:vMerge w:val="restart"/>
+            <w:textDirection w:val="lrTb"/>
+            <w:noWrap w:val="false"/>
+          </w:tcPr>
+          <w:p>
+            <w:pPr>
+              <w:pStyle w:val="1154"/>
+              <w:pBdr/>
+              <w:spacing/>
+              <w:ind w:left="0"/>
+              <w:jc w:val="center"/>
+              <w:rPr>
+                <w:color w:val="000000"/>
+                <w:lang w:val="en-US"/>
+              </w:rPr>
+            </w:pPr>
+            <w:r>
+              <w:rPr>
+                <w:color w:val="000000"/>
+                <w:lang w:val="en-US"/>
+              </w:rPr>
+              <w:t xml:space="preserve">I</w:t>
+            </w:r>
+            <w:r>
+              <w:rPr>
+                <w:color w:val="000000"/>
+                <w:vertAlign w:val="subscript"/>
+                <w:lang w:val="en-US"/>
+              </w:rPr>
+              <w:t xml:space="preserve">11</w:t>
+            </w:r>
+            <w:r>
+              <w:rPr>
+                <w:color w:val="000000"/>
+                <w:lang w:val="en-US"/>
+              </w:rPr>
+            </w:r>
+          </w:p>
+        </w:tc>
+        <w:tc>
+          <w:tcPr>
+            <w:tcBorders/>
+            <w:tcW w:w="991" w:type="dxa"/>
+            <w:vMerge w:val="restart"/>
+            <w:textDirection w:val="lrTb"/>
+            <w:noWrap w:val="false"/>
+          </w:tcPr>
+          <w:p>
+            <w:pPr>
+              <w:pStyle w:val="1154"/>
+              <w:keepNext w:val="true"/>
+              <w:pBdr/>
+              <w:spacing/>
+              <w:ind w:left="0"/>
+              <w:rPr>
+                <w:color w:val="000000"/>
+                <w:lang w:val="en-US"/>
+              </w:rPr>
+            </w:pPr>
+            <w:r>
+              <w:rPr>
+                <w:color w:val="000000"/>
+                <w:lang w:val="en-US"/>
+              </w:rPr>
+            </w:r>
+            <w:r>
+              <w:rPr>
+                <w:color w:val="000000"/>
+                <w:lang w:val="en-US"/>
+              </w:rPr>
+              <w:t xml:space="preserve">Design</w:t>
+            </w:r>
+            <w:r/>
+            <w:r>
+              <w:rPr>
+                <w:color w:val="000000"/>
+                <w:lang w:val="en-US"/>
+              </w:rPr>
+            </w:r>
+            <w:r>
+              <w:rPr>
+                <w:color w:val="000000"/>
+                <w:lang w:val="en-US"/>
+              </w:rPr>
+            </w:r>
+          </w:p>
+        </w:tc>
+        <w:tc>
+          <w:tcPr>
+            <w:tcBorders/>
+            <w:tcW w:w="1112" w:type="dxa"/>
+            <w:vMerge w:val="restart"/>
+            <w:textDirection w:val="lrTb"/>
+            <w:noWrap w:val="false"/>
+          </w:tcPr>
+          <w:p>
+            <w:pPr>
+              <w:pStyle w:val="1154"/>
+              <w:keepNext w:val="true"/>
+              <w:pBdr/>
+              <w:spacing/>
+              <w:ind w:left="0"/>
+              <w:rPr>
+                <w:color w:val="000000"/>
+                <w:lang w:val="en-US"/>
+              </w:rPr>
+            </w:pPr>
+            <w:r>
+              <w:rPr>
+                <w:color w:val="000000"/>
+                <w:lang w:val="en-US"/>
+              </w:rPr>
+            </w:r>
+            <w:r>
+              <w:rPr>
+                <w:color w:val="000000"/>
+                <w:lang w:val="en-US"/>
+              </w:rPr>
+              <w:t xml:space="preserve">Primary key</w:t>
+            </w:r>
+            <w:r/>
+            <w:r>
+              <w:rPr>
+                <w:color w:val="000000"/>
+                <w:lang w:val="en-US"/>
+              </w:rPr>
+            </w:r>
+            <w:r>
+              <w:rPr>
+                <w:color w:val="000000"/>
+                <w:lang w:val="en-US"/>
+              </w:rPr>
+            </w:r>
+          </w:p>
+        </w:tc>
+        <w:tc>
+          <w:tcPr>
+            <w:tcBorders/>
+            <w:tcW w:w="5778" w:type="dxa"/>
+            <w:vMerge w:val="restart"/>
+            <w:textDirection w:val="lrTb"/>
+            <w:noWrap w:val="false"/>
+          </w:tcPr>
+          <w:p>
+            <w:pPr>
+              <w:pStyle w:val="1154"/>
+              <w:keepNext w:val="true"/>
+              <w:pBdr/>
+              <w:spacing/>
+              <w:ind w:left="0"/>
+              <w:rPr>
+                <w:color w:val="000000"/>
+                <w:lang w:val="en-US"/>
+              </w:rPr>
+            </w:pPr>
+            <w:r>
+              <w:rPr>
+                <w:color w:val="000000"/>
+                <w:lang w:val="en-US"/>
+              </w:rPr>
+              <w:t xml:space="preserve">Each municipality has its own unique name</w:t>
+            </w:r>
+            <w:r>
+              <w:rPr>
+                <w:color w:val="000000"/>
+                <w:lang w:val="en-US"/>
+              </w:rPr>
+            </w:r>
+          </w:p>
+        </w:tc>
+      </w:tr>
+      <w:tr>
+        <w:trPr/>
+        <w:tc>
+          <w:tcPr>
+            <w:tcBorders/>
+            <w:tcW w:w="1123" w:type="dxa"/>
+            <w:vMerge w:val="restart"/>
+            <w:textDirection w:val="lrTb"/>
+            <w:noWrap w:val="false"/>
+          </w:tcPr>
+          <w:p>
+            <w:pPr>
+              <w:pStyle w:val="1154"/>
+              <w:pBdr/>
+              <w:spacing/>
+              <w:ind w:left="0"/>
+              <w:jc w:val="center"/>
+              <w:rPr>
+                <w:color w:val="000000"/>
+                <w:vertAlign w:val="subscript"/>
+              </w:rPr>
+            </w:pPr>
+            <w:r>
+              <w:rPr>
+                <w:color w:val="000000"/>
+                <w:lang w:val="en-US"/>
+              </w:rPr>
+              <w:t xml:space="preserve">I</w:t>
+            </w:r>
+            <w:r>
+              <w:rPr>
+                <w:color w:val="000000"/>
+                <w:vertAlign w:val="subscript"/>
+                <w:lang w:val="en-US"/>
+              </w:rPr>
+              <w:t xml:space="preserve">12</w:t>
+            </w:r>
+            <w:r>
+              <w:rPr>
+                <w:color w:val="000000"/>
+                <w:vertAlign w:val="subscript"/>
+                <w:lang w:val="en-US"/>
+              </w:rPr>
+            </w:r>
+          </w:p>
+        </w:tc>
+        <w:tc>
+          <w:tcPr>
+            <w:tcBorders/>
+            <w:tcW w:w="991" w:type="dxa"/>
+            <w:vMerge w:val="restart"/>
+            <w:textDirection w:val="lrTb"/>
+            <w:noWrap w:val="false"/>
+          </w:tcPr>
+          <w:p>
+            <w:pPr>
+              <w:pStyle w:val="1154"/>
+              <w:keepNext w:val="true"/>
+              <w:pBdr/>
+              <w:spacing/>
+              <w:ind w:left="0"/>
+              <w:rPr>
+                <w:color w:val="000000"/>
+                <w:lang w:val="en-US"/>
+              </w:rPr>
+            </w:pPr>
+            <w:r>
+              <w:rPr>
+                <w:color w:val="000000"/>
+                <w:lang w:val="en-US"/>
+              </w:rPr>
+            </w:r>
+            <w:r>
+              <w:rPr>
+                <w:color w:val="000000"/>
+                <w:lang w:val="en-US"/>
+              </w:rPr>
+              <w:t xml:space="preserve">Design</w:t>
+            </w:r>
+            <w:r/>
+            <w:r>
+              <w:rPr>
+                <w:color w:val="000000"/>
+                <w:lang w:val="en-US"/>
+              </w:rPr>
+            </w:r>
+            <w:r>
+              <w:rPr>
+                <w:color w:val="000000"/>
+                <w:lang w:val="en-US"/>
+              </w:rPr>
+            </w:r>
+          </w:p>
+        </w:tc>
+        <w:tc>
+          <w:tcPr>
+            <w:tcBorders/>
+            <w:tcW w:w="1112" w:type="dxa"/>
+            <w:vMerge w:val="restart"/>
+            <w:textDirection w:val="lrTb"/>
+            <w:noWrap w:val="false"/>
+          </w:tcPr>
+          <w:p>
+            <w:pPr>
+              <w:pStyle w:val="1154"/>
+              <w:keepNext w:val="true"/>
+              <w:pBdr/>
+              <w:spacing/>
+              <w:ind w:left="0"/>
+              <w:rPr>
+                <w:color w:val="000000"/>
+                <w:lang w:val="en-US"/>
+              </w:rPr>
+            </w:pPr>
+            <w:r>
+              <w:rPr>
+                <w:color w:val="000000"/>
+                <w:lang w:val="en-US"/>
+              </w:rPr>
+            </w:r>
+            <w:r>
+              <w:rPr>
+                <w:color w:val="000000"/>
+                <w:lang w:val="en-US"/>
+              </w:rPr>
+              <w:t xml:space="preserve">Primary key</w:t>
+            </w:r>
+            <w:r/>
+            <w:r>
+              <w:rPr>
+                <w:color w:val="000000"/>
+                <w:lang w:val="en-US"/>
+              </w:rPr>
+            </w:r>
+            <w:r>
+              <w:rPr>
+                <w:color w:val="000000"/>
+                <w:lang w:val="en-US"/>
+              </w:rPr>
+            </w:r>
+          </w:p>
+        </w:tc>
+        <w:tc>
+          <w:tcPr>
+            <w:tcBorders/>
+            <w:tcW w:w="5778" w:type="dxa"/>
+            <w:vMerge w:val="restart"/>
+            <w:textDirection w:val="lrTb"/>
+            <w:noWrap w:val="false"/>
+          </w:tcPr>
+          <w:p>
+            <w:pPr>
+              <w:pStyle w:val="1154"/>
+              <w:keepNext w:val="true"/>
+              <w:pBdr/>
+              <w:spacing/>
+              <w:ind w:left="0"/>
+              <w:rPr>
+                <w:color w:val="000000"/>
+                <w:lang w:val="en-US"/>
+              </w:rPr>
+            </w:pPr>
+            <w:r>
+              <w:rPr>
+                <w:color w:val="000000"/>
+                <w:lang w:val="en-US"/>
+              </w:rPr>
+              <w:t xml:space="preserve">Each municipal library has its own CIF</w:t>
+            </w:r>
+            <w:r>
+              <w:rPr>
+                <w:color w:val="000000"/>
+                <w:lang w:val="en-US"/>
+              </w:rPr>
+            </w:r>
+          </w:p>
+        </w:tc>
+      </w:tr>
+      <w:tr>
+        <w:trPr/>
+        <w:tc>
+          <w:tcPr>
+            <w:tcBorders/>
+            <w:tcW w:w="1123" w:type="dxa"/>
+            <w:vMerge w:val="restart"/>
+            <w:textDirection w:val="lrTb"/>
+            <w:noWrap w:val="false"/>
+          </w:tcPr>
+          <w:p>
+            <w:pPr>
+              <w:pStyle w:val="1154"/>
+              <w:pBdr/>
+              <w:spacing/>
+              <w:ind w:left="0"/>
+              <w:jc w:val="center"/>
+              <w:rPr>
+                <w:color w:val="000000"/>
+                <w:lang w:val="en-US"/>
+              </w:rPr>
+            </w:pPr>
+            <w:r>
+              <w:rPr>
+                <w:color w:val="000000"/>
+                <w:lang w:val="en-US"/>
+              </w:rPr>
+              <w:t xml:space="preserve">I</w:t>
+            </w:r>
+            <w:r>
+              <w:rPr>
+                <w:color w:val="000000"/>
+                <w:vertAlign w:val="subscript"/>
+                <w:lang w:val="en-US"/>
+              </w:rPr>
+              <w:t xml:space="preserve">13</w:t>
+            </w:r>
+            <w:r>
+              <w:rPr>
+                <w:color w:val="000000"/>
+                <w:lang w:val="en-US"/>
+              </w:rPr>
+            </w:r>
+          </w:p>
+        </w:tc>
+        <w:tc>
+          <w:tcPr>
+            <w:tcBorders/>
+            <w:tcW w:w="991" w:type="dxa"/>
+            <w:vMerge w:val="restart"/>
+            <w:textDirection w:val="lrTb"/>
+            <w:noWrap w:val="false"/>
+          </w:tcPr>
+          <w:p>
+            <w:pPr>
+              <w:pStyle w:val="1154"/>
+              <w:keepNext w:val="true"/>
+              <w:pBdr/>
+              <w:spacing/>
+              <w:ind w:left="0"/>
+              <w:rPr>
+                <w:color w:val="000000"/>
+                <w:lang w:val="en-US"/>
+              </w:rPr>
+            </w:pPr>
+            <w:r>
+              <w:rPr>
+                <w:color w:val="000000"/>
+                <w:lang w:val="en-US"/>
+              </w:rPr>
+            </w:r>
+            <w:r>
+              <w:rPr>
+                <w:color w:val="000000"/>
+                <w:lang w:val="en-US"/>
+              </w:rPr>
+              <w:t xml:space="preserve">Design</w:t>
+            </w:r>
+            <w:r/>
+            <w:r>
+              <w:rPr>
+                <w:color w:val="000000"/>
+                <w:lang w:val="en-US"/>
+              </w:rPr>
+            </w:r>
+            <w:r>
+              <w:rPr>
+                <w:color w:val="000000"/>
+                <w:lang w:val="en-US"/>
+              </w:rPr>
+            </w:r>
+          </w:p>
+        </w:tc>
+        <w:tc>
+          <w:tcPr>
+            <w:tcBorders/>
+            <w:tcW w:w="1112" w:type="dxa"/>
+            <w:vMerge w:val="restart"/>
+            <w:textDirection w:val="lrTb"/>
+            <w:noWrap w:val="false"/>
+          </w:tcPr>
+          <w:p>
+            <w:pPr>
+              <w:pStyle w:val="1154"/>
+              <w:keepNext w:val="true"/>
+              <w:pBdr/>
+              <w:spacing/>
+              <w:ind w:left="0"/>
+              <w:rPr>
+                <w:color w:val="000000"/>
+                <w:lang w:val="en-US"/>
+              </w:rPr>
+            </w:pPr>
+            <w:r>
+              <w:rPr>
+                <w:color w:val="000000"/>
+                <w:lang w:val="en-US"/>
+              </w:rPr>
+            </w:r>
+            <w:r>
+              <w:rPr>
+                <w:color w:val="000000"/>
+                <w:lang w:val="en-US"/>
+              </w:rPr>
+              <w:t xml:space="preserve">Primary key</w:t>
+            </w:r>
+            <w:r/>
+            <w:r>
+              <w:rPr>
+                <w:color w:val="000000"/>
+                <w:lang w:val="en-US"/>
+              </w:rPr>
+            </w:r>
+            <w:r>
+              <w:rPr>
+                <w:color w:val="000000"/>
+                <w:lang w:val="en-US"/>
+              </w:rPr>
+            </w:r>
+          </w:p>
+        </w:tc>
+        <w:tc>
+          <w:tcPr>
+            <w:tcBorders/>
+            <w:tcW w:w="5778" w:type="dxa"/>
+            <w:vMerge w:val="restart"/>
+            <w:textDirection w:val="lrTb"/>
+            <w:noWrap w:val="false"/>
+          </w:tcPr>
+          <w:p>
+            <w:pPr>
+              <w:pStyle w:val="1154"/>
+              <w:keepNext w:val="true"/>
+              <w:pBdr/>
+              <w:spacing/>
+              <w:ind w:left="0"/>
+              <w:rPr>
+                <w:color w:val="000000"/>
+                <w:lang w:val="en-US"/>
+              </w:rPr>
+            </w:pPr>
+            <w:r>
+              <w:rPr>
+                <w:color w:val="000000"/>
+                <w:lang w:val="en-US"/>
+              </w:rPr>
+              <w:t xml:space="preserve">Each route passing through a municipality is identified by its route ID and the municipality it goes to</w:t>
+            </w:r>
+            <w:r>
+              <w:rPr>
+                <w:color w:val="000000"/>
+                <w:lang w:val="en-US"/>
+              </w:rPr>
+            </w:r>
+          </w:p>
+        </w:tc>
+      </w:tr>
+      <w:tr>
+        <w:trPr/>
+        <w:tc>
+          <w:tcPr>
+            <w:tcBorders/>
+            <w:tcW w:w="1123" w:type="dxa"/>
+            <w:vMerge w:val="restart"/>
+            <w:textDirection w:val="lrTb"/>
+            <w:noWrap w:val="false"/>
+          </w:tcPr>
+          <w:p>
+            <w:pPr>
+              <w:pStyle w:val="1154"/>
+              <w:pBdr/>
+              <w:spacing/>
+              <w:ind w:left="0"/>
+              <w:jc w:val="center"/>
+              <w:rPr>
+                <w:color w:val="000000"/>
+                <w:lang w:val="en-US"/>
+              </w:rPr>
+            </w:pPr>
+            <w:r>
+              <w:rPr>
+                <w:color w:val="000000"/>
+                <w:lang w:val="en-US"/>
+              </w:rPr>
+              <w:t xml:space="preserve">I</w:t>
+            </w:r>
+            <w:r>
+              <w:rPr>
+                <w:color w:val="000000"/>
+                <w:vertAlign w:val="subscript"/>
+                <w:lang w:val="en-US"/>
+              </w:rPr>
+              <w:t xml:space="preserve">14</w:t>
+            </w:r>
+            <w:r>
+              <w:rPr>
+                <w:color w:val="000000"/>
+                <w:lang w:val="en-US"/>
+              </w:rPr>
+            </w:r>
+          </w:p>
+        </w:tc>
+        <w:tc>
+          <w:tcPr>
+            <w:tcBorders/>
+            <w:tcW w:w="991" w:type="dxa"/>
+            <w:vMerge w:val="restart"/>
+            <w:textDirection w:val="lrTb"/>
+            <w:noWrap w:val="false"/>
+          </w:tcPr>
+          <w:p>
+            <w:pPr>
+              <w:pStyle w:val="1154"/>
+              <w:keepNext w:val="true"/>
+              <w:pBdr/>
+              <w:spacing/>
+              <w:ind w:left="0"/>
+              <w:rPr>
+                <w:color w:val="000000"/>
+                <w:lang w:val="en-US"/>
+              </w:rPr>
+            </w:pPr>
+            <w:r>
+              <w:rPr>
+                <w:color w:val="000000"/>
+                <w:lang w:val="en-US"/>
+              </w:rPr>
+            </w:r>
+            <w:r>
+              <w:rPr>
+                <w:color w:val="000000"/>
+                <w:lang w:val="en-US"/>
+              </w:rPr>
+              <w:t xml:space="preserve">Design</w:t>
+            </w:r>
+            <w:r/>
+            <w:r>
+              <w:rPr>
+                <w:color w:val="000000"/>
+                <w:lang w:val="en-US"/>
+              </w:rPr>
+            </w:r>
+            <w:r>
+              <w:rPr>
+                <w:color w:val="000000"/>
+                <w:lang w:val="en-US"/>
+              </w:rPr>
+            </w:r>
+          </w:p>
+        </w:tc>
+        <w:tc>
+          <w:tcPr>
+            <w:tcBorders/>
+            <w:tcW w:w="1112" w:type="dxa"/>
+            <w:vMerge w:val="restart"/>
+            <w:textDirection w:val="lrTb"/>
+            <w:noWrap w:val="false"/>
+          </w:tcPr>
+          <w:p>
+            <w:pPr>
+              <w:pStyle w:val="1154"/>
+              <w:keepNext w:val="true"/>
+              <w:pBdr/>
+              <w:spacing/>
+              <w:ind w:left="0"/>
+              <w:rPr>
+                <w:color w:val="000000"/>
+                <w:lang w:val="en-US"/>
+              </w:rPr>
+            </w:pPr>
+            <w:r>
+              <w:rPr>
+                <w:color w:val="000000"/>
+                <w:lang w:val="en-US"/>
+              </w:rPr>
+            </w:r>
+            <w:r>
+              <w:rPr>
+                <w:color w:val="000000"/>
+                <w:lang w:val="en-US"/>
+              </w:rPr>
+              <w:t xml:space="preserve">Primary key</w:t>
+            </w:r>
+            <w:r/>
+            <w:r>
+              <w:rPr>
+                <w:color w:val="000000"/>
+                <w:lang w:val="en-US"/>
+              </w:rPr>
+            </w:r>
+            <w:r>
+              <w:rPr>
+                <w:color w:val="000000"/>
+                <w:lang w:val="en-US"/>
+              </w:rPr>
+            </w:r>
+          </w:p>
+        </w:tc>
+        <w:tc>
+          <w:tcPr>
+            <w:tcBorders/>
+            <w:tcW w:w="5778" w:type="dxa"/>
+            <w:vMerge w:val="restart"/>
+            <w:textDirection w:val="lrTb"/>
+            <w:noWrap w:val="false"/>
+          </w:tcPr>
+          <w:p>
+            <w:pPr>
+              <w:pStyle w:val="1154"/>
+              <w:keepNext w:val="true"/>
+              <w:pBdr/>
+              <w:spacing/>
+              <w:ind w:left="0"/>
+              <w:rPr>
+                <w:color w:val="000000"/>
+                <w:lang w:val="en-US"/>
+              </w:rPr>
+            </w:pPr>
+            <w:r>
+              <w:rPr>
+                <w:color w:val="000000"/>
+                <w:lang w:val="en-US"/>
+              </w:rPr>
+              <w:t xml:space="preserve">The routes that a bibus will take its identified by the plate of the assigned bibus and the route ID.</w:t>
             </w:r>
             <w:r>
               <w:rPr>
@@ -2296,55 +4230,7 @@
           <w:color w:val="000000"/>
           <w:lang w:val="en-US"/>
         </w:rPr>
-        <w:t xml:space="preserve">: </w:t>
-      </w:r>
-      <w:r>
-        <w:rPr>
-          <w:color w:val="000000"/>
-          <w:lang w:val="en-US"/>
-        </w:rPr>
-        <w:t xml:space="preserve">each of the explicit presuppositions (stated in the problem description) that could not be included in the relational graph, will be identified (with a label, such as </w:t>
-      </w:r>
-      <w:r>
-        <w:rPr>
-          <w:color w:val="000000"/>
-          <w:lang w:val="en-US"/>
-        </w:rPr>
-        <w:t xml:space="preserve">S1, S2, …)  </w:t>
-      </w:r>
-      <w:r>
-        <w:rPr>
-          <w:color w:val="000000"/>
-          <w:lang w:val="en-US"/>
-        </w:rPr>
-        <w:t xml:space="preserve">and described in this section.</w:t>
-      </w:r>
-      <w:r>
-        <w:rPr>
-          <w:color w:val="000000"/>
-          <w:lang w:val="en-US"/>
-        </w:rPr>
-        <w:t xml:space="preserve"> </w:t>
-      </w:r>
-      <w:r>
-        <w:rPr>
-          <w:color w:val="000000"/>
-          <w:lang w:val="en-US"/>
-        </w:rPr>
-        <w:t xml:space="preserve">Tabular format is recommended, as shown next</w:t>
-      </w:r>
-      <w:r>
-        <w:rPr>
-          <w:color w:val="000000"/>
-          <w:lang w:val="en-US"/>
-        </w:rPr>
         <w:t xml:space="preserve">:</w:t>
-      </w:r>
-      <w:r>
-        <w:rPr>
-          <w:color w:val="000000"/>
-          <w:lang w:val="en-US"/>
-        </w:rPr>
       </w:r>
       <w:r>
         <w:rPr>
@@ -2670,6 +4556,7 @@
                 <w:color w:val="000000"/>
                 <w:lang w:val="en-US"/>
               </w:rPr>
+              <w:t xml:space="preserve">Passports follow the format of the corresponding country standard, with checks that validate it before uploading to the database.</w:t>
             </w:r>
             <w:r>
               <w:rPr>
@@ -2712,13 +4599,15 @@
                 <w:color w:val="000000"/>
                 <w:lang w:val="en-US"/>
               </w:rPr>
-              <w:t xml:space="preserve">…</w:t>
-            </w:r>
-            <w:r>
-              <w:rPr>
-                <w:color w:val="000000"/>
-                <w:lang w:val="en-US"/>
-              </w:rPr>
+              <w:t xml:space="preserve">S</w:t>
+            </w:r>
+            <w:r>
+              <w:rPr>
+                <w:color w:val="000000"/>
+                <w:vertAlign w:val="subscript"/>
+                <w:lang w:val="en-US"/>
+              </w:rPr>
+              <w:t xml:space="preserve">3</w:t>
             </w:r>
             <w:r>
               <w:rPr>
@@ -2752,8 +4641,883 @@
                 <w:color w:val="000000"/>
                 <w:lang w:val="en-US"/>
               </w:rPr>
-              <w:t xml:space="preserve">…</w:t>
-            </w:r>
+              <w:t xml:space="preserve">ISBNs have 13 digits</w:t>
+            </w:r>
+            <w:r>
+              <w:rPr>
+                <w:color w:val="000000"/>
+                <w:lang w:val="en-US"/>
+              </w:rPr>
+            </w:r>
+          </w:p>
+        </w:tc>
+      </w:tr>
+      <w:tr>
+        <w:trPr/>
+        <w:tc>
+          <w:tcPr>
+            <w:tcBorders/>
+            <w:tcW w:w="1123" w:type="dxa"/>
+            <w:vMerge w:val="restart"/>
+            <w:textDirection w:val="lrTb"/>
+            <w:noWrap w:val="false"/>
+          </w:tcPr>
+          <w:p>
+            <w:pPr>
+              <w:pStyle w:val="1154"/>
+              <w:pBdr/>
+              <w:spacing/>
+              <w:ind w:left="0"/>
+              <w:jc w:val="center"/>
+              <w:rPr>
+                <w:color w:val="000000"/>
+                <w:lang w:val="en-US"/>
+              </w:rPr>
+            </w:pPr>
+            <w:r>
+              <w:rPr>
+                <w:color w:val="000000"/>
+                <w:lang w:val="en-US"/>
+              </w:rPr>
+              <w:t xml:space="preserve">S</w:t>
+            </w:r>
+            <w:r>
+              <w:rPr>
+                <w:color w:val="000000"/>
+                <w:vertAlign w:val="subscript"/>
+                <w:lang w:val="en-US"/>
+              </w:rPr>
+              <w:t xml:space="preserve">4</w:t>
+            </w:r>
+            <w:r>
+              <w:rPr>
+                <w:color w:val="000000"/>
+                <w:lang w:val="en-US"/>
+              </w:rPr>
+            </w:r>
+          </w:p>
+        </w:tc>
+        <w:tc>
+          <w:tcPr>
+            <w:tcBorders/>
+            <w:tcW w:w="7618" w:type="dxa"/>
+            <w:vMerge w:val="restart"/>
+            <w:textDirection w:val="lrTb"/>
+            <w:noWrap w:val="false"/>
+          </w:tcPr>
+          <w:p>
+            <w:pPr>
+              <w:pStyle w:val="1154"/>
+              <w:keepNext w:val="true"/>
+              <w:pBdr/>
+              <w:spacing/>
+              <w:ind w:left="0"/>
+              <w:rPr>
+                <w:color w:val="000000"/>
+                <w:lang w:val="en-US"/>
+              </w:rPr>
+            </w:pPr>
+            <w:r>
+              <w:rPr>
+                <w:color w:val="000000"/>
+                <w:lang w:val="en-US"/>
+              </w:rPr>
+              <w:t xml:space="preserve">Plates have 4 digits, followed by 3 letters</w:t>
+            </w:r>
+            <w:r>
+              <w:rPr>
+                <w:color w:val="000000"/>
+                <w:lang w:val="en-US"/>
+              </w:rPr>
+            </w:r>
+          </w:p>
+        </w:tc>
+      </w:tr>
+      <w:tr>
+        <w:trPr/>
+        <w:tc>
+          <w:tcPr>
+            <w:tcBorders/>
+            <w:tcW w:w="1123" w:type="dxa"/>
+            <w:vMerge w:val="restart"/>
+            <w:textDirection w:val="lrTb"/>
+            <w:noWrap w:val="false"/>
+          </w:tcPr>
+          <w:p>
+            <w:pPr>
+              <w:pStyle w:val="1154"/>
+              <w:pBdr/>
+              <w:spacing/>
+              <w:ind w:left="0"/>
+              <w:jc w:val="center"/>
+              <w:rPr>
+                <w:color w:val="000000"/>
+                <w:lang w:val="en-US"/>
+              </w:rPr>
+            </w:pPr>
+            <w:r>
+              <w:rPr>
+                <w:color w:val="000000"/>
+                <w:lang w:val="en-US"/>
+              </w:rPr>
+              <w:t xml:space="preserve">S</w:t>
+            </w:r>
+            <w:r>
+              <w:rPr>
+                <w:color w:val="000000"/>
+                <w:vertAlign w:val="subscript"/>
+                <w:lang w:val="en-US"/>
+              </w:rPr>
+              <w:t xml:space="preserve">5</w:t>
+            </w:r>
+            <w:r>
+              <w:rPr>
+                <w:color w:val="000000"/>
+                <w:lang w:val="en-US"/>
+              </w:rPr>
+            </w:r>
+          </w:p>
+        </w:tc>
+        <w:tc>
+          <w:tcPr>
+            <w:tcBorders/>
+            <w:tcW w:w="7618" w:type="dxa"/>
+            <w:vMerge w:val="restart"/>
+            <w:textDirection w:val="lrTb"/>
+            <w:noWrap w:val="false"/>
+          </w:tcPr>
+          <w:p>
+            <w:pPr>
+              <w:pStyle w:val="1154"/>
+              <w:keepNext w:val="true"/>
+              <w:pBdr/>
+              <w:spacing/>
+              <w:ind w:left="0"/>
+              <w:rPr>
+                <w:color w:val="000000"/>
+                <w:lang w:val="en-US"/>
+              </w:rPr>
+            </w:pPr>
+            <w:r>
+              <w:rPr>
+                <w:color w:val="000000"/>
+                <w:lang w:val="en-US"/>
+              </w:rPr>
+            </w:r>
+            <w:r>
+              <w:rPr>
+                <w:color w:val="000000"/>
+                <w:lang w:val="en-US"/>
+              </w:rPr>
+            </w:r>
+          </w:p>
+        </w:tc>
+      </w:tr>
+      <w:tr>
+        <w:trPr/>
+        <w:tc>
+          <w:tcPr>
+            <w:tcBorders/>
+            <w:tcW w:w="1123" w:type="dxa"/>
+            <w:vMerge w:val="restart"/>
+            <w:textDirection w:val="lrTb"/>
+            <w:noWrap w:val="false"/>
+          </w:tcPr>
+          <w:p>
+            <w:pPr>
+              <w:pStyle w:val="1154"/>
+              <w:pBdr/>
+              <w:spacing/>
+              <w:ind w:left="0"/>
+              <w:jc w:val="center"/>
+              <w:rPr>
+                <w:color w:val="000000"/>
+                <w:lang w:val="en-US"/>
+              </w:rPr>
+            </w:pPr>
+            <w:r>
+              <w:rPr>
+                <w:color w:val="000000"/>
+                <w:lang w:val="en-US"/>
+              </w:rPr>
+              <w:t xml:space="preserve">S</w:t>
+            </w:r>
+            <w:r>
+              <w:rPr>
+                <w:color w:val="000000"/>
+                <w:vertAlign w:val="subscript"/>
+                <w:lang w:val="en-US"/>
+              </w:rPr>
+              <w:t xml:space="preserve">6</w:t>
+            </w:r>
+            <w:r>
+              <w:rPr>
+                <w:color w:val="000000"/>
+                <w:lang w:val="en-US"/>
+              </w:rPr>
+            </w:r>
+          </w:p>
+        </w:tc>
+        <w:tc>
+          <w:tcPr>
+            <w:tcBorders/>
+            <w:tcW w:w="7618" w:type="dxa"/>
+            <w:vMerge w:val="restart"/>
+            <w:textDirection w:val="lrTb"/>
+            <w:noWrap w:val="false"/>
+          </w:tcPr>
+          <w:p>
+            <w:pPr>
+              <w:pStyle w:val="1154"/>
+              <w:keepNext w:val="true"/>
+              <w:pBdr/>
+              <w:spacing/>
+              <w:ind w:left="0"/>
+              <w:rPr>
+                <w:color w:val="000000"/>
+                <w:lang w:val="en-US"/>
+              </w:rPr>
+            </w:pPr>
+            <w:r>
+              <w:rPr>
+                <w:color w:val="000000"/>
+                <w:lang w:val="en-US"/>
+              </w:rPr>
+            </w:r>
+            <w:r>
+              <w:rPr>
+                <w:color w:val="000000"/>
+                <w:lang w:val="en-US"/>
+              </w:rPr>
+            </w:r>
+          </w:p>
+        </w:tc>
+      </w:tr>
+      <w:tr>
+        <w:trPr/>
+        <w:tc>
+          <w:tcPr>
+            <w:tcBorders/>
+            <w:tcW w:w="1123" w:type="dxa"/>
+            <w:vMerge w:val="restart"/>
+            <w:textDirection w:val="lrTb"/>
+            <w:noWrap w:val="false"/>
+          </w:tcPr>
+          <w:p>
+            <w:pPr>
+              <w:pStyle w:val="1154"/>
+              <w:pBdr/>
+              <w:spacing/>
+              <w:ind w:left="0"/>
+              <w:jc w:val="center"/>
+              <w:rPr>
+                <w:color w:val="000000"/>
+                <w:lang w:val="en-US"/>
+              </w:rPr>
+            </w:pPr>
+            <w:r>
+              <w:rPr>
+                <w:color w:val="000000"/>
+                <w:lang w:val="en-US"/>
+              </w:rPr>
+              <w:t xml:space="preserve">S</w:t>
+            </w:r>
+            <w:r>
+              <w:rPr>
+                <w:color w:val="000000"/>
+                <w:vertAlign w:val="subscript"/>
+                <w:lang w:val="en-US"/>
+              </w:rPr>
+              <w:t xml:space="preserve">7</w:t>
+            </w:r>
+            <w:r>
+              <w:rPr>
+                <w:color w:val="000000"/>
+                <w:lang w:val="en-US"/>
+              </w:rPr>
+            </w:r>
+          </w:p>
+        </w:tc>
+        <w:tc>
+          <w:tcPr>
+            <w:tcBorders/>
+            <w:tcW w:w="7618" w:type="dxa"/>
+            <w:vMerge w:val="restart"/>
+            <w:textDirection w:val="lrTb"/>
+            <w:noWrap w:val="false"/>
+          </w:tcPr>
+          <w:p>
+            <w:pPr>
+              <w:pStyle w:val="1154"/>
+              <w:keepNext w:val="true"/>
+              <w:pBdr/>
+              <w:spacing/>
+              <w:ind w:left="0"/>
+              <w:rPr>
+                <w:color w:val="000000"/>
+                <w:lang w:val="en-US"/>
+              </w:rPr>
+            </w:pPr>
+            <w:r>
+              <w:rPr>
+                <w:color w:val="000000"/>
+                <w:lang w:val="en-US"/>
+              </w:rPr>
+            </w:r>
+            <w:r>
+              <w:rPr>
+                <w:color w:val="000000"/>
+                <w:lang w:val="en-US"/>
+              </w:rPr>
+            </w:r>
+          </w:p>
+        </w:tc>
+      </w:tr>
+      <w:tr>
+        <w:trPr/>
+        <w:tc>
+          <w:tcPr>
+            <w:tcBorders/>
+            <w:tcW w:w="1123" w:type="dxa"/>
+            <w:vMerge w:val="restart"/>
+            <w:textDirection w:val="lrTb"/>
+            <w:noWrap w:val="false"/>
+          </w:tcPr>
+          <w:p>
+            <w:pPr>
+              <w:pStyle w:val="1154"/>
+              <w:pBdr/>
+              <w:spacing/>
+              <w:ind w:left="0"/>
+              <w:jc w:val="center"/>
+              <w:rPr>
+                <w:color w:val="000000"/>
+                <w:lang w:val="en-US"/>
+              </w:rPr>
+            </w:pPr>
+            <w:r>
+              <w:rPr>
+                <w:color w:val="000000"/>
+                <w:lang w:val="en-US"/>
+              </w:rPr>
+              <w:t xml:space="preserve">S</w:t>
+            </w:r>
+            <w:r>
+              <w:rPr>
+                <w:color w:val="000000"/>
+                <w:vertAlign w:val="subscript"/>
+                <w:lang w:val="en-US"/>
+              </w:rPr>
+              <w:t xml:space="preserve">8</w:t>
+            </w:r>
+            <w:r>
+              <w:rPr>
+                <w:color w:val="000000"/>
+                <w:lang w:val="en-US"/>
+              </w:rPr>
+            </w:r>
+          </w:p>
+        </w:tc>
+        <w:tc>
+          <w:tcPr>
+            <w:tcBorders/>
+            <w:tcW w:w="7618" w:type="dxa"/>
+            <w:vMerge w:val="restart"/>
+            <w:textDirection w:val="lrTb"/>
+            <w:noWrap w:val="false"/>
+          </w:tcPr>
+          <w:p>
+            <w:pPr>
+              <w:pStyle w:val="1154"/>
+              <w:keepNext w:val="true"/>
+              <w:pBdr/>
+              <w:spacing/>
+              <w:ind w:left="0"/>
+              <w:rPr>
+                <w:color w:val="000000"/>
+                <w:lang w:val="en-US"/>
+              </w:rPr>
+            </w:pPr>
+            <w:r>
+              <w:rPr>
+                <w:color w:val="000000"/>
+                <w:lang w:val="en-US"/>
+              </w:rPr>
+            </w:r>
+            <w:r>
+              <w:rPr>
+                <w:color w:val="000000"/>
+                <w:lang w:val="en-US"/>
+              </w:rPr>
+            </w:r>
+          </w:p>
+        </w:tc>
+      </w:tr>
+      <w:tr>
+        <w:trPr/>
+        <w:tc>
+          <w:tcPr>
+            <w:tcBorders/>
+            <w:tcW w:w="1123" w:type="dxa"/>
+            <w:vMerge w:val="restart"/>
+            <w:textDirection w:val="lrTb"/>
+            <w:noWrap w:val="false"/>
+          </w:tcPr>
+          <w:p>
+            <w:pPr>
+              <w:pStyle w:val="1154"/>
+              <w:pBdr/>
+              <w:spacing/>
+              <w:ind w:left="0"/>
+              <w:jc w:val="center"/>
+              <w:rPr>
+                <w:color w:val="000000"/>
+                <w:lang w:val="en-US"/>
+              </w:rPr>
+            </w:pPr>
+            <w:r>
+              <w:rPr>
+                <w:color w:val="000000"/>
+                <w:lang w:val="en-US"/>
+              </w:rPr>
+              <w:t xml:space="preserve">S</w:t>
+            </w:r>
+            <w:r>
+              <w:rPr>
+                <w:color w:val="000000"/>
+                <w:vertAlign w:val="subscript"/>
+                <w:lang w:val="en-US"/>
+              </w:rPr>
+              <w:t xml:space="preserve">9</w:t>
+            </w:r>
+            <w:r>
+              <w:rPr>
+                <w:color w:val="000000"/>
+                <w:lang w:val="en-US"/>
+              </w:rPr>
+            </w:r>
+          </w:p>
+        </w:tc>
+        <w:tc>
+          <w:tcPr>
+            <w:tcBorders/>
+            <w:tcW w:w="7618" w:type="dxa"/>
+            <w:vMerge w:val="restart"/>
+            <w:textDirection w:val="lrTb"/>
+            <w:noWrap w:val="false"/>
+          </w:tcPr>
+          <w:p>
+            <w:pPr>
+              <w:pStyle w:val="1154"/>
+              <w:keepNext w:val="true"/>
+              <w:pBdr/>
+              <w:spacing/>
+              <w:ind w:left="0"/>
+              <w:rPr>
+                <w:color w:val="000000"/>
+                <w:lang w:val="en-US"/>
+              </w:rPr>
+            </w:pPr>
+            <w:r>
+              <w:rPr>
+                <w:color w:val="000000"/>
+                <w:lang w:val="en-US"/>
+              </w:rPr>
+            </w:r>
+            <w:r>
+              <w:rPr>
+                <w:color w:val="000000"/>
+                <w:lang w:val="en-US"/>
+              </w:rPr>
+            </w:r>
+          </w:p>
+        </w:tc>
+      </w:tr>
+      <w:tr>
+        <w:trPr/>
+        <w:tc>
+          <w:tcPr>
+            <w:tcBorders/>
+            <w:tcW w:w="1123" w:type="dxa"/>
+            <w:vMerge w:val="restart"/>
+            <w:textDirection w:val="lrTb"/>
+            <w:noWrap w:val="false"/>
+          </w:tcPr>
+          <w:p>
+            <w:pPr>
+              <w:pStyle w:val="1154"/>
+              <w:pBdr/>
+              <w:spacing/>
+              <w:ind w:left="0"/>
+              <w:jc w:val="center"/>
+              <w:rPr>
+                <w:color w:val="000000"/>
+                <w:lang w:val="en-US"/>
+              </w:rPr>
+            </w:pPr>
+            <w:r>
+              <w:rPr>
+                <w:color w:val="000000"/>
+                <w:lang w:val="en-US"/>
+              </w:rPr>
+              <w:t xml:space="preserve">S</w:t>
+            </w:r>
+            <w:r>
+              <w:rPr>
+                <w:color w:val="000000"/>
+                <w:vertAlign w:val="subscript"/>
+                <w:lang w:val="en-US"/>
+              </w:rPr>
+              <w:t xml:space="preserve">10</w:t>
+            </w:r>
+            <w:r>
+              <w:rPr>
+                <w:color w:val="000000"/>
+                <w:lang w:val="en-US"/>
+              </w:rPr>
+            </w:r>
+          </w:p>
+        </w:tc>
+        <w:tc>
+          <w:tcPr>
+            <w:tcBorders/>
+            <w:tcW w:w="7618" w:type="dxa"/>
+            <w:vMerge w:val="restart"/>
+            <w:textDirection w:val="lrTb"/>
+            <w:noWrap w:val="false"/>
+          </w:tcPr>
+          <w:p>
+            <w:pPr>
+              <w:pStyle w:val="1154"/>
+              <w:keepNext w:val="true"/>
+              <w:pBdr/>
+              <w:spacing/>
+              <w:ind w:left="0"/>
+              <w:rPr>
+                <w:color w:val="000000"/>
+                <w:lang w:val="en-US"/>
+              </w:rPr>
+            </w:pPr>
+            <w:r>
+              <w:rPr>
+                <w:color w:val="000000"/>
+                <w:lang w:val="en-US"/>
+              </w:rPr>
+            </w:r>
+            <w:r>
+              <w:rPr>
+                <w:color w:val="000000"/>
+                <w:lang w:val="en-US"/>
+              </w:rPr>
+            </w:r>
+          </w:p>
+        </w:tc>
+      </w:tr>
+      <w:tr>
+        <w:trPr/>
+        <w:tc>
+          <w:tcPr>
+            <w:tcBorders/>
+            <w:tcW w:w="1123" w:type="dxa"/>
+            <w:vMerge w:val="restart"/>
+            <w:textDirection w:val="lrTb"/>
+            <w:noWrap w:val="false"/>
+          </w:tcPr>
+          <w:p>
+            <w:pPr>
+              <w:pStyle w:val="1154"/>
+              <w:pBdr/>
+              <w:spacing/>
+              <w:ind w:left="0"/>
+              <w:jc w:val="center"/>
+              <w:rPr>
+                <w:color w:val="000000"/>
+                <w:lang w:val="en-US"/>
+              </w:rPr>
+            </w:pPr>
+            <w:r>
+              <w:rPr>
+                <w:color w:val="000000"/>
+                <w:lang w:val="en-US"/>
+              </w:rPr>
+              <w:t xml:space="preserve">S</w:t>
+            </w:r>
+            <w:r>
+              <w:rPr>
+                <w:color w:val="000000"/>
+                <w:vertAlign w:val="subscript"/>
+                <w:lang w:val="en-US"/>
+              </w:rPr>
+              <w:t xml:space="preserve">11</w:t>
+            </w:r>
+            <w:r>
+              <w:rPr>
+                <w:color w:val="000000"/>
+                <w:lang w:val="en-US"/>
+              </w:rPr>
+            </w:r>
+          </w:p>
+        </w:tc>
+        <w:tc>
+          <w:tcPr>
+            <w:tcBorders/>
+            <w:tcW w:w="7618" w:type="dxa"/>
+            <w:vMerge w:val="restart"/>
+            <w:textDirection w:val="lrTb"/>
+            <w:noWrap w:val="false"/>
+          </w:tcPr>
+          <w:p>
+            <w:pPr>
+              <w:pStyle w:val="1154"/>
+              <w:keepNext w:val="true"/>
+              <w:pBdr/>
+              <w:spacing/>
+              <w:ind w:left="0"/>
+              <w:rPr>
+                <w:color w:val="000000"/>
+                <w:lang w:val="en-US"/>
+              </w:rPr>
+            </w:pPr>
+            <w:r>
+              <w:rPr>
+                <w:color w:val="000000"/>
+                <w:lang w:val="en-US"/>
+              </w:rPr>
+            </w:r>
+            <w:r>
+              <w:rPr>
+                <w:color w:val="000000"/>
+                <w:lang w:val="en-US"/>
+              </w:rPr>
+            </w:r>
+          </w:p>
+        </w:tc>
+      </w:tr>
+      <w:tr>
+        <w:trPr/>
+        <w:tc>
+          <w:tcPr>
+            <w:tcBorders/>
+            <w:tcW w:w="1123" w:type="dxa"/>
+            <w:vMerge w:val="restart"/>
+            <w:textDirection w:val="lrTb"/>
+            <w:noWrap w:val="false"/>
+          </w:tcPr>
+          <w:p>
+            <w:pPr>
+              <w:pStyle w:val="1154"/>
+              <w:pBdr/>
+              <w:spacing/>
+              <w:ind w:left="0"/>
+              <w:jc w:val="center"/>
+              <w:rPr>
+                <w:color w:val="000000"/>
+                <w:lang w:val="en-US"/>
+              </w:rPr>
+            </w:pPr>
+            <w:r>
+              <w:rPr>
+                <w:color w:val="000000"/>
+                <w:lang w:val="en-US"/>
+              </w:rPr>
+              <w:t xml:space="preserve">S</w:t>
+            </w:r>
+            <w:r>
+              <w:rPr>
+                <w:color w:val="000000"/>
+                <w:vertAlign w:val="subscript"/>
+                <w:lang w:val="en-US"/>
+              </w:rPr>
+              <w:t xml:space="preserve">12</w:t>
+            </w:r>
+            <w:r>
+              <w:rPr>
+                <w:color w:val="000000"/>
+                <w:lang w:val="en-US"/>
+              </w:rPr>
+            </w:r>
+          </w:p>
+        </w:tc>
+        <w:tc>
+          <w:tcPr>
+            <w:tcBorders/>
+            <w:tcW w:w="7618" w:type="dxa"/>
+            <w:vMerge w:val="restart"/>
+            <w:textDirection w:val="lrTb"/>
+            <w:noWrap w:val="false"/>
+          </w:tcPr>
+          <w:p>
+            <w:pPr>
+              <w:pStyle w:val="1154"/>
+              <w:keepNext w:val="true"/>
+              <w:pBdr/>
+              <w:spacing/>
+              <w:ind w:left="0"/>
+              <w:rPr>
+                <w:color w:val="000000"/>
+                <w:lang w:val="en-US"/>
+              </w:rPr>
+            </w:pPr>
+            <w:r>
+              <w:rPr>
+                <w:color w:val="000000"/>
+                <w:lang w:val="en-US"/>
+              </w:rPr>
+            </w:r>
+            <w:r>
+              <w:rPr>
+                <w:color w:val="000000"/>
+                <w:lang w:val="en-US"/>
+              </w:rPr>
+            </w:r>
+          </w:p>
+        </w:tc>
+      </w:tr>
+      <w:tr>
+        <w:trPr/>
+        <w:tc>
+          <w:tcPr>
+            <w:tcBorders/>
+            <w:tcW w:w="1123" w:type="dxa"/>
+            <w:vMerge w:val="restart"/>
+            <w:textDirection w:val="lrTb"/>
+            <w:noWrap w:val="false"/>
+          </w:tcPr>
+          <w:p>
+            <w:pPr>
+              <w:pStyle w:val="1154"/>
+              <w:pBdr/>
+              <w:spacing/>
+              <w:ind w:left="0"/>
+              <w:jc w:val="center"/>
+              <w:rPr>
+                <w:color w:val="000000"/>
+                <w:lang w:val="en-US"/>
+              </w:rPr>
+            </w:pPr>
+            <w:r>
+              <w:rPr>
+                <w:color w:val="000000"/>
+                <w:lang w:val="en-US"/>
+              </w:rPr>
+              <w:t xml:space="preserve">S</w:t>
+            </w:r>
+            <w:r>
+              <w:rPr>
+                <w:color w:val="000000"/>
+                <w:vertAlign w:val="subscript"/>
+                <w:lang w:val="en-US"/>
+              </w:rPr>
+              <w:t xml:space="preserve">13</w:t>
+            </w:r>
+            <w:r>
+              <w:rPr>
+                <w:color w:val="000000"/>
+                <w:lang w:val="en-US"/>
+              </w:rPr>
+            </w:r>
+          </w:p>
+        </w:tc>
+        <w:tc>
+          <w:tcPr>
+            <w:tcBorders/>
+            <w:tcW w:w="7618" w:type="dxa"/>
+            <w:vMerge w:val="restart"/>
+            <w:textDirection w:val="lrTb"/>
+            <w:noWrap w:val="false"/>
+          </w:tcPr>
+          <w:p>
+            <w:pPr>
+              <w:pStyle w:val="1154"/>
+              <w:keepNext w:val="true"/>
+              <w:pBdr/>
+              <w:spacing/>
+              <w:ind w:left="0"/>
+              <w:rPr>
+                <w:color w:val="000000"/>
+                <w:lang w:val="en-US"/>
+              </w:rPr>
+            </w:pPr>
+            <w:r>
+              <w:rPr>
+                <w:color w:val="000000"/>
+                <w:lang w:val="en-US"/>
+              </w:rPr>
+            </w:r>
+            <w:r>
+              <w:rPr>
+                <w:color w:val="000000"/>
+                <w:lang w:val="en-US"/>
+              </w:rPr>
+            </w:r>
+          </w:p>
+        </w:tc>
+      </w:tr>
+      <w:tr>
+        <w:trPr/>
+        <w:tc>
+          <w:tcPr>
+            <w:tcBorders/>
+            <w:tcW w:w="1123" w:type="dxa"/>
+            <w:vMerge w:val="restart"/>
+            <w:textDirection w:val="lrTb"/>
+            <w:noWrap w:val="false"/>
+          </w:tcPr>
+          <w:p>
+            <w:pPr>
+              <w:pStyle w:val="1154"/>
+              <w:pBdr/>
+              <w:spacing/>
+              <w:ind w:left="0"/>
+              <w:jc w:val="center"/>
+              <w:rPr>
+                <w:color w:val="000000"/>
+                <w:lang w:val="en-US"/>
+              </w:rPr>
+            </w:pPr>
+            <w:r>
+              <w:rPr>
+                <w:color w:val="000000"/>
+                <w:lang w:val="en-US"/>
+              </w:rPr>
+              <w:t xml:space="preserve">S</w:t>
+            </w:r>
+            <w:r>
+              <w:rPr>
+                <w:color w:val="000000"/>
+                <w:vertAlign w:val="subscript"/>
+                <w:lang w:val="en-US"/>
+              </w:rPr>
+              <w:t xml:space="preserve">14</w:t>
+            </w:r>
+            <w:r>
+              <w:rPr>
+                <w:color w:val="000000"/>
+                <w:lang w:val="en-US"/>
+              </w:rPr>
+            </w:r>
+          </w:p>
+        </w:tc>
+        <w:tc>
+          <w:tcPr>
+            <w:tcBorders/>
+            <w:tcW w:w="7618" w:type="dxa"/>
+            <w:vMerge w:val="restart"/>
+            <w:textDirection w:val="lrTb"/>
+            <w:noWrap w:val="false"/>
+          </w:tcPr>
+          <w:p>
+            <w:pPr>
+              <w:pStyle w:val="1154"/>
+              <w:keepNext w:val="true"/>
+              <w:pBdr/>
+              <w:spacing/>
+              <w:ind w:left="0"/>
+              <w:rPr>
+                <w:color w:val="000000"/>
+                <w:lang w:val="en-US"/>
+              </w:rPr>
+            </w:pPr>
             <w:r>
               <w:rPr>
                 <w:color w:val="000000"/>

</xml_diff>